<commit_message>
Fix grading criteria table formatting
</commit_message>
<xml_diff>
--- a/Syllabus.docx
+++ b/Syllabus.docx
@@ -1789,8 +1789,7 @@
     <w:tbl>
       <w:tblPr>
         <w:tblStyle w:val="Table"/>
-        <w:tblW w:type="pct" w:w="5000"/>
-        <w:tblLayout w:type="fixed"/>
+        <w:tblW w:type="auto" w:w="0"/>
         <w:tblLook w:firstRow="1" w:lastRow="0" w:firstColumn="0" w:lastColumn="0" w:noHBand="0" w:noVBand="0" w:val="0020"/>
       </w:tblPr>
       <w:tblGrid>
@@ -1844,22 +1843,18 @@
               <w:pStyle w:val="Compact"/>
             </w:pPr>
             <w:r>
-              <w:t xml:space="preserve">Week 1 Activity (Syllabus Quiz 5pts, Canvas profile 5pts, Google Form 1pt, Team meeting quiz 2pts)</w:t>
-            </w:r>
-          </w:p>
-        </w:tc>
-        <w:tc>
-          <w:tcPr/>
-          <w:p>
-            <w:pPr>
-              <w:pStyle w:val="Compact"/>
-            </w:pPr>
-            <w:r>
-              <w:rPr>
-                <w:b/>
-                <w:bCs/>
-              </w:rPr>
-              <w:t xml:space="preserve">Total 13 points</w:t>
+              <w:t xml:space="preserve">Week 1 Activity</w:t>
+            </w:r>
+          </w:p>
+        </w:tc>
+        <w:tc>
+          <w:tcPr/>
+          <w:p>
+            <w:pPr>
+              <w:pStyle w:val="Compact"/>
+            </w:pPr>
+            <w:r>
+              <w:t xml:space="preserve">13 points</w:t>
             </w:r>
           </w:p>
         </w:tc>
@@ -1883,27 +1878,17 @@
               <w:pStyle w:val="Compact"/>
             </w:pPr>
             <w:r>
-              <w:t xml:space="preserve">Module Review Quiz (x12 times)</w:t>
-            </w:r>
-          </w:p>
-        </w:tc>
-        <w:tc>
-          <w:tcPr/>
-          <w:p>
-            <w:pPr>
-              <w:pStyle w:val="Compact"/>
-            </w:pPr>
-            <w:r>
-              <w:t xml:space="preserve">10 points x 12 =</w:t>
-            </w:r>
-            <w:r>
-              <w:t xml:space="preserve"> </w:t>
-            </w:r>
-            <w:r>
-              <w:rPr>
-                <w:b/>
-                <w:bCs/>
-              </w:rPr>
+              <w:t xml:space="preserve">Module Review Quiz (x12)</w:t>
+            </w:r>
+          </w:p>
+        </w:tc>
+        <w:tc>
+          <w:tcPr/>
+          <w:p>
+            <w:pPr>
+              <w:pStyle w:val="Compact"/>
+            </w:pPr>
+            <w:r>
               <w:t xml:space="preserve">120 points</w:t>
             </w:r>
           </w:p>
@@ -1928,39 +1913,18 @@
               <w:pStyle w:val="Compact"/>
             </w:pPr>
             <w:r>
-              <w:t xml:space="preserve">Team Meeting Activity (x13 times) -</w:t>
-            </w:r>
-            <w:r>
-              <w:t xml:space="preserve"> </w:t>
-            </w:r>
-            <w:hyperlink r:id="rId31">
-              <w:r>
-                <w:rPr>
-                  <w:rStyle w:val="Hyperlink"/>
-                </w:rPr>
-                <w:t xml:space="preserve">Team Meeting Rubric</w:t>
-              </w:r>
-            </w:hyperlink>
-          </w:p>
-        </w:tc>
-        <w:tc>
-          <w:tcPr/>
-          <w:p>
-            <w:pPr>
-              <w:pStyle w:val="Compact"/>
-            </w:pPr>
-            <w:r>
-              <w:t xml:space="preserve">10 pts x 13 = 130 pts + 5 pts x 13 = 65 pts =</w:t>
-            </w:r>
-            <w:r>
-              <w:t xml:space="preserve"> </w:t>
-            </w:r>
-            <w:r>
-              <w:rPr>
-                <w:b/>
-                <w:bCs/>
-              </w:rPr>
-              <w:t xml:space="preserve">Total 195 points</w:t>
+              <w:t xml:space="preserve">Team Meeting Activity (x13)</w:t>
+            </w:r>
+          </w:p>
+        </w:tc>
+        <w:tc>
+          <w:tcPr/>
+          <w:p>
+            <w:pPr>
+              <w:pStyle w:val="Compact"/>
+            </w:pPr>
+            <w:r>
+              <w:t xml:space="preserve">195 points</w:t>
             </w:r>
           </w:p>
         </w:tc>
@@ -1984,39 +1948,18 @@
               <w:pStyle w:val="Compact"/>
             </w:pPr>
             <w:r>
-              <w:t xml:space="preserve">Team Presentation -</w:t>
-            </w:r>
-            <w:r>
-              <w:t xml:space="preserve"> </w:t>
-            </w:r>
-            <w:hyperlink r:id="rId32">
-              <w:r>
-                <w:rPr>
-                  <w:rStyle w:val="Hyperlink"/>
-                </w:rPr>
-                <w:t xml:space="preserve">Guide and Rubric for Online Presenters</w:t>
-              </w:r>
-            </w:hyperlink>
-          </w:p>
-        </w:tc>
-        <w:tc>
-          <w:tcPr/>
-          <w:p>
-            <w:pPr>
-              <w:pStyle w:val="Compact"/>
-            </w:pPr>
-            <w:r>
-              <w:t xml:space="preserve">140 + 60 =</w:t>
-            </w:r>
-            <w:r>
-              <w:t xml:space="preserve"> </w:t>
-            </w:r>
-            <w:r>
-              <w:rPr>
-                <w:b/>
-                <w:bCs/>
-              </w:rPr>
-              <w:t xml:space="preserve">Total 200 points</w:t>
+              <w:t xml:space="preserve">Team Presentation</w:t>
+            </w:r>
+          </w:p>
+        </w:tc>
+        <w:tc>
+          <w:tcPr/>
+          <w:p>
+            <w:pPr>
+              <w:pStyle w:val="Compact"/>
+            </w:pPr>
+            <w:r>
+              <w:t xml:space="preserve">200 points</w:t>
             </w:r>
           </w:p>
         </w:tc>
@@ -2110,7 +2053,7 @@
               <w:pStyle w:val="Compact"/>
             </w:pPr>
             <w:r>
-              <w:t xml:space="preserve">Organizational citizenship behavior (OCB) score</w:t>
+              <w:t xml:space="preserve">OCB Bonus</w:t>
             </w:r>
           </w:p>
         </w:tc>
@@ -2175,12 +2118,126 @@
               <w:pStyle w:val="Compact"/>
             </w:pPr>
             <w:r>
-              <w:t xml:space="preserve">100.00%</w:t>
+              <w:rPr>
+                <w:b/>
+                <w:bCs/>
+              </w:rPr>
+              <w:t xml:space="preserve">100%</w:t>
             </w:r>
           </w:p>
         </w:tc>
       </w:tr>
     </w:tbl>
+    <w:p>
+      <w:pPr>
+        <w:pStyle w:val="BodyText"/>
+      </w:pPr>
+      <w:r>
+        <w:rPr>
+          <w:b/>
+          <w:bCs/>
+        </w:rPr>
+        <w:t xml:space="preserve">Details:</w:t>
+      </w:r>
+      <w:r>
+        <w:t xml:space="preserve"> </w:t>
+      </w:r>
+      <w:r>
+        <w:t xml:space="preserve">-</w:t>
+      </w:r>
+      <w:r>
+        <w:t xml:space="preserve"> </w:t>
+      </w:r>
+      <w:r>
+        <w:rPr>
+          <w:b/>
+          <w:bCs/>
+        </w:rPr>
+        <w:t xml:space="preserve">Week 1 Activity</w:t>
+      </w:r>
+      <w:r>
+        <w:t xml:space="preserve">: Syllabus Quiz (5pts) + Canvas profile (5pts) + Google Form (1pt) + Team meeting quiz (2pts)</w:t>
+      </w:r>
+      <w:r>
+        <w:t xml:space="preserve"> </w:t>
+      </w:r>
+      <w:r>
+        <w:t xml:space="preserve">-</w:t>
+      </w:r>
+      <w:r>
+        <w:t xml:space="preserve"> </w:t>
+      </w:r>
+      <w:r>
+        <w:rPr>
+          <w:b/>
+          <w:bCs/>
+        </w:rPr>
+        <w:t xml:space="preserve">Module Review Quiz</w:t>
+      </w:r>
+      <w:r>
+        <w:t xml:space="preserve">: 10 points x 12 = 120 points</w:t>
+      </w:r>
+      <w:r>
+        <w:t xml:space="preserve"> </w:t>
+      </w:r>
+      <w:r>
+        <w:t xml:space="preserve">-</w:t>
+      </w:r>
+      <w:r>
+        <w:t xml:space="preserve"> </w:t>
+      </w:r>
+      <w:r>
+        <w:rPr>
+          <w:b/>
+          <w:bCs/>
+        </w:rPr>
+        <w:t xml:space="preserve">Team Meeting Activity</w:t>
+      </w:r>
+      <w:r>
+        <w:t xml:space="preserve">: Agenda (10pts x 13) + Peer eval (5pts x 13) = 195 points - See</w:t>
+      </w:r>
+      <w:r>
+        <w:t xml:space="preserve"> </w:t>
+      </w:r>
+      <w:hyperlink r:id="rId31">
+        <w:r>
+          <w:rPr>
+            <w:rStyle w:val="Hyperlink"/>
+          </w:rPr>
+          <w:t xml:space="preserve">Team Meeting Rubric</w:t>
+        </w:r>
+      </w:hyperlink>
+      <w:r>
+        <w:t xml:space="preserve"> </w:t>
+      </w:r>
+      <w:r>
+        <w:t xml:space="preserve">-</w:t>
+      </w:r>
+      <w:r>
+        <w:t xml:space="preserve"> </w:t>
+      </w:r>
+      <w:r>
+        <w:rPr>
+          <w:b/>
+          <w:bCs/>
+        </w:rPr>
+        <w:t xml:space="preserve">Team Presentation</w:t>
+      </w:r>
+      <w:r>
+        <w:t xml:space="preserve">: Case discussion (140pts) + Peer eval (60pts) = 200 points - See</w:t>
+      </w:r>
+      <w:r>
+        <w:t xml:space="preserve"> </w:t>
+      </w:r>
+      <w:hyperlink r:id="rId32">
+        <w:r>
+          <w:rPr>
+            <w:rStyle w:val="Hyperlink"/>
+          </w:rPr>
+          <w:t xml:space="preserve">Guide and Rubric</w:t>
+        </w:r>
+      </w:hyperlink>
+    </w:p>
     <w:bookmarkEnd w:id="33"/>
     <w:bookmarkStart w:id="40" w:name="grading-components"/>
     <w:p>

</xml_diff>

<commit_message>
Update syllabus with user modifications
</commit_message>
<xml_diff>
--- a/Syllabus.docx
+++ b/Syllabus.docx
@@ -601,9 +601,9 @@
         <w:tblLook w:firstRow="1" w:lastRow="0" w:firstColumn="0" w:lastColumn="0" w:noHBand="0" w:noVBand="0" w:val="0020"/>
       </w:tblPr>
       <w:tblGrid>
-        <w:gridCol w:w="2607"/>
-        <w:gridCol w:w="4636"/>
-        <w:gridCol w:w="676"/>
+        <w:gridCol w:w="2640"/>
+        <w:gridCol w:w="2640"/>
+        <w:gridCol w:w="2640"/>
       </w:tblGrid>
       <w:tr>
         <w:trPr>
@@ -1854,6 +1854,10 @@
               <w:pStyle w:val="Compact"/>
             </w:pPr>
             <w:r>
+              <w:rPr>
+                <w:b/>
+                <w:bCs/>
+              </w:rPr>
               <w:t xml:space="preserve">13 points</w:t>
             </w:r>
           </w:p>
@@ -1889,6 +1893,10 @@
               <w:pStyle w:val="Compact"/>
             </w:pPr>
             <w:r>
+              <w:rPr>
+                <w:b/>
+                <w:bCs/>
+              </w:rPr>
               <w:t xml:space="preserve">120 points</w:t>
             </w:r>
           </w:p>
@@ -1924,6 +1932,10 @@
               <w:pStyle w:val="Compact"/>
             </w:pPr>
             <w:r>
+              <w:rPr>
+                <w:b/>
+                <w:bCs/>
+              </w:rPr>
               <w:t xml:space="preserve">195 points</w:t>
             </w:r>
           </w:p>
@@ -1959,6 +1971,10 @@
               <w:pStyle w:val="Compact"/>
             </w:pPr>
             <w:r>
+              <w:rPr>
+                <w:b/>
+                <w:bCs/>
+              </w:rPr>
               <w:t xml:space="preserve">200 points</w:t>
             </w:r>
           </w:p>
@@ -1994,6 +2010,10 @@
               <w:pStyle w:val="Compact"/>
             </w:pPr>
             <w:r>
+              <w:rPr>
+                <w:b/>
+                <w:bCs/>
+              </w:rPr>
               <w:t xml:space="preserve">250 points</w:t>
             </w:r>
           </w:p>
@@ -2029,6 +2049,10 @@
               <w:pStyle w:val="Compact"/>
             </w:pPr>
             <w:r>
+              <w:rPr>
+                <w:b/>
+                <w:bCs/>
+              </w:rPr>
               <w:t xml:space="preserve">400 points</w:t>
             </w:r>
           </w:p>
@@ -2137,64 +2161,73 @@
           <w:b/>
           <w:bCs/>
         </w:rPr>
-        <w:t xml:space="preserve">Details:</w:t>
-      </w:r>
-      <w:r>
-        <w:t xml:space="preserve"> </w:t>
-      </w:r>
-      <w:r>
-        <w:t xml:space="preserve">-</w:t>
-      </w:r>
-      <w:r>
-        <w:t xml:space="preserve"> </w:t>
-      </w:r>
-      <w:r>
-        <w:rPr>
-          <w:b/>
-          <w:bCs/>
-        </w:rPr>
-        <w:t xml:space="preserve">Week 1 Activity</w:t>
-      </w:r>
-      <w:r>
-        <w:t xml:space="preserve">: Syllabus Quiz (5pts) + Canvas profile (5pts) + Google Form (1pt) + Team meeting quiz (2pts)</w:t>
-      </w:r>
-      <w:r>
-        <w:t xml:space="preserve"> </w:t>
-      </w:r>
-      <w:r>
-        <w:t xml:space="preserve">-</w:t>
-      </w:r>
-      <w:r>
-        <w:t xml:space="preserve"> </w:t>
-      </w:r>
-      <w:r>
-        <w:rPr>
-          <w:b/>
-          <w:bCs/>
-        </w:rPr>
-        <w:t xml:space="preserve">Module Review Quiz</w:t>
-      </w:r>
-      <w:r>
-        <w:t xml:space="preserve">: 10 points x 12 = 120 points</w:t>
-      </w:r>
-      <w:r>
-        <w:t xml:space="preserve"> </w:t>
-      </w:r>
-      <w:r>
-        <w:t xml:space="preserve">-</w:t>
-      </w:r>
-      <w:r>
-        <w:t xml:space="preserve"> </w:t>
-      </w:r>
-      <w:r>
-        <w:rPr>
-          <w:b/>
-          <w:bCs/>
-        </w:rPr>
-        <w:t xml:space="preserve">Team Meeting Activity</w:t>
-      </w:r>
-      <w:r>
-        <w:t xml:space="preserve">: Agenda (10pts x 13) + Peer eval (5pts x 13) = 195 points - See</w:t>
+        <w:t xml:space="preserve">Week 1 Activity (13 points)</w:t>
+      </w:r>
+      <w:r>
+        <w:t xml:space="preserve"> </w:t>
+      </w:r>
+      <w:r>
+        <w:t xml:space="preserve">- Syllabus Knowledge Quiz (5 points)</w:t>
+      </w:r>
+      <w:r>
+        <w:t xml:space="preserve"> </w:t>
+      </w:r>
+      <w:r>
+        <w:t xml:space="preserve">- Canvas profile photo and biography (5 points)</w:t>
+      </w:r>
+      <w:r>
+        <w:t xml:space="preserve"> </w:t>
+      </w:r>
+      <w:r>
+        <w:t xml:space="preserve">- Photo and preferred name via Google Form (1 point)</w:t>
+      </w:r>
+      <w:r>
+        <w:t xml:space="preserve"> </w:t>
+      </w:r>
+      <w:r>
+        <w:t xml:space="preserve">- Team meeting rubric knowledge quiz (2 points)</w:t>
+      </w:r>
+    </w:p>
+    <w:p>
+      <w:pPr>
+        <w:pStyle w:val="BodyText"/>
+      </w:pPr>
+      <w:r>
+        <w:rPr>
+          <w:b/>
+          <w:bCs/>
+        </w:rPr>
+        <w:t xml:space="preserve">Module Review Quiz (120 points)</w:t>
+      </w:r>
+      <w:r>
+        <w:t xml:space="preserve"> </w:t>
+      </w:r>
+      <w:r>
+        <w:t xml:space="preserve">- 10 points x 12 = 120 points</w:t>
+      </w:r>
+      <w:r>
+        <w:t xml:space="preserve"> </w:t>
+      </w:r>
+      <w:r>
+        <w:t xml:space="preserve">- Questions from lecture videos and assigned textbook</w:t>
+      </w:r>
+    </w:p>
+    <w:p>
+      <w:pPr>
+        <w:pStyle w:val="BodyText"/>
+      </w:pPr>
+      <w:r>
+        <w:rPr>
+          <w:b/>
+          <w:bCs/>
+        </w:rPr>
+        <w:t xml:space="preserve">Team Meeting Activity (195 points)</w:t>
+      </w:r>
+      <w:r>
+        <w:t xml:space="preserve"> </w:t>
+      </w:r>
+      <w:r>
+        <w:t xml:space="preserve">- See</w:t>
       </w:r>
       <w:r>
         <w:t xml:space="preserve"> </w:t>
@@ -2211,20 +2244,31 @@
         <w:t xml:space="preserve"> </w:t>
       </w:r>
       <w:r>
-        <w:t xml:space="preserve">-</w:t>
-      </w:r>
-      <w:r>
-        <w:t xml:space="preserve"> </w:t>
-      </w:r>
-      <w:r>
-        <w:rPr>
-          <w:b/>
-          <w:bCs/>
-        </w:rPr>
-        <w:t xml:space="preserve">Team Presentation</w:t>
-      </w:r>
-      <w:r>
-        <w:t xml:space="preserve">: Case discussion (140pts) + Peer eval (60pts) = 200 points - See</w:t>
+        <w:t xml:space="preserve">- Team meeting agenda: 10 pts x 13 = 130 pts</w:t>
+      </w:r>
+      <w:r>
+        <w:t xml:space="preserve"> </w:t>
+      </w:r>
+      <w:r>
+        <w:t xml:space="preserve">- Peer evaluation: 5 pts x 13 = 65 pts</w:t>
+      </w:r>
+    </w:p>
+    <w:p>
+      <w:pPr>
+        <w:pStyle w:val="BodyText"/>
+      </w:pPr>
+      <w:r>
+        <w:rPr>
+          <w:b/>
+          <w:bCs/>
+        </w:rPr>
+        <w:t xml:space="preserve">Team Presentation (200 points)</w:t>
+      </w:r>
+      <w:r>
+        <w:t xml:space="preserve"> </w:t>
+      </w:r>
+      <w:r>
+        <w:t xml:space="preserve">- See</w:t>
       </w:r>
       <w:r>
         <w:t xml:space="preserve"> </w:t>
@@ -2237,6 +2281,18 @@
           <w:t xml:space="preserve">Guide and Rubric</w:t>
         </w:r>
       </w:hyperlink>
+      <w:r>
+        <w:t xml:space="preserve"> </w:t>
+      </w:r>
+      <w:r>
+        <w:t xml:space="preserve">- Case discussion: 140 points</w:t>
+      </w:r>
+      <w:r>
+        <w:t xml:space="preserve"> </w:t>
+      </w:r>
+      <w:r>
+        <w:t xml:space="preserve">- Peer evaluation: 60 points</w:t>
+      </w:r>
     </w:p>
     <w:bookmarkEnd w:id="33"/>
     <w:bookmarkStart w:id="40" w:name="grading-components"/>
@@ -3049,13 +3105,12 @@
     <w:tbl>
       <w:tblPr>
         <w:tblStyle w:val="Table"/>
-        <w:tblW w:type="pct" w:w="5000"/>
-        <w:tblLayout w:type="fixed"/>
+        <w:tblW w:type="auto" w:w="0"/>
         <w:tblLook w:firstRow="1" w:lastRow="0" w:firstColumn="0" w:lastColumn="0" w:noHBand="0" w:noVBand="0" w:val="0020"/>
       </w:tblPr>
       <w:tblGrid>
-        <w:gridCol w:w="1747"/>
-        <w:gridCol w:w="6172"/>
+        <w:gridCol w:w="3960"/>
+        <w:gridCol w:w="3960"/>
       </w:tblGrid>
       <w:tr>
         <w:trPr>
@@ -3309,6 +3364,13 @@
       </w:pPr>
       <w:r>
         <w:t xml:space="preserve">Weekly Schedule (Mon - Sun)</w:t>
+      </w:r>
+    </w:p>
+    <w:p>
+      <w:r>
+        <w:pict>
+          <v:rect style="width:0;height:1.5pt" o:hralign="center" o:hrstd="t" o:hr="t"/>
+        </w:pict>
       </w:r>
     </w:p>
     <w:bookmarkStart w:id="49" w:name="week-1-119-125"/>
@@ -3581,6 +3643,13 @@
         <w:t xml:space="preserve">, you should step in as the notetaker. Send an email to your teammates proposing a meeting time and CC your instructor. By doing this, you will receive an OCB bonus point.</w:t>
       </w:r>
     </w:p>
+    <w:p>
+      <w:r>
+        <w:pict>
+          <v:rect style="width:0;height:1.5pt" o:hralign="center" o:hrstd="t" o:hr="t"/>
+        </w:pict>
+      </w:r>
+    </w:p>
     <w:bookmarkEnd w:id="49"/>
     <w:bookmarkStart w:id="52" w:name="week-2-126-21"/>
     <w:p>
@@ -3723,6 +3792,13 @@
         <w:t xml:space="preserve">- After you complete the survey, you will receive a completion code. Send the completion code to your notetaker.</w:t>
       </w:r>
     </w:p>
+    <w:p>
+      <w:r>
+        <w:pict>
+          <v:rect style="width:0;height:1.5pt" o:hralign="center" o:hrstd="t" o:hr="t"/>
+        </w:pict>
+      </w:r>
+    </w:p>
     <w:bookmarkEnd w:id="52"/>
     <w:bookmarkStart w:id="54" w:name="week-3-22-28"/>
     <w:p>
@@ -3890,6 +3966,19 @@
         </w:rPr>
         <w:t xml:space="preserve">(Due: By the end of the week)</w:t>
       </w:r>
+      <w:r>
+        <w:t xml:space="preserve"> </w:t>
+      </w:r>
+      <w:r>
+        <w:t xml:space="preserve">- After you complete the survey, you will receive a completion code. Send the completion code to your notetaker.</w:t>
+      </w:r>
+    </w:p>
+    <w:p>
+      <w:r>
+        <w:pict>
+          <v:rect style="width:0;height:1.5pt" o:hralign="center" o:hrstd="t" o:hr="t"/>
+        </w:pict>
+      </w:r>
     </w:p>
     <w:bookmarkEnd w:id="54"/>
     <w:bookmarkStart w:id="56" w:name="week-4-29-215"/>
@@ -3982,7 +4071,7 @@
         <w:t xml:space="preserve"> </w:t>
       </w:r>
       <w:r>
-        <w:t xml:space="preserve">(Team TBD)</w:t>
+        <w:t xml:space="preserve">(Team TBD) [Video, Slide]</w:t>
       </w:r>
       <w:r>
         <w:t xml:space="preserve"> </w:t>
@@ -4033,7 +4122,7 @@
         <w:t xml:space="preserve"> </w:t>
       </w:r>
       <w:r>
-        <w:t xml:space="preserve">1. Create slide and record 25-min YouTube presentation</w:t>
+        <w:t xml:space="preserve">- Create slide and record 25-min YouTube presentation</w:t>
       </w:r>
       <w:r>
         <w:t xml:space="preserve"> </w:t>
@@ -4049,7 +4138,7 @@
         <w:t xml:space="preserve"> </w:t>
       </w:r>
       <w:r>
-        <w:t xml:space="preserve">2. Post 3 discussion questions and YouTube link on Canvas</w:t>
+        <w:t xml:space="preserve">- Post 3 discussion questions and YouTube link on Canvas</w:t>
       </w:r>
       <w:r>
         <w:t xml:space="preserve"> </w:t>
@@ -4065,7 +4154,7 @@
         <w:t xml:space="preserve"> </w:t>
       </w:r>
       <w:r>
-        <w:t xml:space="preserve">3. Peer review evaluation [Link]</w:t>
+        <w:t xml:space="preserve">- Peer review evaluation [Link]</w:t>
       </w:r>
       <w:r>
         <w:t xml:space="preserve"> </w:t>
@@ -4175,6 +4264,19 @@
         </w:rPr>
         <w:t xml:space="preserve">(Due: By the end of the week)</w:t>
       </w:r>
+      <w:r>
+        <w:t xml:space="preserve"> </w:t>
+      </w:r>
+      <w:r>
+        <w:t xml:space="preserve">- After you complete the survey, you will receive a completion code. Send the completion code to your notetaker.</w:t>
+      </w:r>
+    </w:p>
+    <w:p>
+      <w:r>
+        <w:pict>
+          <v:rect style="width:0;height:1.5pt" o:hralign="center" o:hrstd="t" o:hr="t"/>
+        </w:pict>
+      </w:r>
     </w:p>
     <w:bookmarkEnd w:id="56"/>
     <w:bookmarkStart w:id="57" w:name="week-5-216-222"/>
@@ -4267,7 +4369,7 @@
         <w:t xml:space="preserve"> </w:t>
       </w:r>
       <w:r>
-        <w:t xml:space="preserve">(Team TBD)</w:t>
+        <w:t xml:space="preserve">(Team TBD) [Video, Slide]</w:t>
       </w:r>
       <w:r>
         <w:t xml:space="preserve"> </w:t>
@@ -4312,7 +4414,17 @@
         </w:r>
       </w:hyperlink>
       <w:r>
-        <w:t xml:space="preserve">: Due 2/15 Sun 11:59pm</w:t>
+        <w:t xml:space="preserve">:</w:t>
+      </w:r>
+      <w:r>
+        <w:t xml:space="preserve"> </w:t>
+      </w:r>
+      <w:r>
+        <w:rPr>
+          <w:b/>
+          <w:bCs/>
+        </w:rPr>
+        <w:t xml:space="preserve">(Due: 2/15 Sun 11:59pm)</w:t>
       </w:r>
     </w:p>
     <w:p>
@@ -4340,6 +4452,40 @@
           <w:t xml:space="preserve">Employment at Will</w:t>
         </w:r>
       </w:hyperlink>
+      <w:r>
+        <w:t xml:space="preserve"> </w:t>
+      </w:r>
+      <w:r>
+        <w:t xml:space="preserve">-</w:t>
+      </w:r>
+      <w:r>
+        <w:t xml:space="preserve"> </w:t>
+      </w:r>
+      <w:hyperlink r:id="rId51">
+        <w:r>
+          <w:rPr>
+            <w:rStyle w:val="Hyperlink"/>
+          </w:rPr>
+          <w:t xml:space="preserve">Peer review evaluation</w:t>
+        </w:r>
+      </w:hyperlink>
+      <w:r>
+        <w:t xml:space="preserve"> </w:t>
+      </w:r>
+      <w:r>
+        <w:rPr>
+          <w:b/>
+          <w:bCs/>
+        </w:rPr>
+        <w:t xml:space="preserve">(Due: By the end of the week)</w:t>
+      </w:r>
+    </w:p>
+    <w:p>
+      <w:r>
+        <w:pict>
+          <v:rect style="width:0;height:1.5pt" o:hralign="center" o:hrstd="t" o:hr="t"/>
+        </w:pict>
+      </w:r>
     </w:p>
     <w:bookmarkEnd w:id="57"/>
     <w:bookmarkStart w:id="58" w:name="week-6-223-31"/>
@@ -4432,7 +4578,17 @@
         <w:t xml:space="preserve"> </w:t>
       </w:r>
       <w:r>
-        <w:t xml:space="preserve">(Team TBD) - Due 2/22 Sun 11:59pm</w:t>
+        <w:t xml:space="preserve">(Team TBD) -</w:t>
+      </w:r>
+      <w:r>
+        <w:t xml:space="preserve"> </w:t>
+      </w:r>
+      <w:r>
+        <w:rPr>
+          <w:b/>
+          <w:bCs/>
+        </w:rPr>
+        <w:t xml:space="preserve">(Due: 2/22 Sun 11:59pm)</w:t>
       </w:r>
     </w:p>
     <w:p>
@@ -4460,6 +4616,40 @@
           <w:t xml:space="preserve">Wage &amp; Hour</w:t>
         </w:r>
       </w:hyperlink>
+      <w:r>
+        <w:t xml:space="preserve"> </w:t>
+      </w:r>
+      <w:r>
+        <w:t xml:space="preserve">-</w:t>
+      </w:r>
+      <w:r>
+        <w:t xml:space="preserve"> </w:t>
+      </w:r>
+      <w:hyperlink r:id="rId51">
+        <w:r>
+          <w:rPr>
+            <w:rStyle w:val="Hyperlink"/>
+          </w:rPr>
+          <w:t xml:space="preserve">Peer review evaluation</w:t>
+        </w:r>
+      </w:hyperlink>
+      <w:r>
+        <w:t xml:space="preserve"> </w:t>
+      </w:r>
+      <w:r>
+        <w:rPr>
+          <w:b/>
+          <w:bCs/>
+        </w:rPr>
+        <w:t xml:space="preserve">(Due: By the end of the week)</w:t>
+      </w:r>
+    </w:p>
+    <w:p>
+      <w:r>
+        <w:pict>
+          <v:rect style="width:0;height:1.5pt" o:hralign="center" o:hrstd="t" o:hr="t"/>
+        </w:pict>
+      </w:r>
     </w:p>
     <w:bookmarkEnd w:id="58"/>
     <w:bookmarkStart w:id="59" w:name="week-7-32-38"/>
@@ -4552,7 +4742,17 @@
         <w:t xml:space="preserve"> </w:t>
       </w:r>
       <w:r>
-        <w:t xml:space="preserve">(Team TBD) - Due 3/1 Sun 11:59pm</w:t>
+        <w:t xml:space="preserve">(Team TBD) -</w:t>
+      </w:r>
+      <w:r>
+        <w:t xml:space="preserve"> </w:t>
+      </w:r>
+      <w:r>
+        <w:rPr>
+          <w:b/>
+          <w:bCs/>
+        </w:rPr>
+        <w:t xml:space="preserve">(Due: 3/1 Sun 11:59pm)</w:t>
       </w:r>
     </w:p>
     <w:p>
@@ -4580,6 +4780,40 @@
           <w:t xml:space="preserve">Overtime</w:t>
         </w:r>
       </w:hyperlink>
+      <w:r>
+        <w:t xml:space="preserve"> </w:t>
+      </w:r>
+      <w:r>
+        <w:t xml:space="preserve">-</w:t>
+      </w:r>
+      <w:r>
+        <w:t xml:space="preserve"> </w:t>
+      </w:r>
+      <w:hyperlink r:id="rId51">
+        <w:r>
+          <w:rPr>
+            <w:rStyle w:val="Hyperlink"/>
+          </w:rPr>
+          <w:t xml:space="preserve">Peer review evaluation</w:t>
+        </w:r>
+      </w:hyperlink>
+      <w:r>
+        <w:t xml:space="preserve"> </w:t>
+      </w:r>
+      <w:r>
+        <w:rPr>
+          <w:b/>
+          <w:bCs/>
+        </w:rPr>
+        <w:t xml:space="preserve">(Due: By the end of the week)</w:t>
+      </w:r>
+    </w:p>
+    <w:p>
+      <w:r>
+        <w:pict>
+          <v:rect style="width:0;height:1.5pt" o:hralign="center" o:hrstd="t" o:hr="t"/>
+        </w:pict>
+      </w:r>
     </w:p>
     <w:bookmarkEnd w:id="59"/>
     <w:bookmarkStart w:id="60" w:name="week-8-39-315"/>
@@ -4664,6 +4898,13 @@
         <w:t xml:space="preserve">- The order of questions will be different for students.</w:t>
       </w:r>
     </w:p>
+    <w:p>
+      <w:r>
+        <w:pict>
+          <v:rect style="width:0;height:1.5pt" o:hralign="center" o:hrstd="t" o:hr="t"/>
+        </w:pict>
+      </w:r>
+    </w:p>
     <w:bookmarkEnd w:id="60"/>
     <w:bookmarkStart w:id="61" w:name="week-9-316-322"/>
     <w:p>
@@ -4755,7 +4996,17 @@
         <w:t xml:space="preserve"> </w:t>
       </w:r>
       <w:r>
-        <w:t xml:space="preserve">(Team TBD) - Due 3/15 Sun 11:59pm</w:t>
+        <w:t xml:space="preserve">(Team TBD) -</w:t>
+      </w:r>
+      <w:r>
+        <w:t xml:space="preserve"> </w:t>
+      </w:r>
+      <w:r>
+        <w:rPr>
+          <w:b/>
+          <w:bCs/>
+        </w:rPr>
+        <w:t xml:space="preserve">(Due: 3/15 Sun 11:59pm)</w:t>
       </w:r>
     </w:p>
     <w:p>
@@ -4783,6 +5034,40 @@
           <w:t xml:space="preserve">Meal &amp; Rest Breaks</w:t>
         </w:r>
       </w:hyperlink>
+      <w:r>
+        <w:t xml:space="preserve"> </w:t>
+      </w:r>
+      <w:r>
+        <w:t xml:space="preserve">-</w:t>
+      </w:r>
+      <w:r>
+        <w:t xml:space="preserve"> </w:t>
+      </w:r>
+      <w:hyperlink r:id="rId51">
+        <w:r>
+          <w:rPr>
+            <w:rStyle w:val="Hyperlink"/>
+          </w:rPr>
+          <w:t xml:space="preserve">Peer review evaluation</w:t>
+        </w:r>
+      </w:hyperlink>
+      <w:r>
+        <w:t xml:space="preserve"> </w:t>
+      </w:r>
+      <w:r>
+        <w:rPr>
+          <w:b/>
+          <w:bCs/>
+        </w:rPr>
+        <w:t xml:space="preserve">(Due: By the end of the week)</w:t>
+      </w:r>
+    </w:p>
+    <w:p>
+      <w:r>
+        <w:pict>
+          <v:rect style="width:0;height:1.5pt" o:hralign="center" o:hrstd="t" o:hr="t"/>
+        </w:pict>
+      </w:r>
     </w:p>
     <w:bookmarkEnd w:id="61"/>
     <w:bookmarkStart w:id="62" w:name="week-10-323-329"/>
@@ -4875,7 +5160,17 @@
         <w:t xml:space="preserve"> </w:t>
       </w:r>
       <w:r>
-        <w:t xml:space="preserve">(Team TBD) - Due 3/22 Sun 11:59pm</w:t>
+        <w:t xml:space="preserve">(Team TBD) -</w:t>
+      </w:r>
+      <w:r>
+        <w:t xml:space="preserve"> </w:t>
+      </w:r>
+      <w:r>
+        <w:rPr>
+          <w:b/>
+          <w:bCs/>
+        </w:rPr>
+        <w:t xml:space="preserve">(Due: 3/22 Sun 11:59pm)</w:t>
       </w:r>
     </w:p>
     <w:p>
@@ -4903,6 +5198,40 @@
           <w:t xml:space="preserve">Privacy Rights</w:t>
         </w:r>
       </w:hyperlink>
+      <w:r>
+        <w:t xml:space="preserve"> </w:t>
+      </w:r>
+      <w:r>
+        <w:t xml:space="preserve">-</w:t>
+      </w:r>
+      <w:r>
+        <w:t xml:space="preserve"> </w:t>
+      </w:r>
+      <w:hyperlink r:id="rId51">
+        <w:r>
+          <w:rPr>
+            <w:rStyle w:val="Hyperlink"/>
+          </w:rPr>
+          <w:t xml:space="preserve">Peer review evaluation</w:t>
+        </w:r>
+      </w:hyperlink>
+      <w:r>
+        <w:t xml:space="preserve"> </w:t>
+      </w:r>
+      <w:r>
+        <w:rPr>
+          <w:b/>
+          <w:bCs/>
+        </w:rPr>
+        <w:t xml:space="preserve">(Due: By the end of the week)</w:t>
+      </w:r>
+    </w:p>
+    <w:p>
+      <w:r>
+        <w:pict>
+          <v:rect style="width:0;height:1.5pt" o:hralign="center" o:hrstd="t" o:hr="t"/>
+        </w:pict>
+      </w:r>
     </w:p>
     <w:bookmarkEnd w:id="62"/>
     <w:bookmarkStart w:id="63" w:name="spring-break-330-45"/>
@@ -4926,6 +5255,13 @@
         <w:t xml:space="preserve">No Classes</w:t>
       </w:r>
     </w:p>
+    <w:p>
+      <w:r>
+        <w:pict>
+          <v:rect style="width:0;height:1.5pt" o:hralign="center" o:hrstd="t" o:hr="t"/>
+        </w:pict>
+      </w:r>
+    </w:p>
     <w:bookmarkEnd w:id="63"/>
     <w:bookmarkStart w:id="64" w:name="week-11-46-412"/>
     <w:p>
@@ -5017,7 +5353,17 @@
         <w:t xml:space="preserve"> </w:t>
       </w:r>
       <w:r>
-        <w:t xml:space="preserve">(Team TBD) - Due 4/5 Sun 11:59pm</w:t>
+        <w:t xml:space="preserve">(Team TBD) -</w:t>
+      </w:r>
+      <w:r>
+        <w:t xml:space="preserve"> </w:t>
+      </w:r>
+      <w:r>
+        <w:rPr>
+          <w:b/>
+          <w:bCs/>
+        </w:rPr>
+        <w:t xml:space="preserve">(Due: 4/5 Sun 11:59pm)</w:t>
       </w:r>
     </w:p>
     <w:p>
@@ -5045,6 +5391,40 @@
           <w:t xml:space="preserve">Employment Discrimination</w:t>
         </w:r>
       </w:hyperlink>
+      <w:r>
+        <w:t xml:space="preserve"> </w:t>
+      </w:r>
+      <w:r>
+        <w:t xml:space="preserve">-</w:t>
+      </w:r>
+      <w:r>
+        <w:t xml:space="preserve"> </w:t>
+      </w:r>
+      <w:hyperlink r:id="rId51">
+        <w:r>
+          <w:rPr>
+            <w:rStyle w:val="Hyperlink"/>
+          </w:rPr>
+          <w:t xml:space="preserve">Peer review evaluation</w:t>
+        </w:r>
+      </w:hyperlink>
+      <w:r>
+        <w:t xml:space="preserve"> </w:t>
+      </w:r>
+      <w:r>
+        <w:rPr>
+          <w:b/>
+          <w:bCs/>
+        </w:rPr>
+        <w:t xml:space="preserve">(Due: By the end of the week)</w:t>
+      </w:r>
+    </w:p>
+    <w:p>
+      <w:r>
+        <w:pict>
+          <v:rect style="width:0;height:1.5pt" o:hralign="center" o:hrstd="t" o:hr="t"/>
+        </w:pict>
+      </w:r>
     </w:p>
     <w:bookmarkEnd w:id="64"/>
     <w:bookmarkStart w:id="65" w:name="week-12-413-419"/>
@@ -5137,7 +5517,17 @@
         <w:t xml:space="preserve"> </w:t>
       </w:r>
       <w:r>
-        <w:t xml:space="preserve">(Team TBD) - Due 4/12 Sun 11:59pm</w:t>
+        <w:t xml:space="preserve">(Team TBD) -</w:t>
+      </w:r>
+      <w:r>
+        <w:t xml:space="preserve"> </w:t>
+      </w:r>
+      <w:r>
+        <w:rPr>
+          <w:b/>
+          <w:bCs/>
+        </w:rPr>
+        <w:t xml:space="preserve">(Due: 4/12 Sun 11:59pm)</w:t>
       </w:r>
     </w:p>
     <w:p>
@@ -5165,6 +5555,40 @@
           <w:t xml:space="preserve">Harassment</w:t>
         </w:r>
       </w:hyperlink>
+      <w:r>
+        <w:t xml:space="preserve"> </w:t>
+      </w:r>
+      <w:r>
+        <w:t xml:space="preserve">-</w:t>
+      </w:r>
+      <w:r>
+        <w:t xml:space="preserve"> </w:t>
+      </w:r>
+      <w:hyperlink r:id="rId51">
+        <w:r>
+          <w:rPr>
+            <w:rStyle w:val="Hyperlink"/>
+          </w:rPr>
+          <w:t xml:space="preserve">Peer review evaluation</w:t>
+        </w:r>
+      </w:hyperlink>
+      <w:r>
+        <w:t xml:space="preserve"> </w:t>
+      </w:r>
+      <w:r>
+        <w:rPr>
+          <w:b/>
+          <w:bCs/>
+        </w:rPr>
+        <w:t xml:space="preserve">(Due: By the end of the week)</w:t>
+      </w:r>
+    </w:p>
+    <w:p>
+      <w:r>
+        <w:pict>
+          <v:rect style="width:0;height:1.5pt" o:hralign="center" o:hrstd="t" o:hr="t"/>
+        </w:pict>
+      </w:r>
     </w:p>
     <w:bookmarkEnd w:id="65"/>
     <w:bookmarkStart w:id="66" w:name="week-13-420-426"/>
@@ -5263,7 +5687,17 @@
         <w:t xml:space="preserve"> </w:t>
       </w:r>
       <w:r>
-        <w:t xml:space="preserve">(Team TBD) - Due 4/19 Sun 11:59pm</w:t>
+        <w:t xml:space="preserve">(Team TBD) -</w:t>
+      </w:r>
+      <w:r>
+        <w:t xml:space="preserve"> </w:t>
+      </w:r>
+      <w:r>
+        <w:rPr>
+          <w:b/>
+          <w:bCs/>
+        </w:rPr>
+        <w:t xml:space="preserve">(Due: 4/19 Sun 11:59pm)</w:t>
       </w:r>
     </w:p>
     <w:p>
@@ -5291,6 +5725,40 @@
           <w:t xml:space="preserve">Disability Accommodation</w:t>
         </w:r>
       </w:hyperlink>
+      <w:r>
+        <w:t xml:space="preserve"> </w:t>
+      </w:r>
+      <w:r>
+        <w:t xml:space="preserve">-</w:t>
+      </w:r>
+      <w:r>
+        <w:t xml:space="preserve"> </w:t>
+      </w:r>
+      <w:hyperlink r:id="rId51">
+        <w:r>
+          <w:rPr>
+            <w:rStyle w:val="Hyperlink"/>
+          </w:rPr>
+          <w:t xml:space="preserve">Peer review evaluation</w:t>
+        </w:r>
+      </w:hyperlink>
+      <w:r>
+        <w:t xml:space="preserve"> </w:t>
+      </w:r>
+      <w:r>
+        <w:rPr>
+          <w:b/>
+          <w:bCs/>
+        </w:rPr>
+        <w:t xml:space="preserve">(Due: By the end of the week)</w:t>
+      </w:r>
+    </w:p>
+    <w:p>
+      <w:r>
+        <w:pict>
+          <v:rect style="width:0;height:1.5pt" o:hralign="center" o:hrstd="t" o:hr="t"/>
+        </w:pict>
+      </w:r>
     </w:p>
     <w:bookmarkEnd w:id="66"/>
     <w:bookmarkStart w:id="67" w:name="week-14-427-53"/>
@@ -5383,7 +5851,17 @@
         <w:t xml:space="preserve"> </w:t>
       </w:r>
       <w:r>
-        <w:t xml:space="preserve">(Team TBD) - Due 4/26 Sun 11:59pm</w:t>
+        <w:t xml:space="preserve">(Team TBD) -</w:t>
+      </w:r>
+      <w:r>
+        <w:t xml:space="preserve"> </w:t>
+      </w:r>
+      <w:r>
+        <w:rPr>
+          <w:b/>
+          <w:bCs/>
+        </w:rPr>
+        <w:t xml:space="preserve">(Due: 4/26 Sun 11:59pm)</w:t>
       </w:r>
     </w:p>
     <w:p>
@@ -5411,6 +5889,40 @@
           <w:t xml:space="preserve">Leaves of Absence</w:t>
         </w:r>
       </w:hyperlink>
+      <w:r>
+        <w:t xml:space="preserve"> </w:t>
+      </w:r>
+      <w:r>
+        <w:t xml:space="preserve">-</w:t>
+      </w:r>
+      <w:r>
+        <w:t xml:space="preserve"> </w:t>
+      </w:r>
+      <w:hyperlink r:id="rId51">
+        <w:r>
+          <w:rPr>
+            <w:rStyle w:val="Hyperlink"/>
+          </w:rPr>
+          <w:t xml:space="preserve">Peer review evaluation</w:t>
+        </w:r>
+      </w:hyperlink>
+      <w:r>
+        <w:t xml:space="preserve"> </w:t>
+      </w:r>
+      <w:r>
+        <w:rPr>
+          <w:b/>
+          <w:bCs/>
+        </w:rPr>
+        <w:t xml:space="preserve">(Due: By the end of the week)</w:t>
+      </w:r>
+    </w:p>
+    <w:p>
+      <w:r>
+        <w:pict>
+          <v:rect style="width:0;height:1.5pt" o:hralign="center" o:hrstd="t" o:hr="t"/>
+        </w:pict>
+      </w:r>
     </w:p>
     <w:bookmarkEnd w:id="67"/>
     <w:bookmarkStart w:id="68" w:name="week-15-54-510"/>
@@ -5503,7 +6015,17 @@
         <w:t xml:space="preserve"> </w:t>
       </w:r>
       <w:r>
-        <w:t xml:space="preserve">(Team TBD) - Due 5/3 Sun 11:59pm</w:t>
+        <w:t xml:space="preserve">(Team TBD) -</w:t>
+      </w:r>
+      <w:r>
+        <w:t xml:space="preserve"> </w:t>
+      </w:r>
+      <w:r>
+        <w:rPr>
+          <w:b/>
+          <w:bCs/>
+        </w:rPr>
+        <w:t xml:space="preserve">(Due: 5/3 Sun 11:59pm)</w:t>
       </w:r>
     </w:p>
     <w:p>
@@ -5531,6 +6053,40 @@
           <w:t xml:space="preserve">Termination &amp; Retaliation</w:t>
         </w:r>
       </w:hyperlink>
+      <w:r>
+        <w:t xml:space="preserve"> </w:t>
+      </w:r>
+      <w:r>
+        <w:t xml:space="preserve">-</w:t>
+      </w:r>
+      <w:r>
+        <w:t xml:space="preserve"> </w:t>
+      </w:r>
+      <w:hyperlink r:id="rId51">
+        <w:r>
+          <w:rPr>
+            <w:rStyle w:val="Hyperlink"/>
+          </w:rPr>
+          <w:t xml:space="preserve">Peer review evaluation</w:t>
+        </w:r>
+      </w:hyperlink>
+      <w:r>
+        <w:t xml:space="preserve"> </w:t>
+      </w:r>
+      <w:r>
+        <w:rPr>
+          <w:b/>
+          <w:bCs/>
+        </w:rPr>
+        <w:t xml:space="preserve">(Due: By the end of the week)</w:t>
+      </w:r>
+    </w:p>
+    <w:p>
+      <w:r>
+        <w:pict>
+          <v:rect style="width:0;height:1.5pt" o:hralign="center" o:hrstd="t" o:hr="t"/>
+        </w:pict>
+      </w:r>
     </w:p>
     <w:bookmarkEnd w:id="68"/>
     <w:bookmarkStart w:id="69" w:name="examination-period-512-tue-518-mon"/>
@@ -5613,6 +6169,13 @@
       </w:r>
       <w:r>
         <w:t xml:space="preserve">- The order of questions will be different for students.</w:t>
+      </w:r>
+    </w:p>
+    <w:p>
+      <w:r>
+        <w:pict>
+          <v:rect style="width:0;height:1.5pt" o:hralign="center" o:hrstd="t" o:hr="t"/>
+        </w:pict>
       </w:r>
     </w:p>
     <w:bookmarkEnd w:id="69"/>

</xml_diff>

<commit_message>
Fix table rendering and update link references
- Fix table rendering in team-presentation-schedule.md by adding blank lines
- Update all guide-and-rubric links to online-team-presentation-rubric
- Regenerate Word files for updated documents

Co-Authored-By: Claude Opus 4.5 <noreply@anthropic.com>
</commit_message>
<xml_diff>
--- a/Syllabus.docx
+++ b/Syllabus.docx
@@ -2021,7 +2021,7 @@
                 <w:rPr>
                   <w:rStyle w:val="Hyperlink"/>
                 </w:rPr>
-                <w:t xml:space="preserve">Guide and Rubric for Online Presenters</w:t>
+                <w:t xml:space="preserve">Online Team Presentation Rubric</w:t>
               </w:r>
             </w:hyperlink>
             <w:r>
@@ -7453,7 +7453,7 @@
           <w:rPr>
             <w:rStyle w:val="Hyperlink"/>
           </w:rPr>
-          <w:t xml:space="preserve">Guide and Rubric for Online Presenters</w:t>
+          <w:t xml:space="preserve">Online Team Presentation Rubric</w:t>
         </w:r>
       </w:hyperlink>
     </w:p>

</xml_diff>

<commit_message>
Update Related Files section in syllabus
- Organize into categories: Rubrics, Agendas, Schedules, External Links
- Add descriptions for each link
- Add Team Meeting Rubric, Team Presentation Schedule, Roster links

Co-Authored-By: Claude Opus 4.5 <noreply@anthropic.com>
</commit_message>
<xml_diff>
--- a/Syllabus.docx
+++ b/Syllabus.docx
@@ -17,7 +17,7 @@
         </w:r>
       </w:hyperlink>
     </w:p>
-    <w:bookmarkStart w:id="64" w:name="X972104f875ef1be1ff8abfd6d0124e9d9c7be93"/>
+    <w:bookmarkStart w:id="72" w:name="X972104f875ef1be1ff8abfd6d0124e9d9c7be93"/>
     <w:p>
       <w:pPr>
         <w:pStyle w:val="Heading1"/>
@@ -7431,13 +7431,22 @@
     </w:p>
     <w:bookmarkEnd w:id="61"/>
     <w:bookmarkEnd w:id="62"/>
-    <w:bookmarkStart w:id="63" w:name="related-files"/>
+    <w:bookmarkStart w:id="71" w:name="related-files"/>
     <w:p>
       <w:pPr>
         <w:pStyle w:val="Heading2"/>
       </w:pPr>
       <w:r>
         <w:t xml:space="preserve">Related Files</w:t>
+      </w:r>
+    </w:p>
+    <w:bookmarkStart w:id="64" w:name="rubrics-guidelines"/>
+    <w:p>
+      <w:pPr>
+        <w:pStyle w:val="Heading3"/>
+      </w:pPr>
+      <w:r>
+        <w:t xml:space="preserve">Rubrics &amp; Guidelines</w:t>
       </w:r>
     </w:p>
     <w:p>
@@ -7456,6 +7465,12 @@
           <w:t xml:space="preserve">Online Team Presentation Rubric</w:t>
         </w:r>
       </w:hyperlink>
+      <w:r>
+        <w:t xml:space="preserve"> </w:t>
+      </w:r>
+      <w:r>
+        <w:t xml:space="preserve">- Instructions and grading criteria for team presentations</w:t>
+      </w:r>
     </w:p>
     <w:p>
       <w:pPr>
@@ -7463,6 +7478,62 @@
         <w:numPr>
           <w:ilvl w:val="0"/>
           <w:numId w:val="1007"/>
+        </w:numPr>
+      </w:pPr>
+      <w:hyperlink r:id="rId63">
+        <w:r>
+          <w:rPr>
+            <w:rStyle w:val="Hyperlink"/>
+          </w:rPr>
+          <w:t xml:space="preserve">Team Meeting Rubric</w:t>
+        </w:r>
+      </w:hyperlink>
+      <w:r>
+        <w:t xml:space="preserve"> </w:t>
+      </w:r>
+      <w:r>
+        <w:t xml:space="preserve">- Instructions and grading criteria for weekly team meetings</w:t>
+      </w:r>
+    </w:p>
+    <w:p>
+      <w:pPr>
+        <w:pStyle w:val="Compact"/>
+        <w:numPr>
+          <w:ilvl w:val="0"/>
+          <w:numId w:val="1007"/>
+        </w:numPr>
+      </w:pPr>
+      <w:hyperlink r:id="rId45">
+        <w:r>
+          <w:rPr>
+            <w:rStyle w:val="Hyperlink"/>
+          </w:rPr>
+          <w:t xml:space="preserve">Updating Your Canvas Profile Photo and Biography</w:t>
+        </w:r>
+      </w:hyperlink>
+      <w:r>
+        <w:t xml:space="preserve"> </w:t>
+      </w:r>
+      <w:r>
+        <w:t xml:space="preserve">- Guide for Week 1 Canvas profile setup</w:t>
+      </w:r>
+    </w:p>
+    <w:bookmarkEnd w:id="64"/>
+    <w:bookmarkStart w:id="65" w:name="team-meeting-agendas"/>
+    <w:p>
+      <w:pPr>
+        <w:pStyle w:val="Heading3"/>
+      </w:pPr>
+      <w:r>
+        <w:t xml:space="preserve">Team Meeting Agendas</w:t>
+      </w:r>
+    </w:p>
+    <w:p>
+      <w:pPr>
+        <w:pStyle w:val="Compact"/>
+        <w:numPr>
+          <w:ilvl w:val="0"/>
+          <w:numId w:val="1008"/>
         </w:numPr>
       </w:pPr>
       <w:hyperlink r:id="rId49">
@@ -7473,13 +7544,19 @@
           <w:t xml:space="preserve">Team Meeting 1</w:t>
         </w:r>
       </w:hyperlink>
+      <w:r>
+        <w:t xml:space="preserve"> </w:t>
+      </w:r>
+      <w:r>
+        <w:t xml:space="preserve">- Icebreaker &amp; Team Setup (Week 2)</w:t>
+      </w:r>
     </w:p>
     <w:p>
       <w:pPr>
         <w:pStyle w:val="Compact"/>
         <w:numPr>
           <w:ilvl w:val="0"/>
-          <w:numId w:val="1007"/>
+          <w:numId w:val="1008"/>
         </w:numPr>
       </w:pPr>
       <w:hyperlink r:id="rId51">
@@ -7490,13 +7567,19 @@
           <w:t xml:space="preserve">Team Meeting 2</w:t>
         </w:r>
       </w:hyperlink>
+      <w:r>
+        <w:t xml:space="preserve"> </w:t>
+      </w:r>
+      <w:r>
+        <w:t xml:space="preserve">- Meeting Notes with AI (Week 3)</w:t>
+      </w:r>
     </w:p>
     <w:p>
       <w:pPr>
         <w:pStyle w:val="Compact"/>
         <w:numPr>
           <w:ilvl w:val="0"/>
-          <w:numId w:val="1007"/>
+          <w:numId w:val="1008"/>
         </w:numPr>
       </w:pPr>
       <w:hyperlink r:id="rId31">
@@ -7511,7 +7594,17 @@
         <w:t xml:space="preserve"> </w:t>
       </w:r>
       <w:r>
-        <w:t xml:space="preserve">(Used from Team Meeting 3 until the end of the semester)</w:t>
+        <w:t xml:space="preserve">- Regular meetings template (Week 4-15)</w:t>
+      </w:r>
+    </w:p>
+    <w:bookmarkEnd w:id="65"/>
+    <w:bookmarkStart w:id="68" w:name="schedules-rosters"/>
+    <w:p>
+      <w:pPr>
+        <w:pStyle w:val="Heading3"/>
+      </w:pPr>
+      <w:r>
+        <w:t xml:space="preserve">Schedules &amp; Rosters</w:t>
       </w:r>
     </w:p>
     <w:p>
@@ -7519,20 +7612,129 @@
         <w:pStyle w:val="Compact"/>
         <w:numPr>
           <w:ilvl w:val="0"/>
-          <w:numId w:val="1007"/>
+          <w:numId w:val="1009"/>
         </w:numPr>
       </w:pPr>
-      <w:hyperlink r:id="rId45">
+      <w:hyperlink r:id="rId66">
         <w:r>
           <w:rPr>
             <w:rStyle w:val="Hyperlink"/>
           </w:rPr>
-          <w:t xml:space="preserve">Updating Your Canvas Profile Photo and Biography</w:t>
+          <w:t xml:space="preserve">Team Presentation Schedule</w:t>
         </w:r>
       </w:hyperlink>
-    </w:p>
-    <w:bookmarkEnd w:id="63"/>
-    <w:bookmarkEnd w:id="64"/>
+      <w:r>
+        <w:t xml:space="preserve"> </w:t>
+      </w:r>
+      <w:r>
+        <w:t xml:space="preserve">- Module assignments and presentation order</w:t>
+      </w:r>
+    </w:p>
+    <w:p>
+      <w:pPr>
+        <w:pStyle w:val="Compact"/>
+        <w:numPr>
+          <w:ilvl w:val="0"/>
+          <w:numId w:val="1009"/>
+        </w:numPr>
+      </w:pPr>
+      <w:hyperlink r:id="rId67">
+        <w:r>
+          <w:rPr>
+            <w:rStyle w:val="Hyperlink"/>
+          </w:rPr>
+          <w:t xml:space="preserve">Student Roster</w:t>
+        </w:r>
+      </w:hyperlink>
+      <w:r>
+        <w:t xml:space="preserve"> </w:t>
+      </w:r>
+      <w:r>
+        <w:t xml:space="preserve">- Class roster and team assignments</w:t>
+      </w:r>
+    </w:p>
+    <w:bookmarkEnd w:id="68"/>
+    <w:bookmarkStart w:id="70" w:name="external-links"/>
+    <w:p>
+      <w:pPr>
+        <w:pStyle w:val="Heading3"/>
+      </w:pPr>
+      <w:r>
+        <w:t xml:space="preserve">External Links</w:t>
+      </w:r>
+    </w:p>
+    <w:p>
+      <w:pPr>
+        <w:pStyle w:val="Compact"/>
+        <w:numPr>
+          <w:ilvl w:val="0"/>
+          <w:numId w:val="1010"/>
+        </w:numPr>
+      </w:pPr>
+      <w:hyperlink r:id="rId50">
+        <w:r>
+          <w:rPr>
+            <w:rStyle w:val="Hyperlink"/>
+          </w:rPr>
+          <w:t xml:space="preserve">Peer Review Evaluation Survey</w:t>
+        </w:r>
+      </w:hyperlink>
+      <w:r>
+        <w:t xml:space="preserve"> </w:t>
+      </w:r>
+      <w:r>
+        <w:t xml:space="preserve">- Complete after each team meeting</w:t>
+      </w:r>
+    </w:p>
+    <w:p>
+      <w:pPr>
+        <w:pStyle w:val="Compact"/>
+        <w:numPr>
+          <w:ilvl w:val="0"/>
+          <w:numId w:val="1010"/>
+        </w:numPr>
+      </w:pPr>
+      <w:hyperlink r:id="rId46">
+        <w:r>
+          <w:rPr>
+            <w:rStyle w:val="Hyperlink"/>
+          </w:rPr>
+          <w:t xml:space="preserve">Team Assignment Google Sheet</w:t>
+        </w:r>
+      </w:hyperlink>
+      <w:r>
+        <w:t xml:space="preserve"> </w:t>
+      </w:r>
+      <w:r>
+        <w:t xml:space="preserve">- View your team members and roles</w:t>
+      </w:r>
+    </w:p>
+    <w:p>
+      <w:pPr>
+        <w:pStyle w:val="Compact"/>
+        <w:numPr>
+          <w:ilvl w:val="0"/>
+          <w:numId w:val="1010"/>
+        </w:numPr>
+      </w:pPr>
+      <w:hyperlink r:id="rId69">
+        <w:r>
+          <w:rPr>
+            <w:rStyle w:val="Hyperlink"/>
+          </w:rPr>
+          <w:t xml:space="preserve">Course Materials on GitHub Pages</w:t>
+        </w:r>
+      </w:hyperlink>
+      <w:r>
+        <w:t xml:space="preserve"> </w:t>
+      </w:r>
+      <w:r>
+        <w:t xml:space="preserve">- Online versions of course documents</w:t>
+      </w:r>
+    </w:p>
+    <w:bookmarkEnd w:id="70"/>
+    <w:bookmarkEnd w:id="71"/>
+    <w:bookmarkEnd w:id="72"/>
     <w:sectPr>
       <w:footnotePr>
         <w:numRestart w:val="eachSect"/>
@@ -7880,6 +8082,15 @@
     <w:abstractNumId w:val="991"/>
   </w:num>
   <w:num w:numId="1007">
+    <w:abstractNumId w:val="991"/>
+  </w:num>
+  <w:num w:numId="1008">
+    <w:abstractNumId w:val="991"/>
+  </w:num>
+  <w:num w:numId="1009">
+    <w:abstractNumId w:val="991"/>
+  </w:num>
+  <w:num w:numId="1010">
     <w:abstractNumId w:val="991"/>
   </w:num>
 </w:numbering>

</xml_diff>

<commit_message>
Fix Weekly Schedule table column widths in Syllabus
- Add script to fix column widths (Class: 1.5", Contents: 5.5")
- Apply fix to Syllabus.docx

Co-Authored-By: Claude Opus 4.5 <noreply@anthropic.com>
</commit_message>
<xml_diff>
--- a/Syllabus.docx
+++ b/Syllabus.docx
@@ -599,6 +599,14 @@
         <w:tblW w:type="pct" w:w="5000"/>
         <w:tblLayout w:type="fixed"/>
         <w:tblLook w:firstRow="1" w:lastRow="0" w:firstColumn="0" w:lastColumn="0" w:noHBand="0" w:noVBand="0" w:val="0020"/>
+        <w:tblBorders>
+          <w:top w:val="single" w:sz="4" w:space="0" w:color="000000"/>
+          <w:left w:val="single" w:sz="4" w:space="0" w:color="000000"/>
+          <w:bottom w:val="single" w:sz="4" w:space="0" w:color="000000"/>
+          <w:right w:val="single" w:sz="4" w:space="0" w:color="000000"/>
+          <w:insideH w:val="single" w:sz="4" w:space="0" w:color="000000"/>
+          <w:insideV w:val="single" w:sz="4" w:space="0" w:color="000000"/>
+        </w:tblBorders>
         <w:tblBorders>
           <w:top w:val="single" w:sz="4" w:space="0" w:color="000000"/>
           <w:left w:val="single" w:sz="4" w:space="0" w:color="000000"/>
@@ -1808,6 +1816,14 @@
           <w:insideH w:val="single" w:sz="4" w:space="0" w:color="000000"/>
           <w:insideV w:val="single" w:sz="4" w:space="0" w:color="000000"/>
         </w:tblBorders>
+        <w:tblBorders>
+          <w:top w:val="single" w:sz="4" w:space="0" w:color="000000"/>
+          <w:left w:val="single" w:sz="4" w:space="0" w:color="000000"/>
+          <w:bottom w:val="single" w:sz="4" w:space="0" w:color="000000"/>
+          <w:right w:val="single" w:sz="4" w:space="0" w:color="000000"/>
+          <w:insideH w:val="single" w:sz="4" w:space="0" w:color="000000"/>
+          <w:insideV w:val="single" w:sz="4" w:space="0" w:color="000000"/>
+        </w:tblBorders>
       </w:tblPr>
       <w:tblGrid>
         <w:gridCol w:w="5857"/>
@@ -2672,6 +2688,14 @@
         <w:tblStyle w:val="Table"/>
         <w:tblW w:type="auto" w:w="0"/>
         <w:tblLook w:firstRow="1" w:lastRow="0" w:firstColumn="0" w:lastColumn="0" w:noHBand="0" w:noVBand="0" w:val="0020"/>
+        <w:tblBorders>
+          <w:top w:val="single" w:sz="4" w:space="0" w:color="000000"/>
+          <w:left w:val="single" w:sz="4" w:space="0" w:color="000000"/>
+          <w:bottom w:val="single" w:sz="4" w:space="0" w:color="000000"/>
+          <w:right w:val="single" w:sz="4" w:space="0" w:color="000000"/>
+          <w:insideH w:val="single" w:sz="4" w:space="0" w:color="000000"/>
+          <w:insideV w:val="single" w:sz="4" w:space="0" w:color="000000"/>
+        </w:tblBorders>
         <w:tblBorders>
           <w:top w:val="single" w:sz="4" w:space="0" w:color="000000"/>
           <w:left w:val="single" w:sz="4" w:space="0" w:color="000000"/>
@@ -3060,6 +3084,14 @@
           <w:insideH w:val="single" w:sz="4" w:space="0" w:color="000000"/>
           <w:insideV w:val="single" w:sz="4" w:space="0" w:color="000000"/>
         </w:tblBorders>
+        <w:tblBorders>
+          <w:top w:val="single" w:sz="4" w:space="0" w:color="000000"/>
+          <w:left w:val="single" w:sz="4" w:space="0" w:color="000000"/>
+          <w:bottom w:val="single" w:sz="4" w:space="0" w:color="000000"/>
+          <w:right w:val="single" w:sz="4" w:space="0" w:color="000000"/>
+          <w:insideH w:val="single" w:sz="4" w:space="0" w:color="000000"/>
+          <w:insideV w:val="single" w:sz="4" w:space="0" w:color="000000"/>
+        </w:tblBorders>
       </w:tblPr>
       <w:tblGrid>
         <w:gridCol w:w="1747"/>
@@ -3325,6 +3357,14 @@
         <w:tblW w:type="pct" w:w="5000"/>
         <w:tblLayout w:type="fixed"/>
         <w:tblLook w:firstRow="1" w:lastRow="0" w:firstColumn="0" w:lastColumn="0" w:noHBand="0" w:noVBand="0" w:val="0020"/>
+        <w:tblBorders>
+          <w:top w:val="single" w:sz="4" w:space="0" w:color="000000"/>
+          <w:left w:val="single" w:sz="4" w:space="0" w:color="000000"/>
+          <w:bottom w:val="single" w:sz="4" w:space="0" w:color="000000"/>
+          <w:right w:val="single" w:sz="4" w:space="0" w:color="000000"/>
+          <w:insideH w:val="single" w:sz="4" w:space="0" w:color="000000"/>
+          <w:insideV w:val="single" w:sz="4" w:space="0" w:color="000000"/>
+        </w:tblBorders>
         <w:tblBorders>
           <w:top w:val="single" w:sz="4" w:space="0" w:color="000000"/>
           <w:left w:val="single" w:sz="4" w:space="0" w:color="000000"/>
@@ -3343,7 +3383,9 @@
           <w:tblHeader w:val="on"/>
         </w:trPr>
         <w:tc>
-          <w:tcPr/>
+          <w:tcPr>
+            <w:tcW w:type="dxa" w:w="2160"/>
+          </w:tcPr>
           <w:p>
             <w:pPr>
               <w:pStyle w:val="Compact"/>
@@ -3354,7 +3396,9 @@
           </w:p>
         </w:tc>
         <w:tc>
-          <w:tcPr/>
+          <w:tcPr>
+            <w:tcW w:type="dxa" w:w="7920"/>
+          </w:tcPr>
           <w:p>
             <w:pPr>
               <w:pStyle w:val="Compact"/>
@@ -3367,7 +3411,9 @@
       </w:tr>
       <w:tr>
         <w:tc>
-          <w:tcPr/>
+          <w:tcPr>
+            <w:tcW w:type="dxa" w:w="2160"/>
+          </w:tcPr>
           <w:p>
             <w:pPr>
               <w:pStyle w:val="Compact"/>
@@ -3381,7 +3427,9 @@
           </w:p>
         </w:tc>
         <w:tc>
-          <w:tcPr/>
+          <w:tcPr>
+            <w:tcW w:type="dxa" w:w="7920"/>
+          </w:tcPr>
           <w:p>
             <w:pPr>
               <w:pStyle w:val="Compact"/>
@@ -3593,7 +3641,9 @@
       </w:tr>
       <w:tr>
         <w:tc>
-          <w:tcPr/>
+          <w:tcPr>
+            <w:tcW w:type="dxa" w:w="2160"/>
+          </w:tcPr>
           <w:p>
             <w:pPr>
               <w:pStyle w:val="Compact"/>
@@ -3607,7 +3657,9 @@
           </w:p>
         </w:tc>
         <w:tc>
-          <w:tcPr/>
+          <w:tcPr>
+            <w:tcW w:type="dxa" w:w="7920"/>
+          </w:tcPr>
           <w:p>
             <w:pPr>
               <w:pStyle w:val="Compact"/>
@@ -3726,7 +3778,9 @@
       </w:tr>
       <w:tr>
         <w:tc>
-          <w:tcPr/>
+          <w:tcPr>
+            <w:tcW w:type="dxa" w:w="2160"/>
+          </w:tcPr>
           <w:p>
             <w:pPr>
               <w:pStyle w:val="Compact"/>
@@ -3740,7 +3794,9 @@
           </w:p>
         </w:tc>
         <w:tc>
-          <w:tcPr/>
+          <w:tcPr>
+            <w:tcW w:type="dxa" w:w="7920"/>
+          </w:tcPr>
           <w:p>
             <w:pPr>
               <w:pStyle w:val="Compact"/>
@@ -3883,7 +3939,9 @@
       </w:tr>
       <w:tr>
         <w:tc>
-          <w:tcPr/>
+          <w:tcPr>
+            <w:tcW w:type="dxa" w:w="2160"/>
+          </w:tcPr>
           <w:p>
             <w:pPr>
               <w:pStyle w:val="Compact"/>
@@ -3897,7 +3955,9 @@
           </w:p>
         </w:tc>
         <w:tc>
-          <w:tcPr/>
+          <w:tcPr>
+            <w:tcW w:type="dxa" w:w="7920"/>
+          </w:tcPr>
           <w:p>
             <w:pPr>
               <w:pStyle w:val="Compact"/>
@@ -4143,7 +4203,9 @@
       </w:tr>
       <w:tr>
         <w:tc>
-          <w:tcPr/>
+          <w:tcPr>
+            <w:tcW w:type="dxa" w:w="2160"/>
+          </w:tcPr>
           <w:p>
             <w:pPr>
               <w:pStyle w:val="Compact"/>
@@ -4157,7 +4219,9 @@
           </w:p>
         </w:tc>
         <w:tc>
-          <w:tcPr/>
+          <w:tcPr>
+            <w:tcW w:type="dxa" w:w="7920"/>
+          </w:tcPr>
           <w:p>
             <w:pPr>
               <w:pStyle w:val="Compact"/>
@@ -4403,7 +4467,9 @@
       </w:tr>
       <w:tr>
         <w:tc>
-          <w:tcPr/>
+          <w:tcPr>
+            <w:tcW w:type="dxa" w:w="2160"/>
+          </w:tcPr>
           <w:p>
             <w:pPr>
               <w:pStyle w:val="Compact"/>
@@ -4417,7 +4483,9 @@
           </w:p>
         </w:tc>
         <w:tc>
-          <w:tcPr/>
+          <w:tcPr>
+            <w:tcW w:type="dxa" w:w="7920"/>
+          </w:tcPr>
           <w:p>
             <w:pPr>
               <w:pStyle w:val="Compact"/>
@@ -4663,7 +4731,9 @@
       </w:tr>
       <w:tr>
         <w:tc>
-          <w:tcPr/>
+          <w:tcPr>
+            <w:tcW w:type="dxa" w:w="2160"/>
+          </w:tcPr>
           <w:p>
             <w:pPr>
               <w:pStyle w:val="Compact"/>
@@ -4677,7 +4747,9 @@
           </w:p>
         </w:tc>
         <w:tc>
-          <w:tcPr/>
+          <w:tcPr>
+            <w:tcW w:type="dxa" w:w="7920"/>
+          </w:tcPr>
           <w:p>
             <w:pPr>
               <w:pStyle w:val="Compact"/>
@@ -4923,7 +4995,9 @@
       </w:tr>
       <w:tr>
         <w:tc>
-          <w:tcPr/>
+          <w:tcPr>
+            <w:tcW w:type="dxa" w:w="2160"/>
+          </w:tcPr>
           <w:p>
             <w:pPr>
               <w:pStyle w:val="Compact"/>
@@ -4937,7 +5011,9 @@
           </w:p>
         </w:tc>
         <w:tc>
-          <w:tcPr/>
+          <w:tcPr>
+            <w:tcW w:type="dxa" w:w="7920"/>
+          </w:tcPr>
           <w:p>
             <w:pPr>
               <w:pStyle w:val="Compact"/>
@@ -5000,7 +5076,9 @@
       </w:tr>
       <w:tr>
         <w:tc>
-          <w:tcPr/>
+          <w:tcPr>
+            <w:tcW w:type="dxa" w:w="2160"/>
+          </w:tcPr>
           <w:p>
             <w:pPr>
               <w:pStyle w:val="Compact"/>
@@ -5014,7 +5092,9 @@
           </w:p>
         </w:tc>
         <w:tc>
-          <w:tcPr/>
+          <w:tcPr>
+            <w:tcW w:type="dxa" w:w="7920"/>
+          </w:tcPr>
           <w:p>
             <w:pPr>
               <w:pStyle w:val="Compact"/>
@@ -5260,7 +5340,9 @@
       </w:tr>
       <w:tr>
         <w:tc>
-          <w:tcPr/>
+          <w:tcPr>
+            <w:tcW w:type="dxa" w:w="2160"/>
+          </w:tcPr>
           <w:p>
             <w:pPr>
               <w:pStyle w:val="Compact"/>
@@ -5274,7 +5356,9 @@
           </w:p>
         </w:tc>
         <w:tc>
-          <w:tcPr/>
+          <w:tcPr>
+            <w:tcW w:type="dxa" w:w="7920"/>
+          </w:tcPr>
           <w:p>
             <w:pPr>
               <w:pStyle w:val="Compact"/>
@@ -5520,7 +5604,9 @@
       </w:tr>
       <w:tr>
         <w:tc>
-          <w:tcPr/>
+          <w:tcPr>
+            <w:tcW w:type="dxa" w:w="2160"/>
+          </w:tcPr>
           <w:p>
             <w:pPr>
               <w:pStyle w:val="Compact"/>
@@ -5538,7 +5624,9 @@
           </w:p>
         </w:tc>
         <w:tc>
-          <w:tcPr/>
+          <w:tcPr>
+            <w:tcW w:type="dxa" w:w="7920"/>
+          </w:tcPr>
           <w:p>
             <w:pPr>
               <w:pStyle w:val="Compact"/>
@@ -5555,7 +5643,9 @@
       </w:tr>
       <w:tr>
         <w:tc>
-          <w:tcPr/>
+          <w:tcPr>
+            <w:tcW w:type="dxa" w:w="2160"/>
+          </w:tcPr>
           <w:p>
             <w:pPr>
               <w:pStyle w:val="Compact"/>
@@ -5569,7 +5659,9 @@
           </w:p>
         </w:tc>
         <w:tc>
-          <w:tcPr/>
+          <w:tcPr>
+            <w:tcW w:type="dxa" w:w="7920"/>
+          </w:tcPr>
           <w:p>
             <w:pPr>
               <w:pStyle w:val="Compact"/>
@@ -5815,7 +5907,9 @@
       </w:tr>
       <w:tr>
         <w:tc>
-          <w:tcPr/>
+          <w:tcPr>
+            <w:tcW w:type="dxa" w:w="2160"/>
+          </w:tcPr>
           <w:p>
             <w:pPr>
               <w:pStyle w:val="Compact"/>
@@ -5829,7 +5923,9 @@
           </w:p>
         </w:tc>
         <w:tc>
-          <w:tcPr/>
+          <w:tcPr>
+            <w:tcW w:type="dxa" w:w="7920"/>
+          </w:tcPr>
           <w:p>
             <w:pPr>
               <w:pStyle w:val="Compact"/>
@@ -6075,7 +6171,9 @@
       </w:tr>
       <w:tr>
         <w:tc>
-          <w:tcPr/>
+          <w:tcPr>
+            <w:tcW w:type="dxa" w:w="2160"/>
+          </w:tcPr>
           <w:p>
             <w:pPr>
               <w:pStyle w:val="Compact"/>
@@ -6089,7 +6187,9 @@
           </w:p>
         </w:tc>
         <w:tc>
-          <w:tcPr/>
+          <w:tcPr>
+            <w:tcW w:type="dxa" w:w="7920"/>
+          </w:tcPr>
           <w:p>
             <w:pPr>
               <w:pStyle w:val="Compact"/>
@@ -6338,7 +6438,9 @@
       </w:tr>
       <w:tr>
         <w:tc>
-          <w:tcPr/>
+          <w:tcPr>
+            <w:tcW w:type="dxa" w:w="2160"/>
+          </w:tcPr>
           <w:p>
             <w:pPr>
               <w:pStyle w:val="Compact"/>
@@ -6352,7 +6454,9 @@
           </w:p>
         </w:tc>
         <w:tc>
-          <w:tcPr/>
+          <w:tcPr>
+            <w:tcW w:type="dxa" w:w="7920"/>
+          </w:tcPr>
           <w:p>
             <w:pPr>
               <w:pStyle w:val="Compact"/>
@@ -6598,7 +6702,9 @@
       </w:tr>
       <w:tr>
         <w:tc>
-          <w:tcPr/>
+          <w:tcPr>
+            <w:tcW w:type="dxa" w:w="2160"/>
+          </w:tcPr>
           <w:p>
             <w:pPr>
               <w:pStyle w:val="Compact"/>
@@ -6612,7 +6718,9 @@
           </w:p>
         </w:tc>
         <w:tc>
-          <w:tcPr/>
+          <w:tcPr>
+            <w:tcW w:type="dxa" w:w="7920"/>
+          </w:tcPr>
           <w:p>
             <w:pPr>
               <w:pStyle w:val="Compact"/>
@@ -6858,7 +6966,9 @@
       </w:tr>
       <w:tr>
         <w:tc>
-          <w:tcPr/>
+          <w:tcPr>
+            <w:tcW w:type="dxa" w:w="2160"/>
+          </w:tcPr>
           <w:p>
             <w:pPr>
               <w:pStyle w:val="Compact"/>
@@ -6875,7 +6985,9 @@
           </w:p>
         </w:tc>
         <w:tc>
-          <w:tcPr/>
+          <w:tcPr>
+            <w:tcW w:type="dxa" w:w="7920"/>
+          </w:tcPr>
           <w:p>
             <w:pPr>
               <w:pStyle w:val="Compact"/>
@@ -6938,7 +7050,9 @@
       </w:tr>
       <w:tr>
         <w:tc>
-          <w:tcPr/>
+          <w:tcPr>
+            <w:tcW w:type="dxa" w:w="2160"/>
+          </w:tcPr>
           <w:p>
             <w:pPr>
               <w:pStyle w:val="Compact"/>
@@ -6949,7 +7063,9 @@
           </w:p>
         </w:tc>
         <w:tc>
-          <w:tcPr/>
+          <w:tcPr>
+            <w:tcW w:type="dxa" w:w="7920"/>
+          </w:tcPr>
           <w:p>
             <w:pPr>
               <w:pStyle w:val="Compact"/>

</xml_diff>

<commit_message>
Fix Syllabus table: convert <br> to line breaks, widen columns
- Convert <br> tags to actual Word line breaks
- Set Class column to 3cm, Contents column to 15cm
- Apply to all rows in Weekly Schedule table

Co-Authored-By: Claude Opus 4.5 <noreply@anthropic.com>
</commit_message>
<xml_diff>
--- a/Syllabus.docx
+++ b/Syllabus.docx
@@ -599,14 +599,6 @@
         <w:tblW w:type="pct" w:w="5000"/>
         <w:tblLayout w:type="fixed"/>
         <w:tblLook w:firstRow="1" w:lastRow="0" w:firstColumn="0" w:lastColumn="0" w:noHBand="0" w:noVBand="0" w:val="0020"/>
-        <w:tblBorders>
-          <w:top w:val="single" w:sz="4" w:space="0" w:color="000000"/>
-          <w:left w:val="single" w:sz="4" w:space="0" w:color="000000"/>
-          <w:bottom w:val="single" w:sz="4" w:space="0" w:color="000000"/>
-          <w:right w:val="single" w:sz="4" w:space="0" w:color="000000"/>
-          <w:insideH w:val="single" w:sz="4" w:space="0" w:color="000000"/>
-          <w:insideV w:val="single" w:sz="4" w:space="0" w:color="000000"/>
-        </w:tblBorders>
         <w:tblBorders>
           <w:top w:val="single" w:sz="4" w:space="0" w:color="000000"/>
           <w:left w:val="single" w:sz="4" w:space="0" w:color="000000"/>
@@ -1816,14 +1808,6 @@
           <w:insideH w:val="single" w:sz="4" w:space="0" w:color="000000"/>
           <w:insideV w:val="single" w:sz="4" w:space="0" w:color="000000"/>
         </w:tblBorders>
-        <w:tblBorders>
-          <w:top w:val="single" w:sz="4" w:space="0" w:color="000000"/>
-          <w:left w:val="single" w:sz="4" w:space="0" w:color="000000"/>
-          <w:bottom w:val="single" w:sz="4" w:space="0" w:color="000000"/>
-          <w:right w:val="single" w:sz="4" w:space="0" w:color="000000"/>
-          <w:insideH w:val="single" w:sz="4" w:space="0" w:color="000000"/>
-          <w:insideV w:val="single" w:sz="4" w:space="0" w:color="000000"/>
-        </w:tblBorders>
       </w:tblPr>
       <w:tblGrid>
         <w:gridCol w:w="5857"/>
@@ -2688,14 +2672,6 @@
         <w:tblStyle w:val="Table"/>
         <w:tblW w:type="auto" w:w="0"/>
         <w:tblLook w:firstRow="1" w:lastRow="0" w:firstColumn="0" w:lastColumn="0" w:noHBand="0" w:noVBand="0" w:val="0020"/>
-        <w:tblBorders>
-          <w:top w:val="single" w:sz="4" w:space="0" w:color="000000"/>
-          <w:left w:val="single" w:sz="4" w:space="0" w:color="000000"/>
-          <w:bottom w:val="single" w:sz="4" w:space="0" w:color="000000"/>
-          <w:right w:val="single" w:sz="4" w:space="0" w:color="000000"/>
-          <w:insideH w:val="single" w:sz="4" w:space="0" w:color="000000"/>
-          <w:insideV w:val="single" w:sz="4" w:space="0" w:color="000000"/>
-        </w:tblBorders>
         <w:tblBorders>
           <w:top w:val="single" w:sz="4" w:space="0" w:color="000000"/>
           <w:left w:val="single" w:sz="4" w:space="0" w:color="000000"/>
@@ -3084,14 +3060,6 @@
           <w:insideH w:val="single" w:sz="4" w:space="0" w:color="000000"/>
           <w:insideV w:val="single" w:sz="4" w:space="0" w:color="000000"/>
         </w:tblBorders>
-        <w:tblBorders>
-          <w:top w:val="single" w:sz="4" w:space="0" w:color="000000"/>
-          <w:left w:val="single" w:sz="4" w:space="0" w:color="000000"/>
-          <w:bottom w:val="single" w:sz="4" w:space="0" w:color="000000"/>
-          <w:right w:val="single" w:sz="4" w:space="0" w:color="000000"/>
-          <w:insideH w:val="single" w:sz="4" w:space="0" w:color="000000"/>
-          <w:insideV w:val="single" w:sz="4" w:space="0" w:color="000000"/>
-        </w:tblBorders>
       </w:tblPr>
       <w:tblGrid>
         <w:gridCol w:w="1747"/>
@@ -3357,14 +3325,6 @@
         <w:tblW w:type="pct" w:w="5000"/>
         <w:tblLayout w:type="fixed"/>
         <w:tblLook w:firstRow="1" w:lastRow="0" w:firstColumn="0" w:lastColumn="0" w:noHBand="0" w:noVBand="0" w:val="0020"/>
-        <w:tblBorders>
-          <w:top w:val="single" w:sz="4" w:space="0" w:color="000000"/>
-          <w:left w:val="single" w:sz="4" w:space="0" w:color="000000"/>
-          <w:bottom w:val="single" w:sz="4" w:space="0" w:color="000000"/>
-          <w:right w:val="single" w:sz="4" w:space="0" w:color="000000"/>
-          <w:insideH w:val="single" w:sz="4" w:space="0" w:color="000000"/>
-          <w:insideV w:val="single" w:sz="4" w:space="0" w:color="000000"/>
-        </w:tblBorders>
         <w:tblBorders>
           <w:top w:val="single" w:sz="4" w:space="0" w:color="000000"/>
           <w:left w:val="single" w:sz="4" w:space="0" w:color="000000"/>
@@ -3384,7 +3344,7 @@
         </w:trPr>
         <w:tc>
           <w:tcPr>
-            <w:tcW w:type="dxa" w:w="2160"/>
+            <w:tcW w:type="dxa" w:w="1701"/>
           </w:tcPr>
           <w:p>
             <w:pPr>
@@ -3397,7 +3357,7 @@
         </w:tc>
         <w:tc>
           <w:tcPr>
-            <w:tcW w:type="dxa" w:w="7920"/>
+            <w:tcW w:type="dxa" w:w="8504"/>
           </w:tcPr>
           <w:p>
             <w:pPr>
@@ -3412,7 +3372,7 @@
       <w:tr>
         <w:tc>
           <w:tcPr>
-            <w:tcW w:type="dxa" w:w="2160"/>
+            <w:tcW w:type="dxa" w:w="1701"/>
           </w:tcPr>
           <w:p>
             <w:pPr>
@@ -3428,7 +3388,7 @@
         </w:tc>
         <w:tc>
           <w:tcPr>
-            <w:tcW w:type="dxa" w:w="7920"/>
+            <w:tcW w:type="dxa" w:w="8504"/>
           </w:tcPr>
           <w:p>
             <w:pPr>
@@ -3642,7 +3602,7 @@
       <w:tr>
         <w:tc>
           <w:tcPr>
-            <w:tcW w:type="dxa" w:w="2160"/>
+            <w:tcW w:type="dxa" w:w="1701"/>
           </w:tcPr>
           <w:p>
             <w:pPr>
@@ -3658,7 +3618,7 @@
         </w:tc>
         <w:tc>
           <w:tcPr>
-            <w:tcW w:type="dxa" w:w="7920"/>
+            <w:tcW w:type="dxa" w:w="8504"/>
           </w:tcPr>
           <w:p>
             <w:pPr>
@@ -3779,7 +3739,7 @@
       <w:tr>
         <w:tc>
           <w:tcPr>
-            <w:tcW w:type="dxa" w:w="2160"/>
+            <w:tcW w:type="dxa" w:w="1701"/>
           </w:tcPr>
           <w:p>
             <w:pPr>
@@ -3795,7 +3755,7 @@
         </w:tc>
         <w:tc>
           <w:tcPr>
-            <w:tcW w:type="dxa" w:w="7920"/>
+            <w:tcW w:type="dxa" w:w="8504"/>
           </w:tcPr>
           <w:p>
             <w:pPr>
@@ -3940,7 +3900,7 @@
       <w:tr>
         <w:tc>
           <w:tcPr>
-            <w:tcW w:type="dxa" w:w="2160"/>
+            <w:tcW w:type="dxa" w:w="1701"/>
           </w:tcPr>
           <w:p>
             <w:pPr>
@@ -3956,7 +3916,7 @@
         </w:tc>
         <w:tc>
           <w:tcPr>
-            <w:tcW w:type="dxa" w:w="7920"/>
+            <w:tcW w:type="dxa" w:w="8504"/>
           </w:tcPr>
           <w:p>
             <w:pPr>
@@ -4204,7 +4164,7 @@
       <w:tr>
         <w:tc>
           <w:tcPr>
-            <w:tcW w:type="dxa" w:w="2160"/>
+            <w:tcW w:type="dxa" w:w="1701"/>
           </w:tcPr>
           <w:p>
             <w:pPr>
@@ -4220,7 +4180,7 @@
         </w:tc>
         <w:tc>
           <w:tcPr>
-            <w:tcW w:type="dxa" w:w="7920"/>
+            <w:tcW w:type="dxa" w:w="8504"/>
           </w:tcPr>
           <w:p>
             <w:pPr>
@@ -4468,7 +4428,7 @@
       <w:tr>
         <w:tc>
           <w:tcPr>
-            <w:tcW w:type="dxa" w:w="2160"/>
+            <w:tcW w:type="dxa" w:w="1701"/>
           </w:tcPr>
           <w:p>
             <w:pPr>
@@ -4484,7 +4444,7 @@
         </w:tc>
         <w:tc>
           <w:tcPr>
-            <w:tcW w:type="dxa" w:w="7920"/>
+            <w:tcW w:type="dxa" w:w="8504"/>
           </w:tcPr>
           <w:p>
             <w:pPr>
@@ -4732,7 +4692,7 @@
       <w:tr>
         <w:tc>
           <w:tcPr>
-            <w:tcW w:type="dxa" w:w="2160"/>
+            <w:tcW w:type="dxa" w:w="1701"/>
           </w:tcPr>
           <w:p>
             <w:pPr>
@@ -4748,7 +4708,7 @@
         </w:tc>
         <w:tc>
           <w:tcPr>
-            <w:tcW w:type="dxa" w:w="7920"/>
+            <w:tcW w:type="dxa" w:w="8504"/>
           </w:tcPr>
           <w:p>
             <w:pPr>
@@ -4996,7 +4956,7 @@
       <w:tr>
         <w:tc>
           <w:tcPr>
-            <w:tcW w:type="dxa" w:w="2160"/>
+            <w:tcW w:type="dxa" w:w="1701"/>
           </w:tcPr>
           <w:p>
             <w:pPr>
@@ -5012,7 +4972,7 @@
         </w:tc>
         <w:tc>
           <w:tcPr>
-            <w:tcW w:type="dxa" w:w="7920"/>
+            <w:tcW w:type="dxa" w:w="8504"/>
           </w:tcPr>
           <w:p>
             <w:pPr>
@@ -5077,7 +5037,7 @@
       <w:tr>
         <w:tc>
           <w:tcPr>
-            <w:tcW w:type="dxa" w:w="2160"/>
+            <w:tcW w:type="dxa" w:w="1701"/>
           </w:tcPr>
           <w:p>
             <w:pPr>
@@ -5093,7 +5053,7 @@
         </w:tc>
         <w:tc>
           <w:tcPr>
-            <w:tcW w:type="dxa" w:w="7920"/>
+            <w:tcW w:type="dxa" w:w="8504"/>
           </w:tcPr>
           <w:p>
             <w:pPr>
@@ -5341,7 +5301,7 @@
       <w:tr>
         <w:tc>
           <w:tcPr>
-            <w:tcW w:type="dxa" w:w="2160"/>
+            <w:tcW w:type="dxa" w:w="1701"/>
           </w:tcPr>
           <w:p>
             <w:pPr>
@@ -5357,7 +5317,7 @@
         </w:tc>
         <w:tc>
           <w:tcPr>
-            <w:tcW w:type="dxa" w:w="7920"/>
+            <w:tcW w:type="dxa" w:w="8504"/>
           </w:tcPr>
           <w:p>
             <w:pPr>
@@ -5605,7 +5565,7 @@
       <w:tr>
         <w:tc>
           <w:tcPr>
-            <w:tcW w:type="dxa" w:w="2160"/>
+            <w:tcW w:type="dxa" w:w="1701"/>
           </w:tcPr>
           <w:p>
             <w:pPr>
@@ -5625,7 +5585,7 @@
         </w:tc>
         <w:tc>
           <w:tcPr>
-            <w:tcW w:type="dxa" w:w="7920"/>
+            <w:tcW w:type="dxa" w:w="8504"/>
           </w:tcPr>
           <w:p>
             <w:pPr>
@@ -5644,7 +5604,7 @@
       <w:tr>
         <w:tc>
           <w:tcPr>
-            <w:tcW w:type="dxa" w:w="2160"/>
+            <w:tcW w:type="dxa" w:w="1701"/>
           </w:tcPr>
           <w:p>
             <w:pPr>
@@ -5660,7 +5620,7 @@
         </w:tc>
         <w:tc>
           <w:tcPr>
-            <w:tcW w:type="dxa" w:w="7920"/>
+            <w:tcW w:type="dxa" w:w="8504"/>
           </w:tcPr>
           <w:p>
             <w:pPr>
@@ -5908,7 +5868,7 @@
       <w:tr>
         <w:tc>
           <w:tcPr>
-            <w:tcW w:type="dxa" w:w="2160"/>
+            <w:tcW w:type="dxa" w:w="1701"/>
           </w:tcPr>
           <w:p>
             <w:pPr>
@@ -5924,7 +5884,7 @@
         </w:tc>
         <w:tc>
           <w:tcPr>
-            <w:tcW w:type="dxa" w:w="7920"/>
+            <w:tcW w:type="dxa" w:w="8504"/>
           </w:tcPr>
           <w:p>
             <w:pPr>
@@ -6172,7 +6132,7 @@
       <w:tr>
         <w:tc>
           <w:tcPr>
-            <w:tcW w:type="dxa" w:w="2160"/>
+            <w:tcW w:type="dxa" w:w="1701"/>
           </w:tcPr>
           <w:p>
             <w:pPr>
@@ -6188,7 +6148,7 @@
         </w:tc>
         <w:tc>
           <w:tcPr>
-            <w:tcW w:type="dxa" w:w="7920"/>
+            <w:tcW w:type="dxa" w:w="8504"/>
           </w:tcPr>
           <w:p>
             <w:pPr>
@@ -6439,7 +6399,7 @@
       <w:tr>
         <w:tc>
           <w:tcPr>
-            <w:tcW w:type="dxa" w:w="2160"/>
+            <w:tcW w:type="dxa" w:w="1701"/>
           </w:tcPr>
           <w:p>
             <w:pPr>
@@ -6455,7 +6415,7 @@
         </w:tc>
         <w:tc>
           <w:tcPr>
-            <w:tcW w:type="dxa" w:w="7920"/>
+            <w:tcW w:type="dxa" w:w="8504"/>
           </w:tcPr>
           <w:p>
             <w:pPr>
@@ -6703,7 +6663,7 @@
       <w:tr>
         <w:tc>
           <w:tcPr>
-            <w:tcW w:type="dxa" w:w="2160"/>
+            <w:tcW w:type="dxa" w:w="1701"/>
           </w:tcPr>
           <w:p>
             <w:pPr>
@@ -6719,7 +6679,7 @@
         </w:tc>
         <w:tc>
           <w:tcPr>
-            <w:tcW w:type="dxa" w:w="7920"/>
+            <w:tcW w:type="dxa" w:w="8504"/>
           </w:tcPr>
           <w:p>
             <w:pPr>
@@ -6967,7 +6927,7 @@
       <w:tr>
         <w:tc>
           <w:tcPr>
-            <w:tcW w:type="dxa" w:w="2160"/>
+            <w:tcW w:type="dxa" w:w="1701"/>
           </w:tcPr>
           <w:p>
             <w:pPr>
@@ -6986,7 +6946,7 @@
         </w:tc>
         <w:tc>
           <w:tcPr>
-            <w:tcW w:type="dxa" w:w="7920"/>
+            <w:tcW w:type="dxa" w:w="8504"/>
           </w:tcPr>
           <w:p>
             <w:pPr>
@@ -7051,7 +7011,7 @@
       <w:tr>
         <w:tc>
           <w:tcPr>
-            <w:tcW w:type="dxa" w:w="2160"/>
+            <w:tcW w:type="dxa" w:w="1701"/>
           </w:tcPr>
           <w:p>
             <w:pPr>
@@ -7064,7 +7024,7 @@
         </w:tc>
         <w:tc>
           <w:tcPr>
-            <w:tcW w:type="dxa" w:w="7920"/>
+            <w:tcW w:type="dxa" w:w="8504"/>
           </w:tcPr>
           <w:p>
             <w:pPr>

</xml_diff>

<commit_message>
Update all Word documents with proper formatting
- Fixed table column widths in Syllabus
- All hyperlinks blue with underline
- Table borders and line breaks preserved

Co-Authored-By: Claude Opus 4.5 <noreply@anthropic.com>
</commit_message>
<xml_diff>
--- a/Syllabus.docx
+++ b/Syllabus.docx
@@ -666,7 +666,9 @@
           <w:tblHeader w:val="on"/>
         </w:trPr>
         <w:tc>
-          <w:tcPr/>
+          <w:tcPr>
+            <w:tcW w:type="dxa" w:w="2268"/>
+          </w:tcPr>
           <w:p>
             <w:pPr>
               <w:pStyle w:val="Compact"/>
@@ -677,7 +679,9 @@
           </w:p>
         </w:tc>
         <w:tc>
-          <w:tcPr/>
+          <w:tcPr>
+            <w:tcW w:type="dxa" w:w="5102"/>
+          </w:tcPr>
           <w:p>
             <w:pPr>
               <w:pStyle w:val="Compact"/>
@@ -688,7 +692,9 @@
           </w:p>
         </w:tc>
         <w:tc>
-          <w:tcPr/>
+          <w:tcPr>
+            <w:tcW w:type="dxa" w:w="1134"/>
+          </w:tcPr>
           <w:p>
             <w:pPr>
               <w:pStyle w:val="Compact"/>
@@ -701,7 +707,9 @@
       </w:tr>
       <w:tr>
         <w:tc>
-          <w:tcPr/>
+          <w:tcPr>
+            <w:tcW w:type="dxa" w:w="2268"/>
+          </w:tcPr>
           <w:p>
             <w:pPr>
               <w:pStyle w:val="Compact"/>
@@ -716,7 +724,9 @@
           </w:p>
         </w:tc>
         <w:tc>
-          <w:tcPr/>
+          <w:tcPr>
+            <w:tcW w:type="dxa" w:w="5102"/>
+          </w:tcPr>
           <w:p>
             <w:pPr>
               <w:pStyle w:val="Compact"/>
@@ -727,7 +737,9 @@
           </w:p>
         </w:tc>
         <w:tc>
-          <w:tcPr/>
+          <w:tcPr>
+            <w:tcW w:type="dxa" w:w="1134"/>
+          </w:tcPr>
           <w:p>
             <w:pPr>
               <w:pStyle w:val="Compact"/>
@@ -740,7 +752,9 @@
       </w:tr>
       <w:tr>
         <w:tc>
-          <w:tcPr/>
+          <w:tcPr>
+            <w:tcW w:type="dxa" w:w="2268"/>
+          </w:tcPr>
           <w:p>
             <w:pPr>
               <w:pStyle w:val="Compact"/>
@@ -755,7 +769,9 @@
           </w:p>
         </w:tc>
         <w:tc>
-          <w:tcPr/>
+          <w:tcPr>
+            <w:tcW w:type="dxa" w:w="5102"/>
+          </w:tcPr>
           <w:p>
             <w:pPr>
               <w:pStyle w:val="Compact"/>
@@ -766,7 +782,9 @@
           </w:p>
         </w:tc>
         <w:tc>
-          <w:tcPr/>
+          <w:tcPr>
+            <w:tcW w:type="dxa" w:w="1134"/>
+          </w:tcPr>
           <w:p>
             <w:pPr>
               <w:pStyle w:val="Compact"/>
@@ -779,7 +797,9 @@
       </w:tr>
       <w:tr>
         <w:tc>
-          <w:tcPr/>
+          <w:tcPr>
+            <w:tcW w:type="dxa" w:w="2268"/>
+          </w:tcPr>
           <w:p>
             <w:pPr>
               <w:pStyle w:val="Compact"/>
@@ -794,7 +814,9 @@
           </w:p>
         </w:tc>
         <w:tc>
-          <w:tcPr/>
+          <w:tcPr>
+            <w:tcW w:type="dxa" w:w="5102"/>
+          </w:tcPr>
           <w:p>
             <w:pPr>
               <w:pStyle w:val="Compact"/>
@@ -805,7 +827,9 @@
           </w:p>
         </w:tc>
         <w:tc>
-          <w:tcPr/>
+          <w:tcPr>
+            <w:tcW w:type="dxa" w:w="1134"/>
+          </w:tcPr>
           <w:p>
             <w:pPr>
               <w:pStyle w:val="Compact"/>
@@ -818,7 +842,9 @@
       </w:tr>
       <w:tr>
         <w:tc>
-          <w:tcPr/>
+          <w:tcPr>
+            <w:tcW w:type="dxa" w:w="2268"/>
+          </w:tcPr>
           <w:p>
             <w:pPr>
               <w:pStyle w:val="Compact"/>
@@ -833,7 +859,9 @@
           </w:p>
         </w:tc>
         <w:tc>
-          <w:tcPr/>
+          <w:tcPr>
+            <w:tcW w:type="dxa" w:w="5102"/>
+          </w:tcPr>
           <w:p>
             <w:pPr>
               <w:pStyle w:val="Compact"/>
@@ -844,7 +872,9 @@
           </w:p>
         </w:tc>
         <w:tc>
-          <w:tcPr/>
+          <w:tcPr>
+            <w:tcW w:type="dxa" w:w="1134"/>
+          </w:tcPr>
           <w:p>
             <w:pPr>
               <w:pStyle w:val="Compact"/>
@@ -857,15 +887,19 @@
       </w:tr>
       <w:tr>
         <w:tc>
-          <w:tcPr/>
-          <w:p>
-            <w:pPr>
-              <w:pStyle w:val="Compact"/>
-            </w:pPr>
-          </w:p>
-        </w:tc>
-        <w:tc>
-          <w:tcPr/>
+          <w:tcPr>
+            <w:tcW w:type="dxa" w:w="2268"/>
+          </w:tcPr>
+          <w:p>
+            <w:pPr>
+              <w:pStyle w:val="Compact"/>
+            </w:pPr>
+          </w:p>
+        </w:tc>
+        <w:tc>
+          <w:tcPr>
+            <w:tcW w:type="dxa" w:w="5102"/>
+          </w:tcPr>
           <w:p>
             <w:pPr>
               <w:pStyle w:val="Compact"/>
@@ -876,7 +910,9 @@
           </w:p>
         </w:tc>
         <w:tc>
-          <w:tcPr/>
+          <w:tcPr>
+            <w:tcW w:type="dxa" w:w="1134"/>
+          </w:tcPr>
           <w:p>
             <w:pPr>
               <w:pStyle w:val="Compact"/>
@@ -889,15 +925,19 @@
       </w:tr>
       <w:tr>
         <w:tc>
-          <w:tcPr/>
-          <w:p>
-            <w:pPr>
-              <w:pStyle w:val="Compact"/>
-            </w:pPr>
-          </w:p>
-        </w:tc>
-        <w:tc>
-          <w:tcPr/>
+          <w:tcPr>
+            <w:tcW w:type="dxa" w:w="2268"/>
+          </w:tcPr>
+          <w:p>
+            <w:pPr>
+              <w:pStyle w:val="Compact"/>
+            </w:pPr>
+          </w:p>
+        </w:tc>
+        <w:tc>
+          <w:tcPr>
+            <w:tcW w:type="dxa" w:w="5102"/>
+          </w:tcPr>
           <w:p>
             <w:pPr>
               <w:pStyle w:val="Compact"/>
@@ -908,7 +948,9 @@
           </w:p>
         </w:tc>
         <w:tc>
-          <w:tcPr/>
+          <w:tcPr>
+            <w:tcW w:type="dxa" w:w="1134"/>
+          </w:tcPr>
           <w:p>
             <w:pPr>
               <w:pStyle w:val="Compact"/>
@@ -921,7 +963,9 @@
       </w:tr>
       <w:tr>
         <w:tc>
-          <w:tcPr/>
+          <w:tcPr>
+            <w:tcW w:type="dxa" w:w="2268"/>
+          </w:tcPr>
           <w:p>
             <w:pPr>
               <w:pStyle w:val="Compact"/>
@@ -936,7 +980,9 @@
           </w:p>
         </w:tc>
         <w:tc>
-          <w:tcPr/>
+          <w:tcPr>
+            <w:tcW w:type="dxa" w:w="5102"/>
+          </w:tcPr>
           <w:p>
             <w:pPr>
               <w:pStyle w:val="Compact"/>
@@ -947,7 +993,9 @@
           </w:p>
         </w:tc>
         <w:tc>
-          <w:tcPr/>
+          <w:tcPr>
+            <w:tcW w:type="dxa" w:w="1134"/>
+          </w:tcPr>
           <w:p>
             <w:pPr>
               <w:pStyle w:val="Compact"/>
@@ -960,7 +1008,9 @@
       </w:tr>
       <w:tr>
         <w:tc>
-          <w:tcPr/>
+          <w:tcPr>
+            <w:tcW w:type="dxa" w:w="2268"/>
+          </w:tcPr>
           <w:p>
             <w:pPr>
               <w:pStyle w:val="Compact"/>
@@ -975,7 +1025,9 @@
           </w:p>
         </w:tc>
         <w:tc>
-          <w:tcPr/>
+          <w:tcPr>
+            <w:tcW w:type="dxa" w:w="5102"/>
+          </w:tcPr>
           <w:p>
             <w:pPr>
               <w:pStyle w:val="Compact"/>
@@ -986,7 +1038,9 @@
           </w:p>
         </w:tc>
         <w:tc>
-          <w:tcPr/>
+          <w:tcPr>
+            <w:tcW w:type="dxa" w:w="1134"/>
+          </w:tcPr>
           <w:p>
             <w:pPr>
               <w:pStyle w:val="Compact"/>
@@ -999,15 +1053,19 @@
       </w:tr>
       <w:tr>
         <w:tc>
-          <w:tcPr/>
-          <w:p>
-            <w:pPr>
-              <w:pStyle w:val="Compact"/>
-            </w:pPr>
-          </w:p>
-        </w:tc>
-        <w:tc>
-          <w:tcPr/>
+          <w:tcPr>
+            <w:tcW w:type="dxa" w:w="2268"/>
+          </w:tcPr>
+          <w:p>
+            <w:pPr>
+              <w:pStyle w:val="Compact"/>
+            </w:pPr>
+          </w:p>
+        </w:tc>
+        <w:tc>
+          <w:tcPr>
+            <w:tcW w:type="dxa" w:w="5102"/>
+          </w:tcPr>
           <w:p>
             <w:pPr>
               <w:pStyle w:val="Compact"/>
@@ -1018,7 +1076,9 @@
           </w:p>
         </w:tc>
         <w:tc>
-          <w:tcPr/>
+          <w:tcPr>
+            <w:tcW w:type="dxa" w:w="1134"/>
+          </w:tcPr>
           <w:p>
             <w:pPr>
               <w:pStyle w:val="Compact"/>
@@ -1031,15 +1091,19 @@
       </w:tr>
       <w:tr>
         <w:tc>
-          <w:tcPr/>
-          <w:p>
-            <w:pPr>
-              <w:pStyle w:val="Compact"/>
-            </w:pPr>
-          </w:p>
-        </w:tc>
-        <w:tc>
-          <w:tcPr/>
+          <w:tcPr>
+            <w:tcW w:type="dxa" w:w="2268"/>
+          </w:tcPr>
+          <w:p>
+            <w:pPr>
+              <w:pStyle w:val="Compact"/>
+            </w:pPr>
+          </w:p>
+        </w:tc>
+        <w:tc>
+          <w:tcPr>
+            <w:tcW w:type="dxa" w:w="5102"/>
+          </w:tcPr>
           <w:p>
             <w:pPr>
               <w:pStyle w:val="Compact"/>
@@ -1050,7 +1114,9 @@
           </w:p>
         </w:tc>
         <w:tc>
-          <w:tcPr/>
+          <w:tcPr>
+            <w:tcW w:type="dxa" w:w="1134"/>
+          </w:tcPr>
           <w:p>
             <w:pPr>
               <w:pStyle w:val="Compact"/>
@@ -1063,15 +1129,19 @@
       </w:tr>
       <w:tr>
         <w:tc>
-          <w:tcPr/>
-          <w:p>
-            <w:pPr>
-              <w:pStyle w:val="Compact"/>
-            </w:pPr>
-          </w:p>
-        </w:tc>
-        <w:tc>
-          <w:tcPr/>
+          <w:tcPr>
+            <w:tcW w:type="dxa" w:w="2268"/>
+          </w:tcPr>
+          <w:p>
+            <w:pPr>
+              <w:pStyle w:val="Compact"/>
+            </w:pPr>
+          </w:p>
+        </w:tc>
+        <w:tc>
+          <w:tcPr>
+            <w:tcW w:type="dxa" w:w="5102"/>
+          </w:tcPr>
           <w:p>
             <w:pPr>
               <w:pStyle w:val="Compact"/>
@@ -1082,7 +1152,9 @@
           </w:p>
         </w:tc>
         <w:tc>
-          <w:tcPr/>
+          <w:tcPr>
+            <w:tcW w:type="dxa" w:w="1134"/>
+          </w:tcPr>
           <w:p>
             <w:pPr>
               <w:pStyle w:val="Compact"/>
@@ -1095,7 +1167,9 @@
       </w:tr>
       <w:tr>
         <w:tc>
-          <w:tcPr/>
+          <w:tcPr>
+            <w:tcW w:type="dxa" w:w="2268"/>
+          </w:tcPr>
           <w:p>
             <w:pPr>
               <w:pStyle w:val="Compact"/>
@@ -1110,7 +1184,9 @@
           </w:p>
         </w:tc>
         <w:tc>
-          <w:tcPr/>
+          <w:tcPr>
+            <w:tcW w:type="dxa" w:w="5102"/>
+          </w:tcPr>
           <w:p>
             <w:pPr>
               <w:pStyle w:val="Compact"/>
@@ -1121,7 +1197,9 @@
           </w:p>
         </w:tc>
         <w:tc>
-          <w:tcPr/>
+          <w:tcPr>
+            <w:tcW w:type="dxa" w:w="1134"/>
+          </w:tcPr>
           <w:p>
             <w:pPr>
               <w:pStyle w:val="Compact"/>
@@ -1917,7 +1995,9 @@
           <w:tblHeader w:val="on"/>
         </w:trPr>
         <w:tc>
-          <w:tcPr/>
+          <w:tcPr>
+            <w:tcW w:type="dxa" w:w="5102"/>
+          </w:tcPr>
           <w:p>
             <w:pPr>
               <w:pStyle w:val="Compact"/>
@@ -1928,7 +2008,9 @@
           </w:p>
         </w:tc>
         <w:tc>
-          <w:tcPr/>
+          <w:tcPr>
+            <w:tcW w:type="dxa" w:w="2835"/>
+          </w:tcPr>
           <w:p>
             <w:pPr>
               <w:pStyle w:val="Compact"/>
@@ -1939,7 +2021,9 @@
           </w:p>
         </w:tc>
         <w:tc>
-          <w:tcPr/>
+          <w:tcPr>
+            <w:tcW w:type="dxa" w:w="1134"/>
+          </w:tcPr>
           <w:p>
             <w:pPr>
               <w:pStyle w:val="Compact"/>
@@ -1952,7 +2036,9 @@
       </w:tr>
       <w:tr>
         <w:tc>
-          <w:tcPr/>
+          <w:tcPr>
+            <w:tcW w:type="dxa" w:w="5102"/>
+          </w:tcPr>
           <w:p>
             <w:pPr>
               <w:pStyle w:val="Compact"/>
@@ -1971,7 +2057,9 @@
           </w:p>
         </w:tc>
         <w:tc>
-          <w:tcPr/>
+          <w:tcPr>
+            <w:tcW w:type="dxa" w:w="2835"/>
+          </w:tcPr>
           <w:p>
             <w:pPr>
               <w:pStyle w:val="Compact"/>
@@ -1986,7 +2074,9 @@
           </w:p>
         </w:tc>
         <w:tc>
-          <w:tcPr/>
+          <w:tcPr>
+            <w:tcW w:type="dxa" w:w="1134"/>
+          </w:tcPr>
           <w:p>
             <w:pPr>
               <w:pStyle w:val="Compact"/>
@@ -1999,7 +2089,9 @@
       </w:tr>
       <w:tr>
         <w:tc>
-          <w:tcPr/>
+          <w:tcPr>
+            <w:tcW w:type="dxa" w:w="5102"/>
+          </w:tcPr>
           <w:p>
             <w:pPr>
               <w:pStyle w:val="Compact"/>
@@ -2012,7 +2104,9 @@
           </w:p>
         </w:tc>
         <w:tc>
-          <w:tcPr/>
+          <w:tcPr>
+            <w:tcW w:type="dxa" w:w="2835"/>
+          </w:tcPr>
           <w:p>
             <w:pPr>
               <w:pStyle w:val="Compact"/>
@@ -2033,7 +2127,9 @@
           </w:p>
         </w:tc>
         <w:tc>
-          <w:tcPr/>
+          <w:tcPr>
+            <w:tcW w:type="dxa" w:w="1134"/>
+          </w:tcPr>
           <w:p>
             <w:pPr>
               <w:pStyle w:val="Compact"/>
@@ -2046,7 +2142,9 @@
       </w:tr>
       <w:tr>
         <w:tc>
-          <w:tcPr/>
+          <w:tcPr>
+            <w:tcW w:type="dxa" w:w="5102"/>
+          </w:tcPr>
           <w:p>
             <w:pPr>
               <w:pStyle w:val="Compact"/>
@@ -2079,7 +2177,9 @@
           </w:p>
         </w:tc>
         <w:tc>
-          <w:tcPr/>
+          <w:tcPr>
+            <w:tcW w:type="dxa" w:w="2835"/>
+          </w:tcPr>
           <w:p>
             <w:pPr>
               <w:pStyle w:val="Compact"/>
@@ -2100,7 +2200,9 @@
           </w:p>
         </w:tc>
         <w:tc>
-          <w:tcPr/>
+          <w:tcPr>
+            <w:tcW w:type="dxa" w:w="1134"/>
+          </w:tcPr>
           <w:p>
             <w:pPr>
               <w:pStyle w:val="Compact"/>
@@ -2113,7 +2215,9 @@
       </w:tr>
       <w:tr>
         <w:tc>
-          <w:tcPr/>
+          <w:tcPr>
+            <w:tcW w:type="dxa" w:w="5102"/>
+          </w:tcPr>
           <w:p>
             <w:pPr>
               <w:pStyle w:val="Compact"/>
@@ -2146,7 +2250,9 @@
           </w:p>
         </w:tc>
         <w:tc>
-          <w:tcPr/>
+          <w:tcPr>
+            <w:tcW w:type="dxa" w:w="2835"/>
+          </w:tcPr>
           <w:p>
             <w:pPr>
               <w:pStyle w:val="Compact"/>
@@ -2167,7 +2273,9 @@
           </w:p>
         </w:tc>
         <w:tc>
-          <w:tcPr/>
+          <w:tcPr>
+            <w:tcW w:type="dxa" w:w="1134"/>
+          </w:tcPr>
           <w:p>
             <w:pPr>
               <w:pStyle w:val="Compact"/>
@@ -2180,7 +2288,9 @@
       </w:tr>
       <w:tr>
         <w:tc>
-          <w:tcPr/>
+          <w:tcPr>
+            <w:tcW w:type="dxa" w:w="5102"/>
+          </w:tcPr>
           <w:p>
             <w:pPr>
               <w:pStyle w:val="Compact"/>
@@ -2191,7 +2301,9 @@
           </w:p>
         </w:tc>
         <w:tc>
-          <w:tcPr/>
+          <w:tcPr>
+            <w:tcW w:type="dxa" w:w="2835"/>
+          </w:tcPr>
           <w:p>
             <w:pPr>
               <w:pStyle w:val="Compact"/>
@@ -2202,7 +2314,9 @@
           </w:p>
         </w:tc>
         <w:tc>
-          <w:tcPr/>
+          <w:tcPr>
+            <w:tcW w:type="dxa" w:w="1134"/>
+          </w:tcPr>
           <w:p>
             <w:pPr>
               <w:pStyle w:val="Compact"/>
@@ -2215,7 +2329,9 @@
       </w:tr>
       <w:tr>
         <w:tc>
-          <w:tcPr/>
+          <w:tcPr>
+            <w:tcW w:type="dxa" w:w="5102"/>
+          </w:tcPr>
           <w:p>
             <w:pPr>
               <w:pStyle w:val="Compact"/>
@@ -2226,7 +2342,9 @@
           </w:p>
         </w:tc>
         <w:tc>
-          <w:tcPr/>
+          <w:tcPr>
+            <w:tcW w:type="dxa" w:w="2835"/>
+          </w:tcPr>
           <w:p>
             <w:pPr>
               <w:pStyle w:val="Compact"/>
@@ -2237,7 +2355,9 @@
           </w:p>
         </w:tc>
         <w:tc>
-          <w:tcPr/>
+          <w:tcPr>
+            <w:tcW w:type="dxa" w:w="1134"/>
+          </w:tcPr>
           <w:p>
             <w:pPr>
               <w:pStyle w:val="Compact"/>
@@ -2250,7 +2370,9 @@
       </w:tr>
       <w:tr>
         <w:tc>
-          <w:tcPr/>
+          <w:tcPr>
+            <w:tcW w:type="dxa" w:w="5102"/>
+          </w:tcPr>
           <w:p>
             <w:pPr>
               <w:pStyle w:val="Compact"/>
@@ -2261,7 +2383,9 @@
           </w:p>
         </w:tc>
         <w:tc>
-          <w:tcPr/>
+          <w:tcPr>
+            <w:tcW w:type="dxa" w:w="2835"/>
+          </w:tcPr>
           <w:p>
             <w:pPr>
               <w:pStyle w:val="Compact"/>
@@ -2272,7 +2396,9 @@
           </w:p>
         </w:tc>
         <w:tc>
-          <w:tcPr/>
+          <w:tcPr>
+            <w:tcW w:type="dxa" w:w="1134"/>
+          </w:tcPr>
           <w:p>
             <w:pPr>
               <w:pStyle w:val="Compact"/>
@@ -2285,7 +2411,9 @@
       </w:tr>
       <w:tr>
         <w:tc>
-          <w:tcPr/>
+          <w:tcPr>
+            <w:tcW w:type="dxa" w:w="5102"/>
+          </w:tcPr>
           <w:p>
             <w:pPr>
               <w:pStyle w:val="Compact"/>
@@ -2300,7 +2428,9 @@
           </w:p>
         </w:tc>
         <w:tc>
-          <w:tcPr/>
+          <w:tcPr>
+            <w:tcW w:type="dxa" w:w="2835"/>
+          </w:tcPr>
           <w:p>
             <w:pPr>
               <w:pStyle w:val="Compact"/>
@@ -2315,7 +2445,9 @@
           </w:p>
         </w:tc>
         <w:tc>
-          <w:tcPr/>
+          <w:tcPr>
+            <w:tcW w:type="dxa" w:w="1134"/>
+          </w:tcPr>
           <w:p>
             <w:pPr>
               <w:pStyle w:val="Compact"/>
@@ -2779,7 +2911,9 @@
           <w:tblHeader w:val="on"/>
         </w:trPr>
         <w:tc>
-          <w:tcPr/>
+          <w:tcPr>
+            <w:tcW w:type="dxa" w:w="1701"/>
+          </w:tcPr>
           <w:p>
             <w:pPr>
               <w:pStyle w:val="Compact"/>
@@ -2790,7 +2924,9 @@
           </w:p>
         </w:tc>
         <w:tc>
-          <w:tcPr/>
+          <w:tcPr>
+            <w:tcW w:type="dxa" w:w="2835"/>
+          </w:tcPr>
           <w:p>
             <w:pPr>
               <w:pStyle w:val="Compact"/>
@@ -2803,7 +2939,9 @@
       </w:tr>
       <w:tr>
         <w:tc>
-          <w:tcPr/>
+          <w:tcPr>
+            <w:tcW w:type="dxa" w:w="1701"/>
+          </w:tcPr>
           <w:p>
             <w:pPr>
               <w:pStyle w:val="Compact"/>
@@ -2814,7 +2952,9 @@
           </w:p>
         </w:tc>
         <w:tc>
-          <w:tcPr/>
+          <w:tcPr>
+            <w:tcW w:type="dxa" w:w="2835"/>
+          </w:tcPr>
           <w:p>
             <w:pPr>
               <w:pStyle w:val="Compact"/>
@@ -2827,7 +2967,9 @@
       </w:tr>
       <w:tr>
         <w:tc>
-          <w:tcPr/>
+          <w:tcPr>
+            <w:tcW w:type="dxa" w:w="1701"/>
+          </w:tcPr>
           <w:p>
             <w:pPr>
               <w:pStyle w:val="Compact"/>
@@ -2838,7 +2980,9 @@
           </w:p>
         </w:tc>
         <w:tc>
-          <w:tcPr/>
+          <w:tcPr>
+            <w:tcW w:type="dxa" w:w="2835"/>
+          </w:tcPr>
           <w:p>
             <w:pPr>
               <w:pStyle w:val="Compact"/>
@@ -2851,7 +2995,9 @@
       </w:tr>
       <w:tr>
         <w:tc>
-          <w:tcPr/>
+          <w:tcPr>
+            <w:tcW w:type="dxa" w:w="1701"/>
+          </w:tcPr>
           <w:p>
             <w:pPr>
               <w:pStyle w:val="Compact"/>
@@ -2862,7 +3008,9 @@
           </w:p>
         </w:tc>
         <w:tc>
-          <w:tcPr/>
+          <w:tcPr>
+            <w:tcW w:type="dxa" w:w="2835"/>
+          </w:tcPr>
           <w:p>
             <w:pPr>
               <w:pStyle w:val="Compact"/>
@@ -2875,7 +3023,9 @@
       </w:tr>
       <w:tr>
         <w:tc>
-          <w:tcPr/>
+          <w:tcPr>
+            <w:tcW w:type="dxa" w:w="1701"/>
+          </w:tcPr>
           <w:p>
             <w:pPr>
               <w:pStyle w:val="Compact"/>
@@ -2886,7 +3036,9 @@
           </w:p>
         </w:tc>
         <w:tc>
-          <w:tcPr/>
+          <w:tcPr>
+            <w:tcW w:type="dxa" w:w="2835"/>
+          </w:tcPr>
           <w:p>
             <w:pPr>
               <w:pStyle w:val="Compact"/>
@@ -2899,7 +3051,9 @@
       </w:tr>
       <w:tr>
         <w:tc>
-          <w:tcPr/>
+          <w:tcPr>
+            <w:tcW w:type="dxa" w:w="1701"/>
+          </w:tcPr>
           <w:p>
             <w:pPr>
               <w:pStyle w:val="Compact"/>
@@ -2910,7 +3064,9 @@
           </w:p>
         </w:tc>
         <w:tc>
-          <w:tcPr/>
+          <w:tcPr>
+            <w:tcW w:type="dxa" w:w="2835"/>
+          </w:tcPr>
           <w:p>
             <w:pPr>
               <w:pStyle w:val="Compact"/>
@@ -2923,7 +3079,9 @@
       </w:tr>
       <w:tr>
         <w:tc>
-          <w:tcPr/>
+          <w:tcPr>
+            <w:tcW w:type="dxa" w:w="1701"/>
+          </w:tcPr>
           <w:p>
             <w:pPr>
               <w:pStyle w:val="Compact"/>
@@ -2934,7 +3092,9 @@
           </w:p>
         </w:tc>
         <w:tc>
-          <w:tcPr/>
+          <w:tcPr>
+            <w:tcW w:type="dxa" w:w="2835"/>
+          </w:tcPr>
           <w:p>
             <w:pPr>
               <w:pStyle w:val="Compact"/>
@@ -2947,7 +3107,9 @@
       </w:tr>
       <w:tr>
         <w:tc>
-          <w:tcPr/>
+          <w:tcPr>
+            <w:tcW w:type="dxa" w:w="1701"/>
+          </w:tcPr>
           <w:p>
             <w:pPr>
               <w:pStyle w:val="Compact"/>
@@ -2958,7 +3120,9 @@
           </w:p>
         </w:tc>
         <w:tc>
-          <w:tcPr/>
+          <w:tcPr>
+            <w:tcW w:type="dxa" w:w="2835"/>
+          </w:tcPr>
           <w:p>
             <w:pPr>
               <w:pStyle w:val="Compact"/>
@@ -2971,7 +3135,9 @@
       </w:tr>
       <w:tr>
         <w:tc>
-          <w:tcPr/>
+          <w:tcPr>
+            <w:tcW w:type="dxa" w:w="1701"/>
+          </w:tcPr>
           <w:p>
             <w:pPr>
               <w:pStyle w:val="Compact"/>
@@ -2982,7 +3148,9 @@
           </w:p>
         </w:tc>
         <w:tc>
-          <w:tcPr/>
+          <w:tcPr>
+            <w:tcW w:type="dxa" w:w="2835"/>
+          </w:tcPr>
           <w:p>
             <w:pPr>
               <w:pStyle w:val="Compact"/>
@@ -2995,7 +3163,9 @@
       </w:tr>
       <w:tr>
         <w:tc>
-          <w:tcPr/>
+          <w:tcPr>
+            <w:tcW w:type="dxa" w:w="1701"/>
+          </w:tcPr>
           <w:p>
             <w:pPr>
               <w:pStyle w:val="Compact"/>
@@ -3006,7 +3176,9 @@
           </w:p>
         </w:tc>
         <w:tc>
-          <w:tcPr/>
+          <w:tcPr>
+            <w:tcW w:type="dxa" w:w="2835"/>
+          </w:tcPr>
           <w:p>
             <w:pPr>
               <w:pStyle w:val="Compact"/>
@@ -3019,7 +3191,9 @@
       </w:tr>
       <w:tr>
         <w:tc>
-          <w:tcPr/>
+          <w:tcPr>
+            <w:tcW w:type="dxa" w:w="1701"/>
+          </w:tcPr>
           <w:p>
             <w:pPr>
               <w:pStyle w:val="Compact"/>
@@ -3030,7 +3204,9 @@
           </w:p>
         </w:tc>
         <w:tc>
-          <w:tcPr/>
+          <w:tcPr>
+            <w:tcW w:type="dxa" w:w="2835"/>
+          </w:tcPr>
           <w:p>
             <w:pPr>
               <w:pStyle w:val="Compact"/>
@@ -3043,7 +3219,9 @@
       </w:tr>
       <w:tr>
         <w:tc>
-          <w:tcPr/>
+          <w:tcPr>
+            <w:tcW w:type="dxa" w:w="1701"/>
+          </w:tcPr>
           <w:p>
             <w:pPr>
               <w:pStyle w:val="Compact"/>
@@ -3054,7 +3232,9 @@
           </w:p>
         </w:tc>
         <w:tc>
-          <w:tcPr/>
+          <w:tcPr>
+            <w:tcW w:type="dxa" w:w="2835"/>
+          </w:tcPr>
           <w:p>
             <w:pPr>
               <w:pStyle w:val="Compact"/>
@@ -3067,7 +3247,9 @@
       </w:tr>
       <w:tr>
         <w:tc>
-          <w:tcPr/>
+          <w:tcPr>
+            <w:tcW w:type="dxa" w:w="1701"/>
+          </w:tcPr>
           <w:p>
             <w:pPr>
               <w:pStyle w:val="Compact"/>
@@ -3078,7 +3260,9 @@
           </w:p>
         </w:tc>
         <w:tc>
-          <w:tcPr/>
+          <w:tcPr>
+            <w:tcW w:type="dxa" w:w="2835"/>
+          </w:tcPr>
           <w:p>
             <w:pPr>
               <w:pStyle w:val="Compact"/>
@@ -3159,7 +3343,9 @@
           <w:tblHeader w:val="on"/>
         </w:trPr>
         <w:tc>
-          <w:tcPr/>
+          <w:tcPr>
+            <w:tcW w:type="dxa" w:w="2268"/>
+          </w:tcPr>
           <w:p>
             <w:pPr>
               <w:pStyle w:val="Compact"/>
@@ -3170,7 +3356,9 @@
           </w:p>
         </w:tc>
         <w:tc>
-          <w:tcPr/>
+          <w:tcPr>
+            <w:tcW w:type="dxa" w:w="6803"/>
+          </w:tcPr>
           <w:p>
             <w:pPr>
               <w:pStyle w:val="Compact"/>
@@ -3183,7 +3371,9 @@
       </w:tr>
       <w:tr>
         <w:tc>
-          <w:tcPr/>
+          <w:tcPr>
+            <w:tcW w:type="dxa" w:w="2268"/>
+          </w:tcPr>
           <w:p>
             <w:pPr>
               <w:pStyle w:val="Compact"/>
@@ -3194,7 +3384,9 @@
           </w:p>
         </w:tc>
         <w:tc>
-          <w:tcPr/>
+          <w:tcPr>
+            <w:tcW w:type="dxa" w:w="6803"/>
+          </w:tcPr>
           <w:p>
             <w:pPr>
               <w:pStyle w:val="Compact"/>
@@ -3207,7 +3399,9 @@
       </w:tr>
       <w:tr>
         <w:tc>
-          <w:tcPr/>
+          <w:tcPr>
+            <w:tcW w:type="dxa" w:w="2268"/>
+          </w:tcPr>
           <w:p>
             <w:pPr>
               <w:pStyle w:val="Compact"/>
@@ -3218,7 +3412,9 @@
           </w:p>
         </w:tc>
         <w:tc>
-          <w:tcPr/>
+          <w:tcPr>
+            <w:tcW w:type="dxa" w:w="6803"/>
+          </w:tcPr>
           <w:p>
             <w:pPr>
               <w:pStyle w:val="Compact"/>
@@ -3231,7 +3427,9 @@
       </w:tr>
       <w:tr>
         <w:tc>
-          <w:tcPr/>
+          <w:tcPr>
+            <w:tcW w:type="dxa" w:w="2268"/>
+          </w:tcPr>
           <w:p>
             <w:pPr>
               <w:pStyle w:val="Compact"/>
@@ -3242,7 +3440,9 @@
           </w:p>
         </w:tc>
         <w:tc>
-          <w:tcPr/>
+          <w:tcPr>
+            <w:tcW w:type="dxa" w:w="6803"/>
+          </w:tcPr>
           <w:p>
             <w:pPr>
               <w:pStyle w:val="Compact"/>
@@ -3255,7 +3455,9 @@
       </w:tr>
       <w:tr>
         <w:tc>
-          <w:tcPr/>
+          <w:tcPr>
+            <w:tcW w:type="dxa" w:w="2268"/>
+          </w:tcPr>
           <w:p>
             <w:pPr>
               <w:pStyle w:val="Compact"/>
@@ -3266,7 +3468,9 @@
           </w:p>
         </w:tc>
         <w:tc>
-          <w:tcPr/>
+          <w:tcPr>
+            <w:tcW w:type="dxa" w:w="6803"/>
+          </w:tcPr>
           <w:p>
             <w:pPr>
               <w:pStyle w:val="Compact"/>
@@ -3279,7 +3483,9 @@
       </w:tr>
       <w:tr>
         <w:tc>
-          <w:tcPr/>
+          <w:tcPr>
+            <w:tcW w:type="dxa" w:w="2268"/>
+          </w:tcPr>
           <w:p>
             <w:pPr>
               <w:pStyle w:val="Compact"/>
@@ -3290,7 +3496,9 @@
           </w:p>
         </w:tc>
         <w:tc>
-          <w:tcPr/>
+          <w:tcPr>
+            <w:tcW w:type="dxa" w:w="6803"/>
+          </w:tcPr>
           <w:p>
             <w:pPr>
               <w:pStyle w:val="Compact"/>
@@ -3303,7 +3511,9 @@
       </w:tr>
       <w:tr>
         <w:tc>
-          <w:tcPr/>
+          <w:tcPr>
+            <w:tcW w:type="dxa" w:w="2268"/>
+          </w:tcPr>
           <w:p>
             <w:pPr>
               <w:pStyle w:val="Compact"/>
@@ -3314,7 +3524,9 @@
           </w:p>
         </w:tc>
         <w:tc>
-          <w:tcPr/>
+          <w:tcPr>
+            <w:tcW w:type="dxa" w:w="6803"/>
+          </w:tcPr>
           <w:p>
             <w:pPr>
               <w:pStyle w:val="Compact"/>
@@ -3327,7 +3539,9 @@
       </w:tr>
       <w:tr>
         <w:tc>
-          <w:tcPr/>
+          <w:tcPr>
+            <w:tcW w:type="dxa" w:w="2268"/>
+          </w:tcPr>
           <w:p>
             <w:pPr>
               <w:pStyle w:val="Compact"/>
@@ -3338,7 +3552,9 @@
           </w:p>
         </w:tc>
         <w:tc>
-          <w:tcPr/>
+          <w:tcPr>
+            <w:tcW w:type="dxa" w:w="6803"/>
+          </w:tcPr>
           <w:p>
             <w:pPr>
               <w:pStyle w:val="Compact"/>
@@ -3351,7 +3567,9 @@
       </w:tr>
       <w:tr>
         <w:tc>
-          <w:tcPr/>
+          <w:tcPr>
+            <w:tcW w:type="dxa" w:w="2268"/>
+          </w:tcPr>
           <w:p>
             <w:pPr>
               <w:pStyle w:val="Compact"/>
@@ -3362,7 +3580,9 @@
           </w:p>
         </w:tc>
         <w:tc>
-          <w:tcPr/>
+          <w:tcPr>
+            <w:tcW w:type="dxa" w:w="6803"/>
+          </w:tcPr>
           <w:p>
             <w:pPr>
               <w:pStyle w:val="Compact"/>
@@ -3375,7 +3595,9 @@
       </w:tr>
       <w:tr>
         <w:tc>
-          <w:tcPr/>
+          <w:tcPr>
+            <w:tcW w:type="dxa" w:w="2268"/>
+          </w:tcPr>
           <w:p>
             <w:pPr>
               <w:pStyle w:val="Compact"/>
@@ -3386,7 +3608,9 @@
           </w:p>
         </w:tc>
         <w:tc>
-          <w:tcPr/>
+          <w:tcPr>
+            <w:tcW w:type="dxa" w:w="6803"/>
+          </w:tcPr>
           <w:p>
             <w:pPr>
               <w:pStyle w:val="Compact"/>
@@ -3432,7 +3656,9 @@
           <w:tblHeader w:val="on"/>
         </w:trPr>
         <w:tc>
-          <w:tcPr/>
+          <w:tcPr>
+            <w:tcW w:type="dxa" w:w="1701"/>
+          </w:tcPr>
           <w:p>
             <w:pPr>
               <w:pStyle w:val="Compact"/>
@@ -3443,7 +3669,9 @@
           </w:p>
         </w:tc>
         <w:tc>
-          <w:tcPr/>
+          <w:tcPr>
+            <w:tcW w:type="dxa" w:w="7937"/>
+          </w:tcPr>
           <w:p>
             <w:pPr>
               <w:pStyle w:val="Compact"/>
@@ -3456,7 +3684,9 @@
       </w:tr>
       <w:tr>
         <w:tc>
-          <w:tcPr/>
+          <w:tcPr>
+            <w:tcW w:type="dxa" w:w="1701"/>
+          </w:tcPr>
           <w:p>
             <w:pPr>
               <w:pStyle w:val="Compact"/>
@@ -3469,7 +3699,9 @@
           </w:p>
         </w:tc>
         <w:tc>
-          <w:tcPr/>
+          <w:tcPr>
+            <w:tcW w:type="dxa" w:w="7937"/>
+          </w:tcPr>
           <w:p>
             <w:pPr>
               <w:pStyle w:val="Compact"/>
@@ -3709,7 +3941,9 @@
       </w:tr>
       <w:tr>
         <w:tc>
-          <w:tcPr/>
+          <w:tcPr>
+            <w:tcW w:type="dxa" w:w="1701"/>
+          </w:tcPr>
           <w:p>
             <w:pPr>
               <w:pStyle w:val="Compact"/>
@@ -3722,7 +3956,9 @@
           </w:p>
         </w:tc>
         <w:tc>
-          <w:tcPr/>
+          <w:tcPr>
+            <w:tcW w:type="dxa" w:w="7937"/>
+          </w:tcPr>
           <w:p>
             <w:pPr>
               <w:pStyle w:val="Compact"/>
@@ -3853,7 +4089,9 @@
       </w:tr>
       <w:tr>
         <w:tc>
-          <w:tcPr/>
+          <w:tcPr>
+            <w:tcW w:type="dxa" w:w="1701"/>
+          </w:tcPr>
           <w:p>
             <w:pPr>
               <w:pStyle w:val="Compact"/>
@@ -3866,7 +4104,9 @@
           </w:p>
         </w:tc>
         <w:tc>
-          <w:tcPr/>
+          <w:tcPr>
+            <w:tcW w:type="dxa" w:w="7937"/>
+          </w:tcPr>
           <w:p>
             <w:pPr>
               <w:pStyle w:val="Compact"/>
@@ -4028,7 +4268,9 @@
       </w:tr>
       <w:tr>
         <w:tc>
-          <w:tcPr/>
+          <w:tcPr>
+            <w:tcW w:type="dxa" w:w="1701"/>
+          </w:tcPr>
           <w:p>
             <w:pPr>
               <w:pStyle w:val="Compact"/>
@@ -4041,7 +4283,9 @@
           </w:p>
         </w:tc>
         <w:tc>
-          <w:tcPr/>
+          <w:tcPr>
+            <w:tcW w:type="dxa" w:w="7937"/>
+          </w:tcPr>
           <w:p>
             <w:pPr>
               <w:pStyle w:val="Compact"/>
@@ -4306,7 +4550,9 @@
       </w:tr>
       <w:tr>
         <w:tc>
-          <w:tcPr/>
+          <w:tcPr>
+            <w:tcW w:type="dxa" w:w="1701"/>
+          </w:tcPr>
           <w:p>
             <w:pPr>
               <w:pStyle w:val="Compact"/>
@@ -4319,7 +4565,9 @@
           </w:p>
         </w:tc>
         <w:tc>
-          <w:tcPr/>
+          <w:tcPr>
+            <w:tcW w:type="dxa" w:w="7937"/>
+          </w:tcPr>
           <w:p>
             <w:pPr>
               <w:pStyle w:val="Compact"/>
@@ -4584,7 +4832,9 @@
       </w:tr>
       <w:tr>
         <w:tc>
-          <w:tcPr/>
+          <w:tcPr>
+            <w:tcW w:type="dxa" w:w="1701"/>
+          </w:tcPr>
           <w:p>
             <w:pPr>
               <w:pStyle w:val="Compact"/>
@@ -4597,7 +4847,9 @@
           </w:p>
         </w:tc>
         <w:tc>
-          <w:tcPr/>
+          <w:tcPr>
+            <w:tcW w:type="dxa" w:w="7937"/>
+          </w:tcPr>
           <w:p>
             <w:pPr>
               <w:pStyle w:val="Compact"/>
@@ -4862,7 +5114,9 @@
       </w:tr>
       <w:tr>
         <w:tc>
-          <w:tcPr/>
+          <w:tcPr>
+            <w:tcW w:type="dxa" w:w="1701"/>
+          </w:tcPr>
           <w:p>
             <w:pPr>
               <w:pStyle w:val="Compact"/>
@@ -4875,7 +5129,9 @@
           </w:p>
         </w:tc>
         <w:tc>
-          <w:tcPr/>
+          <w:tcPr>
+            <w:tcW w:type="dxa" w:w="7937"/>
+          </w:tcPr>
           <w:p>
             <w:pPr>
               <w:pStyle w:val="Compact"/>
@@ -5140,7 +5396,9 @@
       </w:tr>
       <w:tr>
         <w:tc>
-          <w:tcPr/>
+          <w:tcPr>
+            <w:tcW w:type="dxa" w:w="1701"/>
+          </w:tcPr>
           <w:p>
             <w:pPr>
               <w:pStyle w:val="Compact"/>
@@ -5153,7 +5411,9 @@
           </w:p>
         </w:tc>
         <w:tc>
-          <w:tcPr/>
+          <w:tcPr>
+            <w:tcW w:type="dxa" w:w="7937"/>
+          </w:tcPr>
           <w:p>
             <w:pPr>
               <w:pStyle w:val="Compact"/>
@@ -5203,7 +5463,9 @@
       </w:tr>
       <w:tr>
         <w:tc>
-          <w:tcPr/>
+          <w:tcPr>
+            <w:tcW w:type="dxa" w:w="1701"/>
+          </w:tcPr>
           <w:p>
             <w:pPr>
               <w:pStyle w:val="Compact"/>
@@ -5216,7 +5478,9 @@
           </w:p>
         </w:tc>
         <w:tc>
-          <w:tcPr/>
+          <w:tcPr>
+            <w:tcW w:type="dxa" w:w="7937"/>
+          </w:tcPr>
           <w:p>
             <w:pPr>
               <w:pStyle w:val="Compact"/>
@@ -5481,7 +5745,9 @@
       </w:tr>
       <w:tr>
         <w:tc>
-          <w:tcPr/>
+          <w:tcPr>
+            <w:tcW w:type="dxa" w:w="1701"/>
+          </w:tcPr>
           <w:p>
             <w:pPr>
               <w:pStyle w:val="Compact"/>
@@ -5494,7 +5760,9 @@
           </w:p>
         </w:tc>
         <w:tc>
-          <w:tcPr/>
+          <w:tcPr>
+            <w:tcW w:type="dxa" w:w="7937"/>
+          </w:tcPr>
           <w:p>
             <w:pPr>
               <w:pStyle w:val="Compact"/>
@@ -5759,7 +6027,9 @@
       </w:tr>
       <w:tr>
         <w:tc>
-          <w:tcPr/>
+          <w:tcPr>
+            <w:tcW w:type="dxa" w:w="1701"/>
+          </w:tcPr>
           <w:p>
             <w:pPr>
               <w:pStyle w:val="Compact"/>
@@ -5779,7 +6049,9 @@
           </w:p>
         </w:tc>
         <w:tc>
-          <w:tcPr/>
+          <w:tcPr>
+            <w:tcW w:type="dxa" w:w="7937"/>
+          </w:tcPr>
           <w:p>
             <w:pPr>
               <w:pStyle w:val="Compact"/>
@@ -5796,7 +6068,9 @@
       </w:tr>
       <w:tr>
         <w:tc>
-          <w:tcPr/>
+          <w:tcPr>
+            <w:tcW w:type="dxa" w:w="1701"/>
+          </w:tcPr>
           <w:p>
             <w:pPr>
               <w:pStyle w:val="Compact"/>
@@ -5809,7 +6083,9 @@
           </w:p>
         </w:tc>
         <w:tc>
-          <w:tcPr/>
+          <w:tcPr>
+            <w:tcW w:type="dxa" w:w="7937"/>
+          </w:tcPr>
           <w:p>
             <w:pPr>
               <w:pStyle w:val="Compact"/>
@@ -6074,7 +6350,9 @@
       </w:tr>
       <w:tr>
         <w:tc>
-          <w:tcPr/>
+          <w:tcPr>
+            <w:tcW w:type="dxa" w:w="1701"/>
+          </w:tcPr>
           <w:p>
             <w:pPr>
               <w:pStyle w:val="Compact"/>
@@ -6087,7 +6365,9 @@
           </w:p>
         </w:tc>
         <w:tc>
-          <w:tcPr/>
+          <w:tcPr>
+            <w:tcW w:type="dxa" w:w="7937"/>
+          </w:tcPr>
           <w:p>
             <w:pPr>
               <w:pStyle w:val="Compact"/>
@@ -6352,7 +6632,9 @@
       </w:tr>
       <w:tr>
         <w:tc>
-          <w:tcPr/>
+          <w:tcPr>
+            <w:tcW w:type="dxa" w:w="1701"/>
+          </w:tcPr>
           <w:p>
             <w:pPr>
               <w:pStyle w:val="Compact"/>
@@ -6365,7 +6647,9 @@
           </w:p>
         </w:tc>
         <w:tc>
-          <w:tcPr/>
+          <w:tcPr>
+            <w:tcW w:type="dxa" w:w="7937"/>
+          </w:tcPr>
           <w:p>
             <w:pPr>
               <w:pStyle w:val="Compact"/>
@@ -6632,7 +6916,9 @@
       </w:tr>
       <w:tr>
         <w:tc>
-          <w:tcPr/>
+          <w:tcPr>
+            <w:tcW w:type="dxa" w:w="1701"/>
+          </w:tcPr>
           <w:p>
             <w:pPr>
               <w:pStyle w:val="Compact"/>
@@ -6645,7 +6931,9 @@
           </w:p>
         </w:tc>
         <w:tc>
-          <w:tcPr/>
+          <w:tcPr>
+            <w:tcW w:type="dxa" w:w="7937"/>
+          </w:tcPr>
           <w:p>
             <w:pPr>
               <w:pStyle w:val="Compact"/>
@@ -6910,7 +7198,9 @@
       </w:tr>
       <w:tr>
         <w:tc>
-          <w:tcPr/>
+          <w:tcPr>
+            <w:tcW w:type="dxa" w:w="1701"/>
+          </w:tcPr>
           <w:p>
             <w:pPr>
               <w:pStyle w:val="Compact"/>
@@ -6923,7 +7213,9 @@
           </w:p>
         </w:tc>
         <w:tc>
-          <w:tcPr/>
+          <w:tcPr>
+            <w:tcW w:type="dxa" w:w="7937"/>
+          </w:tcPr>
           <w:p>
             <w:pPr>
               <w:pStyle w:val="Compact"/>
@@ -7188,7 +7480,9 @@
       </w:tr>
       <w:tr>
         <w:tc>
-          <w:tcPr/>
+          <w:tcPr>
+            <w:tcW w:type="dxa" w:w="1701"/>
+          </w:tcPr>
           <w:p>
             <w:pPr>
               <w:pStyle w:val="Compact"/>
@@ -7203,7 +7497,9 @@
           </w:p>
         </w:tc>
         <w:tc>
-          <w:tcPr/>
+          <w:tcPr>
+            <w:tcW w:type="dxa" w:w="7937"/>
+          </w:tcPr>
           <w:p>
             <w:pPr>
               <w:pStyle w:val="Compact"/>
@@ -7253,7 +7549,9 @@
       </w:tr>
       <w:tr>
         <w:tc>
-          <w:tcPr/>
+          <w:tcPr>
+            <w:tcW w:type="dxa" w:w="1701"/>
+          </w:tcPr>
           <w:p>
             <w:pPr>
               <w:pStyle w:val="Compact"/>
@@ -7264,7 +7562,9 @@
           </w:p>
         </w:tc>
         <w:tc>
-          <w:tcPr/>
+          <w:tcPr>
+            <w:tcW w:type="dxa" w:w="7937"/>
+          </w:tcPr>
           <w:p>
             <w:pPr>
               <w:pStyle w:val="Compact"/>

</xml_diff>

<commit_message>
Add Table of Contents internal links in Word
- TOC items now link to corresponding sections in Word document
- Updated convert_to_word.py with TOC link functionality
- Updated md-to-web skill with TOC link feature

Co-Authored-By: Claude Opus 4.5 <noreply@anthropic.com>
</commit_message>
<xml_diff>
--- a/Syllabus.docx
+++ b/Syllabus.docx
@@ -351,9 +351,15 @@
           <w:numId w:val="1003"/>
         </w:numPr>
       </w:pPr>
-      <w:r>
-        <w:t xml:space="preserve">Course Description</w:t>
-      </w:r>
+      <w:hyperlink w:anchor="course-description">
+        <w:r>
+          <w:rPr>
+            <w:color w:val="0066CC"/>
+            <w:u w:val="single"/>
+          </w:rPr>
+          <w:t>Course Description</w:t>
+        </w:r>
+      </w:hyperlink>
     </w:p>
     <w:p>
       <w:pPr>
@@ -363,9 +369,15 @@
           <w:numId w:val="1003"/>
         </w:numPr>
       </w:pPr>
-      <w:r>
-        <w:t xml:space="preserve">BSBA Program Learning Objectives</w:t>
-      </w:r>
+      <w:hyperlink w:anchor="bsba-program-learning-objectives">
+        <w:r>
+          <w:rPr>
+            <w:color w:val="0066CC"/>
+            <w:u w:val="single"/>
+          </w:rPr>
+          <w:t>BSBA Program Learning Objectives</w:t>
+        </w:r>
+      </w:hyperlink>
     </w:p>
     <w:p>
       <w:pPr>
@@ -375,9 +387,15 @@
           <w:numId w:val="1003"/>
         </w:numPr>
       </w:pPr>
-      <w:r>
-        <w:t xml:space="preserve">Course Learning Objectives</w:t>
-      </w:r>
+      <w:hyperlink w:anchor="course-learning-objectives">
+        <w:r>
+          <w:rPr>
+            <w:color w:val="0066CC"/>
+            <w:u w:val="single"/>
+          </w:rPr>
+          <w:t>Course Learning Objectives</w:t>
+        </w:r>
+      </w:hyperlink>
     </w:p>
     <w:p>
       <w:pPr>
@@ -387,9 +405,15 @@
           <w:numId w:val="1003"/>
         </w:numPr>
       </w:pPr>
-      <w:r>
-        <w:t xml:space="preserve">Required Text and Materials</w:t>
-      </w:r>
+      <w:hyperlink w:anchor="required-text-and-materials">
+        <w:r>
+          <w:rPr>
+            <w:color w:val="0066CC"/>
+            <w:u w:val="single"/>
+          </w:rPr>
+          <w:t>Required Text and Materials</w:t>
+        </w:r>
+      </w:hyperlink>
     </w:p>
     <w:p>
       <w:pPr>
@@ -399,9 +423,15 @@
           <w:numId w:val="1003"/>
         </w:numPr>
       </w:pPr>
-      <w:r>
-        <w:t xml:space="preserve">Instructional Strategies &amp; Classroom Policies</w:t>
-      </w:r>
+      <w:hyperlink w:anchor="instructional-strategies-classroom-policies">
+        <w:r>
+          <w:rPr>
+            <w:color w:val="0066CC"/>
+            <w:u w:val="single"/>
+          </w:rPr>
+          <w:t>Instructional Strategies &amp; Classroom Policies</w:t>
+        </w:r>
+      </w:hyperlink>
     </w:p>
     <w:p>
       <w:pPr>
@@ -411,9 +441,15 @@
           <w:numId w:val="1003"/>
         </w:numPr>
       </w:pPr>
-      <w:r>
-        <w:t xml:space="preserve">Course Assessment</w:t>
-      </w:r>
+      <w:hyperlink w:anchor="course-assessment">
+        <w:r>
+          <w:rPr>
+            <w:color w:val="0066CC"/>
+            <w:u w:val="single"/>
+          </w:rPr>
+          <w:t>Course Assessment</w:t>
+        </w:r>
+      </w:hyperlink>
     </w:p>
     <w:p>
       <w:pPr>
@@ -423,9 +459,15 @@
           <w:numId w:val="1003"/>
         </w:numPr>
       </w:pPr>
-      <w:r>
-        <w:t xml:space="preserve">Course Schedule</w:t>
-      </w:r>
+      <w:hyperlink w:anchor="course-schedule">
+        <w:r>
+          <w:rPr>
+            <w:color w:val="0066CC"/>
+            <w:u w:val="single"/>
+          </w:rPr>
+          <w:t>Course Schedule</w:t>
+        </w:r>
+      </w:hyperlink>
     </w:p>
     <w:p>
       <w:pPr>
@@ -435,9 +477,15 @@
           <w:numId w:val="1003"/>
         </w:numPr>
       </w:pPr>
-      <w:r>
-        <w:t xml:space="preserve">CSUB Student Chapter – SHRM</w:t>
-      </w:r>
+      <w:hyperlink w:anchor="csub-student-chapter-shrm">
+        <w:r>
+          <w:rPr>
+            <w:color w:val="0066CC"/>
+            <w:u w:val="single"/>
+          </w:rPr>
+          <w:t>CSUB Student Chapter – SHRM</w:t>
+        </w:r>
+      </w:hyperlink>
     </w:p>
     <w:p>
       <w:pPr>
@@ -447,9 +495,15 @@
           <w:numId w:val="1003"/>
         </w:numPr>
       </w:pPr>
-      <w:r>
-        <w:t xml:space="preserve">University Policies</w:t>
-      </w:r>
+      <w:hyperlink w:anchor="university-policies">
+        <w:r>
+          <w:rPr>
+            <w:color w:val="0066CC"/>
+            <w:u w:val="single"/>
+          </w:rPr>
+          <w:t>University Policies</w:t>
+        </w:r>
+      </w:hyperlink>
     </w:p>
     <w:p>
       <w:r>

</xml_diff>

<commit_message>
Add Meeting Facilitator guidelines to Team Meeting 1, 2, and Rubric
- Added Guidelines section with Meeting Facilitator and Note Taker roles to Team Meeting 1 and 2
- Added Meeting Facilitator tips to Team Meeting Rubric
- Regenerated all Word documents

Co-Authored-By: Claude Opus 4.5 <noreply@anthropic.com>
</commit_message>
<xml_diff>
--- a/Syllabus.docx
+++ b/Syllabus.docx
@@ -351,14 +351,13 @@
           <w:numId w:val="1003"/>
         </w:numPr>
       </w:pPr>
-      <w:hyperlink w:anchor="X89300134d2a97687abb24fb3e5abb3c859f7183">
+      <w:hyperlink w:anchor="course-description">
         <w:r>
           <w:rPr>
-            <w:rStyle w:val="Hyperlink"/>
             <w:color w:val="0066CC"/>
             <w:u w:val="single"/>
           </w:rPr>
-          <w:t xml:space="preserve">Course Description</w:t>
+          <w:t>Course Description</w:t>
         </w:r>
       </w:hyperlink>
     </w:p>
@@ -370,14 +369,13 @@
           <w:numId w:val="1003"/>
         </w:numPr>
       </w:pPr>
-      <w:hyperlink w:anchor="Xeea131237ecafd475bcbd73ec55fbd4dcd351fb">
+      <w:hyperlink w:anchor="bsba-program-learning-objectives">
         <w:r>
           <w:rPr>
-            <w:rStyle w:val="Hyperlink"/>
             <w:color w:val="0066CC"/>
             <w:u w:val="single"/>
           </w:rPr>
-          <w:t xml:space="preserve">BSBA Program Learning Objectives</w:t>
+          <w:t>BSBA Program Learning Objectives</w:t>
         </w:r>
       </w:hyperlink>
     </w:p>
@@ -389,14 +387,13 @@
           <w:numId w:val="1003"/>
         </w:numPr>
       </w:pPr>
-      <w:hyperlink w:anchor="Xc55ea8e59d0c09f5b79385d0cedb8ea84b3a586">
+      <w:hyperlink w:anchor="course-learning-objectives">
         <w:r>
           <w:rPr>
-            <w:rStyle w:val="Hyperlink"/>
             <w:color w:val="0066CC"/>
             <w:u w:val="single"/>
           </w:rPr>
-          <w:t xml:space="preserve">Course Learning Objectives</w:t>
+          <w:t>Course Learning Objectives</w:t>
         </w:r>
       </w:hyperlink>
     </w:p>
@@ -408,14 +405,13 @@
           <w:numId w:val="1003"/>
         </w:numPr>
       </w:pPr>
-      <w:hyperlink w:anchor="X4783bbe8d244e5f9c1fb645a1525b1bb25049ee">
+      <w:hyperlink w:anchor="required-text-and-materials">
         <w:r>
           <w:rPr>
-            <w:rStyle w:val="Hyperlink"/>
             <w:color w:val="0066CC"/>
             <w:u w:val="single"/>
           </w:rPr>
-          <w:t xml:space="preserve">Required Text and Materials</w:t>
+          <w:t>Required Text and Materials</w:t>
         </w:r>
       </w:hyperlink>
     </w:p>
@@ -427,14 +423,13 @@
           <w:numId w:val="1003"/>
         </w:numPr>
       </w:pPr>
-      <w:hyperlink w:anchor="X174af032b0e36789b2a6f91441d34c737fd6c35">
+      <w:hyperlink w:anchor="instructional-strategies-classroom-policies">
         <w:r>
           <w:rPr>
-            <w:rStyle w:val="Hyperlink"/>
             <w:color w:val="0066CC"/>
             <w:u w:val="single"/>
           </w:rPr>
-          <w:t xml:space="preserve">Instructional Strategies &amp; Classroom Policies</w:t>
+          <w:t>Instructional Strategies &amp; Classroom Policies</w:t>
         </w:r>
       </w:hyperlink>
     </w:p>
@@ -446,14 +441,13 @@
           <w:numId w:val="1003"/>
         </w:numPr>
       </w:pPr>
-      <w:hyperlink w:anchor="X01c0c33dec08a8c69736e619b23d7f3adb4bbbf">
+      <w:hyperlink w:anchor="course-assessment">
         <w:r>
           <w:rPr>
-            <w:rStyle w:val="Hyperlink"/>
             <w:color w:val="0066CC"/>
             <w:u w:val="single"/>
           </w:rPr>
-          <w:t xml:space="preserve">Course Assessment</w:t>
+          <w:t>Course Assessment</w:t>
         </w:r>
       </w:hyperlink>
     </w:p>
@@ -465,14 +459,13 @@
           <w:numId w:val="1003"/>
         </w:numPr>
       </w:pPr>
-      <w:hyperlink w:anchor="Xd852cfa1ecb044f87a5ae10fe1a2dcfac56ec50">
+      <w:hyperlink w:anchor="course-schedule">
         <w:r>
           <w:rPr>
-            <w:rStyle w:val="Hyperlink"/>
             <w:color w:val="0066CC"/>
             <w:u w:val="single"/>
           </w:rPr>
-          <w:t xml:space="preserve">Course Schedule</w:t>
+          <w:t>Course Schedule</w:t>
         </w:r>
       </w:hyperlink>
     </w:p>
@@ -484,14 +477,13 @@
           <w:numId w:val="1003"/>
         </w:numPr>
       </w:pPr>
-      <w:hyperlink w:anchor="X2700823f9ca414b462c5711e193f58855968ba1">
+      <w:hyperlink w:anchor="csub-student-chapter-shrm">
         <w:r>
           <w:rPr>
-            <w:rStyle w:val="Hyperlink"/>
             <w:color w:val="0066CC"/>
             <w:u w:val="single"/>
           </w:rPr>
-          <w:t xml:space="preserve">CSUB Student Chapter – SHRM</w:t>
+          <w:t>CSUB Student Chapter – SHRM</w:t>
         </w:r>
       </w:hyperlink>
     </w:p>
@@ -503,14 +495,13 @@
           <w:numId w:val="1003"/>
         </w:numPr>
       </w:pPr>
-      <w:hyperlink w:anchor="X78a69c6a8c665d7b8b81eb1515bb64eb63519ee">
+      <w:hyperlink w:anchor="university-policies">
         <w:r>
           <w:rPr>
-            <w:rStyle w:val="Hyperlink"/>
             <w:color w:val="0066CC"/>
             <w:u w:val="single"/>
           </w:rPr>
-          <w:t xml:space="preserve">University Policies</w:t>
+          <w:t>University Policies</w:t>
         </w:r>
       </w:hyperlink>
     </w:p>

</xml_diff>

<commit_message>
Regenerate Word files with table borders
</commit_message>
<xml_diff>
--- a/Syllabus.docx
+++ b/Syllabus.docx
@@ -175,7 +175,7 @@
         <w:t xml:space="preserve">Enrollment</w:t>
       </w:r>
       <w:r>
-        <w:t xml:space="preserve">: 54 students</w:t>
+        <w:t xml:space="preserve">: 55 students</w:t>
       </w:r>
     </w:p>
     <w:p>
@@ -209,7 +209,7 @@
       </w:r>
     </w:p>
     <w:bookmarkEnd w:id="11"/>
-    <w:bookmarkStart w:id="12" w:name="instructor-information"/>
+    <w:bookmarkStart w:id="13" w:name="instructor-information"/>
     <w:p>
       <w:pPr>
         <w:pStyle w:val="Heading2"/>
@@ -327,14 +327,45 @@
       </w:r>
     </w:p>
     <w:p>
+      <w:pPr>
+        <w:numPr>
+          <w:ilvl w:val="0"/>
+          <w:numId w:val="1002"/>
+        </w:numPr>
+      </w:pPr>
+      <w:r>
+        <w:rPr>
+          <w:b/>
+          <w:bCs/>
+        </w:rPr>
+        <w:t xml:space="preserve">Attendance Sheet</w:t>
+      </w:r>
+      <w:r>
+        <w:t xml:space="preserve">:</w:t>
+      </w:r>
+      <w:r>
+        <w:t xml:space="preserve"> </w:t>
+      </w:r>
+      <w:hyperlink r:id="rId12">
+        <w:r>
+          <w:rPr>
+            <w:rStyle w:val="Hyperlink"/>
+            <w:color w:val="0066CC"/>
+            <w:u w:val="single"/>
+          </w:rPr>
+          <w:t xml:space="preserve">Link</w:t>
+        </w:r>
+      </w:hyperlink>
+    </w:p>
+    <w:p>
       <w:r>
         <w:pict>
           <v:rect style="width:0;height:1.5pt" o:hralign="center" o:hrstd="t" o:hr="t"/>
         </w:pict>
       </w:r>
     </w:p>
-    <w:bookmarkEnd w:id="12"/>
-    <w:bookmarkStart w:id="13" w:name="table-of-contents"/>
+    <w:bookmarkEnd w:id="13"/>
+    <w:bookmarkStart w:id="14" w:name="table-of-contents"/>
     <w:p>
       <w:pPr>
         <w:pStyle w:val="Heading2"/>
@@ -512,8 +543,8 @@
         </w:pict>
       </w:r>
     </w:p>
-    <w:bookmarkEnd w:id="13"/>
-    <w:bookmarkStart w:id="14" w:name="course-description"/>
+    <w:bookmarkEnd w:id="14"/>
+    <w:bookmarkStart w:id="15" w:name="course-description"/>
     <w:p>
       <w:pPr>
         <w:pStyle w:val="Heading2"/>
@@ -530,8 +561,8 @@
         <w:t xml:space="preserve">This course is about leading-edge topics in Human Resource Management. As the organization’s requirements change, so must the skill set of the HR professional supporting that organization. Topics will include California labor laws, change management methodologies, benchmarking HR processes, reengineering human resources policies and procedures, and consultant roles. This course will rely primarily on research, case studies, and current labor law digest to develop these skills.</w:t>
       </w:r>
     </w:p>
-    <w:bookmarkEnd w:id="14"/>
-    <w:bookmarkStart w:id="15" w:name="bsba-program-learning-objectives"/>
+    <w:bookmarkEnd w:id="15"/>
+    <w:bookmarkStart w:id="16" w:name="bsba-program-learning-objectives"/>
     <w:p>
       <w:pPr>
         <w:pStyle w:val="Heading2"/>
@@ -581,8 +612,8 @@
         <w:t xml:space="preserve">PLO 4: Ethical Reasoning</w:t>
       </w:r>
     </w:p>
-    <w:bookmarkEnd w:id="15"/>
-    <w:bookmarkStart w:id="17" w:name="course-learning-objectives"/>
+    <w:bookmarkEnd w:id="16"/>
+    <w:bookmarkStart w:id="18" w:name="course-learning-objectives"/>
     <w:p>
       <w:pPr>
         <w:pStyle w:val="Heading2"/>
@@ -665,7 +696,7 @@
         <w:t xml:space="preserve">Understand and utilize CA State resources (Labor Code, DFEH, DIR, DLSE, etc.)</w:t>
       </w:r>
     </w:p>
-    <w:bookmarkStart w:id="16" w:name="X059a7c0ec9b6bb7bec32e99dc7af4c9184497ff"/>
+    <w:bookmarkStart w:id="17" w:name="X059a7c0ec9b6bb7bec32e99dc7af4c9184497ff"/>
     <w:p>
       <w:pPr>
         <w:pStyle w:val="Heading3"/>
@@ -1305,9 +1336,9 @@
         <w:t xml:space="preserve">at each stage, you will gain a comprehensive understanding of how California’s employee-friendly regulations often exceed federal requirements. To facilitate this comparison, this course uses two textbooks: one focused on federal employment law and one on California employment law.</w:t>
       </w:r>
     </w:p>
-    <w:bookmarkEnd w:id="16"/>
     <w:bookmarkEnd w:id="17"/>
-    <w:bookmarkStart w:id="24" w:name="required-text-and-materials"/>
+    <w:bookmarkEnd w:id="18"/>
+    <w:bookmarkStart w:id="25" w:name="required-text-and-materials"/>
     <w:p>
       <w:pPr>
         <w:pStyle w:val="Heading2"/>
@@ -1316,7 +1347,7 @@
         <w:t xml:space="preserve">4. Required Text and Materials</w:t>
       </w:r>
     </w:p>
-    <w:bookmarkStart w:id="18" w:name="textbook-primary"/>
+    <w:bookmarkStart w:id="19" w:name="textbook-primary"/>
     <w:p>
       <w:pPr>
         <w:pStyle w:val="Heading3"/>
@@ -1381,8 +1412,8 @@
         <w:t xml:space="preserve">Amazon: https://amzn.to/3Z8fQwo</w:t>
       </w:r>
     </w:p>
-    <w:bookmarkEnd w:id="18"/>
-    <w:bookmarkStart w:id="19" w:name="textbook-supplementary"/>
+    <w:bookmarkEnd w:id="19"/>
+    <w:bookmarkStart w:id="20" w:name="textbook-supplementary"/>
     <w:p>
       <w:pPr>
         <w:pStyle w:val="Heading3"/>
@@ -1453,8 +1484,8 @@
         <w:t xml:space="preserve">Amazon: https://amzn.to/49xmOjo</w:t>
       </w:r>
     </w:p>
-    <w:bookmarkEnd w:id="19"/>
-    <w:bookmarkStart w:id="20" w:name="ms-office-365"/>
+    <w:bookmarkEnd w:id="20"/>
+    <w:bookmarkStart w:id="21" w:name="ms-office-365"/>
     <w:p>
       <w:pPr>
         <w:pStyle w:val="Heading3"/>
@@ -1505,8 +1536,8 @@
         <w:t xml:space="preserve">A1: Contact ITS at (661) 654-HELP</w:t>
       </w:r>
     </w:p>
-    <w:bookmarkEnd w:id="20"/>
-    <w:bookmarkStart w:id="21" w:name="google-sheets-and-google-docs"/>
+    <w:bookmarkEnd w:id="21"/>
+    <w:bookmarkStart w:id="22" w:name="google-sheets-and-google-docs"/>
     <w:p>
       <w:pPr>
         <w:pStyle w:val="Heading3"/>
@@ -1547,8 +1578,8 @@
         <w:t xml:space="preserve">on your phone.</w:t>
       </w:r>
     </w:p>
-    <w:bookmarkEnd w:id="21"/>
-    <w:bookmarkStart w:id="23" w:name="chatgpt-edu"/>
+    <w:bookmarkEnd w:id="22"/>
+    <w:bookmarkStart w:id="24" w:name="chatgpt-edu"/>
     <w:p>
       <w:pPr>
         <w:pStyle w:val="Heading3"/>
@@ -1569,7 +1600,7 @@
       <w:pPr>
         <w:pStyle w:val="BodyText"/>
       </w:pPr>
-      <w:hyperlink r:id="rId22">
+      <w:hyperlink r:id="rId23">
         <w:r>
           <w:rPr>
             <w:rStyle w:val="Hyperlink"/>
@@ -1587,9 +1618,9 @@
         </w:pict>
       </w:r>
     </w:p>
-    <w:bookmarkEnd w:id="23"/>
     <w:bookmarkEnd w:id="24"/>
-    <w:bookmarkStart w:id="31" w:name="X64feea6a6580476abe55750d352a2fbcf4dbb38"/>
+    <w:bookmarkEnd w:id="25"/>
+    <w:bookmarkStart w:id="32" w:name="X64feea6a6580476abe55750d352a2fbcf4dbb38"/>
     <w:p>
       <w:pPr>
         <w:pStyle w:val="Heading2"/>
@@ -1598,7 +1629,7 @@
         <w:t xml:space="preserve">5. Instructional Strategies &amp; Classroom Policies</w:t>
       </w:r>
     </w:p>
-    <w:bookmarkStart w:id="25" w:name="office-hours-appointments-and-email"/>
+    <w:bookmarkStart w:id="26" w:name="office-hours-appointments-and-email"/>
     <w:p>
       <w:pPr>
         <w:pStyle w:val="Heading3"/>
@@ -1644,7 +1675,7 @@
       <w:r>
         <w:t xml:space="preserve"> </w:t>
       </w:r>
-      <w:hyperlink r:id="rId22">
+      <w:hyperlink r:id="rId23">
         <w:r>
           <w:rPr>
             <w:rStyle w:val="Hyperlink"/>
@@ -1741,8 +1772,8 @@
         <w:t xml:space="preserve">[Paste your email here]</w:t>
       </w:r>
     </w:p>
-    <w:bookmarkEnd w:id="25"/>
-    <w:bookmarkStart w:id="26" w:name="class-updates"/>
+    <w:bookmarkEnd w:id="26"/>
+    <w:bookmarkStart w:id="27" w:name="class-updates"/>
     <w:p>
       <w:pPr>
         <w:pStyle w:val="Heading3"/>
@@ -1759,8 +1790,8 @@
         <w:t xml:space="preserve">I will use the current syllabus or email to post important notes and due dates. Updates are also synced to Canvas. Please check your email and Canvas daily to ensure you have the most up-to-date information.</w:t>
       </w:r>
     </w:p>
-    <w:bookmarkEnd w:id="26"/>
-    <w:bookmarkStart w:id="27" w:name="late-assignment-policy"/>
+    <w:bookmarkEnd w:id="27"/>
+    <w:bookmarkStart w:id="28" w:name="late-assignment-policy"/>
     <w:p>
       <w:pPr>
         <w:pStyle w:val="Heading3"/>
@@ -1777,8 +1808,8 @@
         <w:t xml:space="preserve">Late assignment submissions will incur a 10% deduction per 24-hour period. Extensions may be granted at the instructor’s discretion for documented emergencies.</w:t>
       </w:r>
     </w:p>
-    <w:bookmarkEnd w:id="27"/>
-    <w:bookmarkStart w:id="28" w:name="technical-problems-on-your-end"/>
+    <w:bookmarkEnd w:id="28"/>
+    <w:bookmarkStart w:id="29" w:name="technical-problems-on-your-end"/>
     <w:p>
       <w:pPr>
         <w:pStyle w:val="Heading3"/>
@@ -1913,8 +1944,8 @@
         <w:t xml:space="preserve">Wi-Fi interruptions or disconnections will not be accepted as a valid excuse for late submissions. If your home internet is unreliable, please use the university library. Plan to complete your work well before the deadline to minimize risk.</w:t>
       </w:r>
     </w:p>
-    <w:bookmarkEnd w:id="28"/>
-    <w:bookmarkStart w:id="29" w:name="policy-on-final-grades"/>
+    <w:bookmarkEnd w:id="29"/>
+    <w:bookmarkStart w:id="30" w:name="policy-on-final-grades"/>
     <w:p>
       <w:pPr>
         <w:pStyle w:val="Heading3"/>
@@ -1979,8 +2010,8 @@
         <w:t xml:space="preserve">There will be no negotiation or changes to grades once the final exam period has begun. This includes requests for extra credit, regrading, or any form of individual consideration based on personal circumstances. Please make sure to monitor your progress throughout the semester and address any concerns before the final exam period starts.</w:t>
       </w:r>
     </w:p>
-    <w:bookmarkEnd w:id="29"/>
-    <w:bookmarkStart w:id="30" w:name="subject-to-change-notification-process"/>
+    <w:bookmarkEnd w:id="30"/>
+    <w:bookmarkStart w:id="31" w:name="subject-to-change-notification-process"/>
     <w:p>
       <w:pPr>
         <w:pStyle w:val="Heading3"/>
@@ -2004,9 +2035,9 @@
         </w:pict>
       </w:r>
     </w:p>
-    <w:bookmarkEnd w:id="30"/>
     <w:bookmarkEnd w:id="31"/>
-    <w:bookmarkStart w:id="44" w:name="course-assessment"/>
+    <w:bookmarkEnd w:id="32"/>
+    <w:bookmarkStart w:id="45" w:name="course-assessment"/>
     <w:p>
       <w:pPr>
         <w:pStyle w:val="Heading2"/>
@@ -2015,7 +2046,7 @@
         <w:t xml:space="preserve">6. Course Assessment</w:t>
       </w:r>
     </w:p>
-    <w:bookmarkStart w:id="34" w:name="grading-criteria"/>
+    <w:bookmarkStart w:id="35" w:name="grading-criteria"/>
     <w:p>
       <w:pPr>
         <w:pStyle w:val="Heading3"/>
@@ -2211,7 +2242,7 @@
             <w:r>
               <w:t xml:space="preserve"> </w:t>
             </w:r>
-            <w:hyperlink r:id="rId32">
+            <w:hyperlink r:id="rId33">
               <w:r>
                 <w:rPr>
                   <w:rStyle w:val="Hyperlink"/>
@@ -2284,7 +2315,7 @@
             <w:r>
               <w:t xml:space="preserve"> </w:t>
             </w:r>
-            <w:hyperlink r:id="rId33">
+            <w:hyperlink r:id="rId34">
               <w:r>
                 <w:rPr>
                   <w:rStyle w:val="Hyperlink"/>
@@ -2513,8 +2544,8 @@
         </w:tc>
       </w:tr>
     </w:tbl>
-    <w:bookmarkEnd w:id="34"/>
-    <w:bookmarkStart w:id="41" w:name="grading-components"/>
+    <w:bookmarkEnd w:id="35"/>
+    <w:bookmarkStart w:id="42" w:name="grading-components"/>
     <w:p>
       <w:pPr>
         <w:pStyle w:val="Heading3"/>
@@ -2523,7 +2554,7 @@
         <w:t xml:space="preserve">Grading Components</w:t>
       </w:r>
     </w:p>
-    <w:bookmarkStart w:id="35" w:name="week-1-activities"/>
+    <w:bookmarkStart w:id="36" w:name="week-1-activities"/>
     <w:p>
       <w:pPr>
         <w:pStyle w:val="Heading4"/>
@@ -2588,7 +2619,7 @@
       <w:r>
         <w:t xml:space="preserve"> </w:t>
       </w:r>
-      <w:hyperlink r:id="rId32">
+      <w:hyperlink r:id="rId33">
         <w:r>
           <w:rPr>
             <w:rStyle w:val="Hyperlink"/>
@@ -2619,7 +2650,7 @@
       <w:r>
         <w:t xml:space="preserve"> </w:t>
       </w:r>
-      <w:hyperlink r:id="rId33">
+      <w:hyperlink r:id="rId34">
         <w:r>
           <w:rPr>
             <w:rStyle w:val="Hyperlink"/>
@@ -2630,8 +2661,8 @@
         </w:r>
       </w:hyperlink>
     </w:p>
-    <w:bookmarkEnd w:id="35"/>
-    <w:bookmarkStart w:id="36" w:name="module-review-quiz"/>
+    <w:bookmarkEnd w:id="36"/>
+    <w:bookmarkStart w:id="37" w:name="module-review-quiz"/>
     <w:p>
       <w:pPr>
         <w:pStyle w:val="Heading4"/>
@@ -2648,8 +2679,8 @@
         <w:t xml:space="preserve">Based on the lecture videos and textbook readings. Quizzes will test your understanding of the chapter content.</w:t>
       </w:r>
     </w:p>
-    <w:bookmarkEnd w:id="36"/>
-    <w:bookmarkStart w:id="37" w:name="team-presentation"/>
+    <w:bookmarkEnd w:id="37"/>
+    <w:bookmarkStart w:id="38" w:name="team-presentation"/>
     <w:p>
       <w:pPr>
         <w:pStyle w:val="Heading4"/>
@@ -2767,8 +2798,8 @@
         <w:t xml:space="preserve">The discussion questions will be used for that week’s team meeting activity</w:t>
       </w:r>
     </w:p>
-    <w:bookmarkEnd w:id="37"/>
-    <w:bookmarkStart w:id="38" w:name="team-meetings-weekly-via-zoom"/>
+    <w:bookmarkEnd w:id="38"/>
+    <w:bookmarkStart w:id="39" w:name="team-meetings-weekly-via-zoom"/>
     <w:p>
       <w:pPr>
         <w:pStyle w:val="Heading4"/>
@@ -2905,8 +2936,8 @@
         <w:t xml:space="preserve">&gt; 5. Questions for Follow-up</w:t>
       </w:r>
     </w:p>
-    <w:bookmarkEnd w:id="38"/>
-    <w:bookmarkStart w:id="39" w:name="exams-midterm-final"/>
+    <w:bookmarkEnd w:id="39"/>
+    <w:bookmarkStart w:id="40" w:name="exams-midterm-final"/>
     <w:p>
       <w:pPr>
         <w:pStyle w:val="Heading4"/>
@@ -2923,8 +2954,8 @@
         <w:t xml:space="preserve">Exams will be based on the lecture videos, textbook readings, and class activities.</w:t>
       </w:r>
     </w:p>
-    <w:bookmarkEnd w:id="39"/>
-    <w:bookmarkStart w:id="40" w:name="X73e5f52da2b76e0b57df0c764168fcad5d8614f"/>
+    <w:bookmarkEnd w:id="40"/>
+    <w:bookmarkStart w:id="41" w:name="X73e5f52da2b76e0b57df0c764168fcad5d8614f"/>
     <w:p>
       <w:pPr>
         <w:pStyle w:val="Heading4"/>
@@ -2957,9 +2988,43 @@
         <w:t xml:space="preserve">Your recognition helps ensure that helpful behaviors are acknowledged and rewarded.</w:t>
       </w:r>
     </w:p>
-    <w:bookmarkEnd w:id="40"/>
+    <w:p>
+      <w:pPr>
+        <w:pStyle w:val="BodyText"/>
+      </w:pPr>
+      <w:r>
+        <w:rPr>
+          <w:b/>
+          <w:bCs/>
+        </w:rPr>
+        <w:t xml:space="preserve">Check Your OCB Score:</w:t>
+      </w:r>
+      <w:r>
+        <w:t xml:space="preserve"> </w:t>
+      </w:r>
+      <w:r>
+        <w:t xml:space="preserve">You can view your current OCB score on the</w:t>
+      </w:r>
+      <w:r>
+        <w:t xml:space="preserve"> </w:t>
+      </w:r>
+      <w:hyperlink r:id="rId12">
+        <w:r>
+          <w:rPr>
+            <w:rStyle w:val="Hyperlink"/>
+            <w:color w:val="0066CC"/>
+            <w:u w:val="single"/>
+          </w:rPr>
+          <w:t xml:space="preserve">Attendance Sheet</w:t>
+        </w:r>
+      </w:hyperlink>
+      <w:r>
+        <w:t xml:space="preserve">.</w:t>
+      </w:r>
+    </w:p>
     <w:bookmarkEnd w:id="41"/>
-    <w:bookmarkStart w:id="42" w:name="grading-scale"/>
+    <w:bookmarkEnd w:id="42"/>
+    <w:bookmarkStart w:id="43" w:name="grading-scale"/>
     <w:p>
       <w:pPr>
         <w:pStyle w:val="Heading3"/>
@@ -3354,8 +3419,8 @@
         </w:tc>
       </w:tr>
     </w:tbl>
-    <w:bookmarkEnd w:id="42"/>
-    <w:bookmarkStart w:id="43" w:name="statute-of-limitations"/>
+    <w:bookmarkEnd w:id="43"/>
+    <w:bookmarkStart w:id="44" w:name="statute-of-limitations"/>
     <w:p>
       <w:pPr>
         <w:pStyle w:val="Heading3"/>
@@ -3379,8 +3444,8 @@
         </w:pict>
       </w:r>
     </w:p>
-    <w:bookmarkEnd w:id="43"/>
     <w:bookmarkEnd w:id="44"/>
+    <w:bookmarkEnd w:id="45"/>
     <w:bookmarkStart w:id="57" w:name="course-schedule"/>
     <w:p>
       <w:pPr>
@@ -3390,7 +3455,7 @@
         <w:t xml:space="preserve">7. Course Schedule</w:t>
       </w:r>
     </w:p>
-    <w:bookmarkStart w:id="45" w:name="important-dates"/>
+    <w:bookmarkStart w:id="46" w:name="important-dates"/>
     <w:p>
       <w:pPr>
         <w:pStyle w:val="Heading3"/>
@@ -3750,7 +3815,7 @@
         </w:tc>
       </w:tr>
     </w:tbl>
-    <w:bookmarkEnd w:id="45"/>
+    <w:bookmarkEnd w:id="46"/>
     <w:bookmarkStart w:id="56" w:name="weekly-schedule-mon---sun"/>
     <w:p>
       <w:pPr>
@@ -3900,7 +3965,7 @@
             <w:r>
               <w:t xml:space="preserve"> </w:t>
             </w:r>
-            <w:hyperlink r:id="rId46">
+            <w:hyperlink r:id="rId47">
               <w:r>
                 <w:rPr>
                   <w:rStyle w:val="Hyperlink"/>
@@ -3964,7 +4029,7 @@
             <w:r>
               <w:t xml:space="preserve"> </w:t>
             </w:r>
-            <w:hyperlink r:id="rId47">
+            <w:hyperlink r:id="rId12">
               <w:r>
                 <w:rPr>
                   <w:rStyle w:val="Hyperlink"/>
@@ -4231,7 +4296,7 @@
             <w:r>
               <w:t xml:space="preserve"> </w:t>
             </w:r>
-            <w:hyperlink r:id="rId33">
+            <w:hyperlink r:id="rId34">
               <w:r>
                 <w:rPr>
                   <w:rStyle w:val="Hyperlink"/>
@@ -4564,7 +4629,7 @@
             <w:r>
               <w:t xml:space="preserve"> </w:t>
             </w:r>
-            <w:hyperlink r:id="rId33">
+            <w:hyperlink r:id="rId34">
               <w:r>
                 <w:rPr>
                   <w:rStyle w:val="Hyperlink"/>
@@ -4846,7 +4911,7 @@
             <w:r>
               <w:t xml:space="preserve"> </w:t>
             </w:r>
-            <w:hyperlink r:id="rId33">
+            <w:hyperlink r:id="rId34">
               <w:r>
                 <w:rPr>
                   <w:rStyle w:val="Hyperlink"/>
@@ -5128,7 +5193,7 @@
             <w:r>
               <w:t xml:space="preserve"> </w:t>
             </w:r>
-            <w:hyperlink r:id="rId33">
+            <w:hyperlink r:id="rId34">
               <w:r>
                 <w:rPr>
                   <w:rStyle w:val="Hyperlink"/>
@@ -5410,7 +5475,7 @@
             <w:r>
               <w:t xml:space="preserve"> </w:t>
             </w:r>
-            <w:hyperlink r:id="rId33">
+            <w:hyperlink r:id="rId34">
               <w:r>
                 <w:rPr>
                   <w:rStyle w:val="Hyperlink"/>
@@ -5759,7 +5824,7 @@
             <w:r>
               <w:t xml:space="preserve"> </w:t>
             </w:r>
-            <w:hyperlink r:id="rId33">
+            <w:hyperlink r:id="rId34">
               <w:r>
                 <w:rPr>
                   <w:rStyle w:val="Hyperlink"/>
@@ -6041,7 +6106,7 @@
             <w:r>
               <w:t xml:space="preserve"> </w:t>
             </w:r>
-            <w:hyperlink r:id="rId33">
+            <w:hyperlink r:id="rId34">
               <w:r>
                 <w:rPr>
                   <w:rStyle w:val="Hyperlink"/>
@@ -6364,7 +6429,7 @@
             <w:r>
               <w:t xml:space="preserve"> </w:t>
             </w:r>
-            <w:hyperlink r:id="rId33">
+            <w:hyperlink r:id="rId34">
               <w:r>
                 <w:rPr>
                   <w:rStyle w:val="Hyperlink"/>
@@ -6646,7 +6711,7 @@
             <w:r>
               <w:t xml:space="preserve"> </w:t>
             </w:r>
-            <w:hyperlink r:id="rId33">
+            <w:hyperlink r:id="rId34">
               <w:r>
                 <w:rPr>
                   <w:rStyle w:val="Hyperlink"/>
@@ -6930,7 +6995,7 @@
             <w:r>
               <w:t xml:space="preserve"> </w:t>
             </w:r>
-            <w:hyperlink r:id="rId33">
+            <w:hyperlink r:id="rId34">
               <w:r>
                 <w:rPr>
                   <w:rStyle w:val="Hyperlink"/>
@@ -7212,7 +7277,7 @@
             <w:r>
               <w:t xml:space="preserve"> </w:t>
             </w:r>
-            <w:hyperlink r:id="rId33">
+            <w:hyperlink r:id="rId34">
               <w:r>
                 <w:rPr>
                   <w:rStyle w:val="Hyperlink"/>
@@ -7494,7 +7559,7 @@
             <w:r>
               <w:t xml:space="preserve"> </w:t>
             </w:r>
-            <w:hyperlink r:id="rId33">
+            <w:hyperlink r:id="rId34">
               <w:r>
                 <w:rPr>
                   <w:rStyle w:val="Hyperlink"/>
@@ -8273,7 +8338,7 @@
           <w:numId w:val="1015"/>
         </w:numPr>
       </w:pPr>
-      <w:hyperlink r:id="rId33">
+      <w:hyperlink r:id="rId34">
         <w:r>
           <w:rPr>
             <w:rStyle w:val="Hyperlink"/>
@@ -8297,7 +8362,7 @@
           <w:numId w:val="1015"/>
         </w:numPr>
       </w:pPr>
-      <w:hyperlink r:id="rId32">
+      <w:hyperlink r:id="rId33">
         <w:r>
           <w:rPr>
             <w:rStyle w:val="Hyperlink"/>
@@ -8321,7 +8386,7 @@
           <w:numId w:val="1015"/>
         </w:numPr>
       </w:pPr>
-      <w:hyperlink r:id="rId46">
+      <w:hyperlink r:id="rId47">
         <w:r>
           <w:rPr>
             <w:rStyle w:val="Hyperlink"/>
@@ -8543,21 +8608,21 @@
           <w:numId w:val="1018"/>
         </w:numPr>
       </w:pPr>
-      <w:hyperlink r:id="rId47">
+      <w:hyperlink r:id="rId12">
         <w:r>
           <w:rPr>
             <w:rStyle w:val="Hyperlink"/>
             <w:color w:val="0066CC"/>
             <w:u w:val="single"/>
           </w:rPr>
-          <w:t xml:space="preserve">Team Assignment Google Sheet</w:t>
+          <w:t xml:space="preserve">Attendance Sheet</w:t>
         </w:r>
       </w:hyperlink>
       <w:r>
         <w:t xml:space="preserve"> </w:t>
       </w:r>
       <w:r>
-        <w:t xml:space="preserve">- View your team members and roles</w:t>
+        <w:t xml:space="preserve">- View your team members, roles, and OCB score</w:t>
       </w:r>
     </w:p>
     <w:p>

</xml_diff>

<commit_message>
Add YouTube links for Module 1 videos
- Video A: Job Descriptions & Selection (https://youtu.be/KcJ66W01XZQ)
- Video B: Background Checks & Social Media (https://youtu.be/8NLRL5YXURc)

Co-Authored-By: Claude Opus 4.5 <noreply@anthropic.com>
</commit_message>
<xml_diff>
--- a/Syllabus.docx
+++ b/Syllabus.docx
@@ -34,7 +34,7 @@
         </w:r>
       </w:hyperlink>
     </w:p>
-    <w:bookmarkStart w:id="74" w:name="X972104f875ef1be1ff8abfd6d0124e9d9c7be93"/>
+    <w:bookmarkStart w:id="76" w:name="X972104f875ef1be1ff8abfd6d0124e9d9c7be93"/>
     <w:p>
       <w:pPr>
         <w:pStyle w:val="Heading1"/>
@@ -382,13 +382,14 @@
           <w:numId w:val="1003"/>
         </w:numPr>
       </w:pPr>
-      <w:hyperlink w:anchor="course-description">
+      <w:hyperlink w:anchor="X89300134d2a97687abb24fb3e5abb3c859f7183">
         <w:r>
           <w:rPr>
+            <w:rStyle w:val="Hyperlink"/>
             <w:color w:val="0066CC"/>
             <w:u w:val="single"/>
           </w:rPr>
-          <w:t>Course Description</w:t>
+          <w:t xml:space="preserve">Course Description</w:t>
         </w:r>
       </w:hyperlink>
     </w:p>
@@ -400,13 +401,14 @@
           <w:numId w:val="1003"/>
         </w:numPr>
       </w:pPr>
-      <w:hyperlink w:anchor="bsba-program-learning-objectives">
+      <w:hyperlink w:anchor="Xeea131237ecafd475bcbd73ec55fbd4dcd351fb">
         <w:r>
           <w:rPr>
+            <w:rStyle w:val="Hyperlink"/>
             <w:color w:val="0066CC"/>
             <w:u w:val="single"/>
           </w:rPr>
-          <w:t>BSBA Program Learning Objectives</w:t>
+          <w:t xml:space="preserve">BSBA Program Learning Objectives</w:t>
         </w:r>
       </w:hyperlink>
     </w:p>
@@ -418,13 +420,14 @@
           <w:numId w:val="1003"/>
         </w:numPr>
       </w:pPr>
-      <w:hyperlink w:anchor="course-learning-objectives">
+      <w:hyperlink w:anchor="Xc55ea8e59d0c09f5b79385d0cedb8ea84b3a586">
         <w:r>
           <w:rPr>
+            <w:rStyle w:val="Hyperlink"/>
             <w:color w:val="0066CC"/>
             <w:u w:val="single"/>
           </w:rPr>
-          <w:t>Course Learning Objectives</w:t>
+          <w:t xml:space="preserve">Course Learning Objectives</w:t>
         </w:r>
       </w:hyperlink>
     </w:p>
@@ -436,13 +439,14 @@
           <w:numId w:val="1003"/>
         </w:numPr>
       </w:pPr>
-      <w:hyperlink w:anchor="required-text-and-materials">
+      <w:hyperlink w:anchor="X4783bbe8d244e5f9c1fb645a1525b1bb25049ee">
         <w:r>
           <w:rPr>
+            <w:rStyle w:val="Hyperlink"/>
             <w:color w:val="0066CC"/>
             <w:u w:val="single"/>
           </w:rPr>
-          <w:t>Required Text and Materials</w:t>
+          <w:t xml:space="preserve">Required Text and Materials</w:t>
         </w:r>
       </w:hyperlink>
     </w:p>
@@ -454,13 +458,14 @@
           <w:numId w:val="1003"/>
         </w:numPr>
       </w:pPr>
-      <w:hyperlink w:anchor="instructional-strategies-classroom-policies">
+      <w:hyperlink w:anchor="X174af032b0e36789b2a6f91441d34c737fd6c35">
         <w:r>
           <w:rPr>
+            <w:rStyle w:val="Hyperlink"/>
             <w:color w:val="0066CC"/>
             <w:u w:val="single"/>
           </w:rPr>
-          <w:t>Instructional Strategies &amp; Classroom Policies</w:t>
+          <w:t xml:space="preserve">Instructional Strategies &amp; Classroom Policies</w:t>
         </w:r>
       </w:hyperlink>
     </w:p>
@@ -472,13 +477,14 @@
           <w:numId w:val="1003"/>
         </w:numPr>
       </w:pPr>
-      <w:hyperlink w:anchor="course-assessment">
+      <w:hyperlink w:anchor="X01c0c33dec08a8c69736e619b23d7f3adb4bbbf">
         <w:r>
           <w:rPr>
+            <w:rStyle w:val="Hyperlink"/>
             <w:color w:val="0066CC"/>
             <w:u w:val="single"/>
           </w:rPr>
-          <w:t>Course Assessment</w:t>
+          <w:t xml:space="preserve">Course Assessment</w:t>
         </w:r>
       </w:hyperlink>
     </w:p>
@@ -490,13 +496,14 @@
           <w:numId w:val="1003"/>
         </w:numPr>
       </w:pPr>
-      <w:hyperlink w:anchor="course-schedule">
+      <w:hyperlink w:anchor="Xd852cfa1ecb044f87a5ae10fe1a2dcfac56ec50">
         <w:r>
           <w:rPr>
+            <w:rStyle w:val="Hyperlink"/>
             <w:color w:val="0066CC"/>
             <w:u w:val="single"/>
           </w:rPr>
-          <w:t>Course Schedule</w:t>
+          <w:t xml:space="preserve">Course Schedule</w:t>
         </w:r>
       </w:hyperlink>
     </w:p>
@@ -508,13 +515,14 @@
           <w:numId w:val="1003"/>
         </w:numPr>
       </w:pPr>
-      <w:hyperlink w:anchor="csub-student-chapter-shrm">
+      <w:hyperlink w:anchor="X2700823f9ca414b462c5711e193f58855968ba1">
         <w:r>
           <w:rPr>
+            <w:rStyle w:val="Hyperlink"/>
             <w:color w:val="0066CC"/>
             <w:u w:val="single"/>
           </w:rPr>
-          <w:t>CSUB Student Chapter – SHRM</w:t>
+          <w:t xml:space="preserve">CSUB Student Chapter – SHRM</w:t>
         </w:r>
       </w:hyperlink>
     </w:p>
@@ -526,13 +534,14 @@
           <w:numId w:val="1003"/>
         </w:numPr>
       </w:pPr>
-      <w:hyperlink w:anchor="university-policies">
+      <w:hyperlink w:anchor="X78a69c6a8c665d7b8b81eb1515bb64eb63519ee">
         <w:r>
           <w:rPr>
+            <w:rStyle w:val="Hyperlink"/>
             <w:color w:val="0066CC"/>
             <w:u w:val="single"/>
           </w:rPr>
-          <w:t>University Policies</w:t>
+          <w:t xml:space="preserve">University Policies</w:t>
         </w:r>
       </w:hyperlink>
     </w:p>
@@ -752,7 +761,7 @@
         </w:trPr>
         <w:tc>
           <w:tcPr>
-            <w:tcW w:type="dxa" w:w="2268"/>
+            <w:tcW w:type="dxa" w:w="2551"/>
           </w:tcPr>
           <w:p>
             <w:pPr>
@@ -765,7 +774,7 @@
         </w:tc>
         <w:tc>
           <w:tcPr>
-            <w:tcW w:type="dxa" w:w="5102"/>
+            <w:tcW w:type="dxa" w:w="4819"/>
           </w:tcPr>
           <w:p>
             <w:pPr>
@@ -778,7 +787,7 @@
         </w:tc>
         <w:tc>
           <w:tcPr>
-            <w:tcW w:type="dxa" w:w="1134"/>
+            <w:tcW w:type="dxa" w:w="1701"/>
           </w:tcPr>
           <w:p>
             <w:pPr>
@@ -793,7 +802,7 @@
       <w:tr>
         <w:tc>
           <w:tcPr>
-            <w:tcW w:type="dxa" w:w="2268"/>
+            <w:tcW w:type="dxa" w:w="2551"/>
           </w:tcPr>
           <w:p>
             <w:pPr>
@@ -810,7 +819,7 @@
         </w:tc>
         <w:tc>
           <w:tcPr>
-            <w:tcW w:type="dxa" w:w="5102"/>
+            <w:tcW w:type="dxa" w:w="4819"/>
           </w:tcPr>
           <w:p>
             <w:pPr>
@@ -823,7 +832,7 @@
         </w:tc>
         <w:tc>
           <w:tcPr>
-            <w:tcW w:type="dxa" w:w="1134"/>
+            <w:tcW w:type="dxa" w:w="1701"/>
           </w:tcPr>
           <w:p>
             <w:pPr>
@@ -838,7 +847,7 @@
       <w:tr>
         <w:tc>
           <w:tcPr>
-            <w:tcW w:type="dxa" w:w="2268"/>
+            <w:tcW w:type="dxa" w:w="2551"/>
           </w:tcPr>
           <w:p>
             <w:pPr>
@@ -855,7 +864,7 @@
         </w:tc>
         <w:tc>
           <w:tcPr>
-            <w:tcW w:type="dxa" w:w="5102"/>
+            <w:tcW w:type="dxa" w:w="4819"/>
           </w:tcPr>
           <w:p>
             <w:pPr>
@@ -868,7 +877,7 @@
         </w:tc>
         <w:tc>
           <w:tcPr>
-            <w:tcW w:type="dxa" w:w="1134"/>
+            <w:tcW w:type="dxa" w:w="1701"/>
           </w:tcPr>
           <w:p>
             <w:pPr>
@@ -883,7 +892,7 @@
       <w:tr>
         <w:tc>
           <w:tcPr>
-            <w:tcW w:type="dxa" w:w="2268"/>
+            <w:tcW w:type="dxa" w:w="2551"/>
           </w:tcPr>
           <w:p>
             <w:pPr>
@@ -900,7 +909,7 @@
         </w:tc>
         <w:tc>
           <w:tcPr>
-            <w:tcW w:type="dxa" w:w="5102"/>
+            <w:tcW w:type="dxa" w:w="4819"/>
           </w:tcPr>
           <w:p>
             <w:pPr>
@@ -913,7 +922,7 @@
         </w:tc>
         <w:tc>
           <w:tcPr>
-            <w:tcW w:type="dxa" w:w="1134"/>
+            <w:tcW w:type="dxa" w:w="1701"/>
           </w:tcPr>
           <w:p>
             <w:pPr>
@@ -928,7 +937,7 @@
       <w:tr>
         <w:tc>
           <w:tcPr>
-            <w:tcW w:type="dxa" w:w="2268"/>
+            <w:tcW w:type="dxa" w:w="2551"/>
           </w:tcPr>
           <w:p>
             <w:pPr>
@@ -945,7 +954,7 @@
         </w:tc>
         <w:tc>
           <w:tcPr>
-            <w:tcW w:type="dxa" w:w="5102"/>
+            <w:tcW w:type="dxa" w:w="4819"/>
           </w:tcPr>
           <w:p>
             <w:pPr>
@@ -958,7 +967,7 @@
         </w:tc>
         <w:tc>
           <w:tcPr>
-            <w:tcW w:type="dxa" w:w="1134"/>
+            <w:tcW w:type="dxa" w:w="1701"/>
           </w:tcPr>
           <w:p>
             <w:pPr>
@@ -973,17 +982,17 @@
       <w:tr>
         <w:tc>
           <w:tcPr>
-            <w:tcW w:type="dxa" w:w="2268"/>
-          </w:tcPr>
-          <w:p>
-            <w:pPr>
-              <w:pStyle w:val="Compact"/>
-            </w:pPr>
-          </w:p>
-        </w:tc>
-        <w:tc>
-          <w:tcPr>
-            <w:tcW w:type="dxa" w:w="5102"/>
+            <w:tcW w:type="dxa" w:w="2551"/>
+          </w:tcPr>
+          <w:p>
+            <w:pPr>
+              <w:pStyle w:val="Compact"/>
+            </w:pPr>
+          </w:p>
+        </w:tc>
+        <w:tc>
+          <w:tcPr>
+            <w:tcW w:type="dxa" w:w="4819"/>
           </w:tcPr>
           <w:p>
             <w:pPr>
@@ -996,7 +1005,7 @@
         </w:tc>
         <w:tc>
           <w:tcPr>
-            <w:tcW w:type="dxa" w:w="1134"/>
+            <w:tcW w:type="dxa" w:w="1701"/>
           </w:tcPr>
           <w:p>
             <w:pPr>
@@ -1011,17 +1020,17 @@
       <w:tr>
         <w:tc>
           <w:tcPr>
-            <w:tcW w:type="dxa" w:w="2268"/>
-          </w:tcPr>
-          <w:p>
-            <w:pPr>
-              <w:pStyle w:val="Compact"/>
-            </w:pPr>
-          </w:p>
-        </w:tc>
-        <w:tc>
-          <w:tcPr>
-            <w:tcW w:type="dxa" w:w="5102"/>
+            <w:tcW w:type="dxa" w:w="2551"/>
+          </w:tcPr>
+          <w:p>
+            <w:pPr>
+              <w:pStyle w:val="Compact"/>
+            </w:pPr>
+          </w:p>
+        </w:tc>
+        <w:tc>
+          <w:tcPr>
+            <w:tcW w:type="dxa" w:w="4819"/>
           </w:tcPr>
           <w:p>
             <w:pPr>
@@ -1034,7 +1043,7 @@
         </w:tc>
         <w:tc>
           <w:tcPr>
-            <w:tcW w:type="dxa" w:w="1134"/>
+            <w:tcW w:type="dxa" w:w="1701"/>
           </w:tcPr>
           <w:p>
             <w:pPr>
@@ -1049,7 +1058,7 @@
       <w:tr>
         <w:tc>
           <w:tcPr>
-            <w:tcW w:type="dxa" w:w="2268"/>
+            <w:tcW w:type="dxa" w:w="2551"/>
           </w:tcPr>
           <w:p>
             <w:pPr>
@@ -1066,7 +1075,7 @@
         </w:tc>
         <w:tc>
           <w:tcPr>
-            <w:tcW w:type="dxa" w:w="5102"/>
+            <w:tcW w:type="dxa" w:w="4819"/>
           </w:tcPr>
           <w:p>
             <w:pPr>
@@ -1079,7 +1088,7 @@
         </w:tc>
         <w:tc>
           <w:tcPr>
-            <w:tcW w:type="dxa" w:w="1134"/>
+            <w:tcW w:type="dxa" w:w="1701"/>
           </w:tcPr>
           <w:p>
             <w:pPr>
@@ -1094,7 +1103,7 @@
       <w:tr>
         <w:tc>
           <w:tcPr>
-            <w:tcW w:type="dxa" w:w="2268"/>
+            <w:tcW w:type="dxa" w:w="2551"/>
           </w:tcPr>
           <w:p>
             <w:pPr>
@@ -1111,7 +1120,7 @@
         </w:tc>
         <w:tc>
           <w:tcPr>
-            <w:tcW w:type="dxa" w:w="5102"/>
+            <w:tcW w:type="dxa" w:w="4819"/>
           </w:tcPr>
           <w:p>
             <w:pPr>
@@ -1124,7 +1133,7 @@
         </w:tc>
         <w:tc>
           <w:tcPr>
-            <w:tcW w:type="dxa" w:w="1134"/>
+            <w:tcW w:type="dxa" w:w="1701"/>
           </w:tcPr>
           <w:p>
             <w:pPr>
@@ -1139,17 +1148,17 @@
       <w:tr>
         <w:tc>
           <w:tcPr>
-            <w:tcW w:type="dxa" w:w="2268"/>
-          </w:tcPr>
-          <w:p>
-            <w:pPr>
-              <w:pStyle w:val="Compact"/>
-            </w:pPr>
-          </w:p>
-        </w:tc>
-        <w:tc>
-          <w:tcPr>
-            <w:tcW w:type="dxa" w:w="5102"/>
+            <w:tcW w:type="dxa" w:w="2551"/>
+          </w:tcPr>
+          <w:p>
+            <w:pPr>
+              <w:pStyle w:val="Compact"/>
+            </w:pPr>
+          </w:p>
+        </w:tc>
+        <w:tc>
+          <w:tcPr>
+            <w:tcW w:type="dxa" w:w="4819"/>
           </w:tcPr>
           <w:p>
             <w:pPr>
@@ -1162,7 +1171,7 @@
         </w:tc>
         <w:tc>
           <w:tcPr>
-            <w:tcW w:type="dxa" w:w="1134"/>
+            <w:tcW w:type="dxa" w:w="1701"/>
           </w:tcPr>
           <w:p>
             <w:pPr>
@@ -1177,17 +1186,17 @@
       <w:tr>
         <w:tc>
           <w:tcPr>
-            <w:tcW w:type="dxa" w:w="2268"/>
-          </w:tcPr>
-          <w:p>
-            <w:pPr>
-              <w:pStyle w:val="Compact"/>
-            </w:pPr>
-          </w:p>
-        </w:tc>
-        <w:tc>
-          <w:tcPr>
-            <w:tcW w:type="dxa" w:w="5102"/>
+            <w:tcW w:type="dxa" w:w="2551"/>
+          </w:tcPr>
+          <w:p>
+            <w:pPr>
+              <w:pStyle w:val="Compact"/>
+            </w:pPr>
+          </w:p>
+        </w:tc>
+        <w:tc>
+          <w:tcPr>
+            <w:tcW w:type="dxa" w:w="4819"/>
           </w:tcPr>
           <w:p>
             <w:pPr>
@@ -1200,7 +1209,7 @@
         </w:tc>
         <w:tc>
           <w:tcPr>
-            <w:tcW w:type="dxa" w:w="1134"/>
+            <w:tcW w:type="dxa" w:w="1701"/>
           </w:tcPr>
           <w:p>
             <w:pPr>
@@ -1215,17 +1224,17 @@
       <w:tr>
         <w:tc>
           <w:tcPr>
-            <w:tcW w:type="dxa" w:w="2268"/>
-          </w:tcPr>
-          <w:p>
-            <w:pPr>
-              <w:pStyle w:val="Compact"/>
-            </w:pPr>
-          </w:p>
-        </w:tc>
-        <w:tc>
-          <w:tcPr>
-            <w:tcW w:type="dxa" w:w="5102"/>
+            <w:tcW w:type="dxa" w:w="2551"/>
+          </w:tcPr>
+          <w:p>
+            <w:pPr>
+              <w:pStyle w:val="Compact"/>
+            </w:pPr>
+          </w:p>
+        </w:tc>
+        <w:tc>
+          <w:tcPr>
+            <w:tcW w:type="dxa" w:w="4819"/>
           </w:tcPr>
           <w:p>
             <w:pPr>
@@ -1238,7 +1247,7 @@
         </w:tc>
         <w:tc>
           <w:tcPr>
-            <w:tcW w:type="dxa" w:w="1134"/>
+            <w:tcW w:type="dxa" w:w="1701"/>
           </w:tcPr>
           <w:p>
             <w:pPr>
@@ -1253,7 +1262,7 @@
       <w:tr>
         <w:tc>
           <w:tcPr>
-            <w:tcW w:type="dxa" w:w="2268"/>
+            <w:tcW w:type="dxa" w:w="2551"/>
           </w:tcPr>
           <w:p>
             <w:pPr>
@@ -1270,7 +1279,7 @@
         </w:tc>
         <w:tc>
           <w:tcPr>
-            <w:tcW w:type="dxa" w:w="5102"/>
+            <w:tcW w:type="dxa" w:w="4819"/>
           </w:tcPr>
           <w:p>
             <w:pPr>
@@ -1283,7 +1292,7 @@
         </w:tc>
         <w:tc>
           <w:tcPr>
-            <w:tcW w:type="dxa" w:w="1134"/>
+            <w:tcW w:type="dxa" w:w="1701"/>
           </w:tcPr>
           <w:p>
             <w:pPr>
@@ -2081,7 +2090,7 @@
         </w:trPr>
         <w:tc>
           <w:tcPr>
-            <w:tcW w:type="dxa" w:w="5102"/>
+            <w:tcW w:type="dxa" w:w="5669"/>
           </w:tcPr>
           <w:p>
             <w:pPr>
@@ -2094,7 +2103,7 @@
         </w:tc>
         <w:tc>
           <w:tcPr>
-            <w:tcW w:type="dxa" w:w="2835"/>
+            <w:tcW w:type="dxa" w:w="2551"/>
           </w:tcPr>
           <w:p>
             <w:pPr>
@@ -2122,7 +2131,7 @@
       <w:tr>
         <w:tc>
           <w:tcPr>
-            <w:tcW w:type="dxa" w:w="5102"/>
+            <w:tcW w:type="dxa" w:w="5669"/>
           </w:tcPr>
           <w:p>
             <w:pPr>
@@ -2143,7 +2152,7 @@
         </w:tc>
         <w:tc>
           <w:tcPr>
-            <w:tcW w:type="dxa" w:w="2835"/>
+            <w:tcW w:type="dxa" w:w="2551"/>
           </w:tcPr>
           <w:p>
             <w:pPr>
@@ -2175,7 +2184,7 @@
       <w:tr>
         <w:tc>
           <w:tcPr>
-            <w:tcW w:type="dxa" w:w="5102"/>
+            <w:tcW w:type="dxa" w:w="5669"/>
           </w:tcPr>
           <w:p>
             <w:pPr>
@@ -2190,7 +2199,7 @@
         </w:tc>
         <w:tc>
           <w:tcPr>
-            <w:tcW w:type="dxa" w:w="2835"/>
+            <w:tcW w:type="dxa" w:w="2551"/>
           </w:tcPr>
           <w:p>
             <w:pPr>
@@ -2228,7 +2237,7 @@
       <w:tr>
         <w:tc>
           <w:tcPr>
-            <w:tcW w:type="dxa" w:w="5102"/>
+            <w:tcW w:type="dxa" w:w="5669"/>
           </w:tcPr>
           <w:p>
             <w:pPr>
@@ -2263,7 +2272,7 @@
         </w:tc>
         <w:tc>
           <w:tcPr>
-            <w:tcW w:type="dxa" w:w="2835"/>
+            <w:tcW w:type="dxa" w:w="2551"/>
           </w:tcPr>
           <w:p>
             <w:pPr>
@@ -2301,7 +2310,7 @@
       <w:tr>
         <w:tc>
           <w:tcPr>
-            <w:tcW w:type="dxa" w:w="5102"/>
+            <w:tcW w:type="dxa" w:w="5669"/>
           </w:tcPr>
           <w:p>
             <w:pPr>
@@ -2336,7 +2345,7 @@
         </w:tc>
         <w:tc>
           <w:tcPr>
-            <w:tcW w:type="dxa" w:w="2835"/>
+            <w:tcW w:type="dxa" w:w="2551"/>
           </w:tcPr>
           <w:p>
             <w:pPr>
@@ -2374,7 +2383,7 @@
       <w:tr>
         <w:tc>
           <w:tcPr>
-            <w:tcW w:type="dxa" w:w="5102"/>
+            <w:tcW w:type="dxa" w:w="5669"/>
           </w:tcPr>
           <w:p>
             <w:pPr>
@@ -2387,7 +2396,7 @@
         </w:tc>
         <w:tc>
           <w:tcPr>
-            <w:tcW w:type="dxa" w:w="2835"/>
+            <w:tcW w:type="dxa" w:w="2551"/>
           </w:tcPr>
           <w:p>
             <w:pPr>
@@ -2415,7 +2424,7 @@
       <w:tr>
         <w:tc>
           <w:tcPr>
-            <w:tcW w:type="dxa" w:w="5102"/>
+            <w:tcW w:type="dxa" w:w="5669"/>
           </w:tcPr>
           <w:p>
             <w:pPr>
@@ -2428,7 +2437,7 @@
         </w:tc>
         <w:tc>
           <w:tcPr>
-            <w:tcW w:type="dxa" w:w="2835"/>
+            <w:tcW w:type="dxa" w:w="2551"/>
           </w:tcPr>
           <w:p>
             <w:pPr>
@@ -2456,7 +2465,7 @@
       <w:tr>
         <w:tc>
           <w:tcPr>
-            <w:tcW w:type="dxa" w:w="5102"/>
+            <w:tcW w:type="dxa" w:w="5669"/>
           </w:tcPr>
           <w:p>
             <w:pPr>
@@ -2469,7 +2478,7 @@
         </w:tc>
         <w:tc>
           <w:tcPr>
-            <w:tcW w:type="dxa" w:w="2835"/>
+            <w:tcW w:type="dxa" w:w="2551"/>
           </w:tcPr>
           <w:p>
             <w:pPr>
@@ -2497,7 +2506,7 @@
       <w:tr>
         <w:tc>
           <w:tcPr>
-            <w:tcW w:type="dxa" w:w="5102"/>
+            <w:tcW w:type="dxa" w:w="5669"/>
           </w:tcPr>
           <w:p>
             <w:pPr>
@@ -2514,7 +2523,7 @@
         </w:tc>
         <w:tc>
           <w:tcPr>
-            <w:tcW w:type="dxa" w:w="2835"/>
+            <w:tcW w:type="dxa" w:w="2551"/>
           </w:tcPr>
           <w:p>
             <w:pPr>
@@ -3056,9 +3065,7 @@
           <w:tblHeader w:val="on"/>
         </w:trPr>
         <w:tc>
-          <w:tcPr>
-            <w:tcW w:type="dxa" w:w="1701"/>
-          </w:tcPr>
+          <w:tcPr/>
           <w:p>
             <w:pPr>
               <w:pStyle w:val="Compact"/>
@@ -3069,9 +3076,7 @@
           </w:p>
         </w:tc>
         <w:tc>
-          <w:tcPr>
-            <w:tcW w:type="dxa" w:w="2835"/>
-          </w:tcPr>
+          <w:tcPr/>
           <w:p>
             <w:pPr>
               <w:pStyle w:val="Compact"/>
@@ -3084,9 +3089,7 @@
       </w:tr>
       <w:tr>
         <w:tc>
-          <w:tcPr>
-            <w:tcW w:type="dxa" w:w="1701"/>
-          </w:tcPr>
+          <w:tcPr/>
           <w:p>
             <w:pPr>
               <w:pStyle w:val="Compact"/>
@@ -3097,9 +3100,7 @@
           </w:p>
         </w:tc>
         <w:tc>
-          <w:tcPr>
-            <w:tcW w:type="dxa" w:w="2835"/>
-          </w:tcPr>
+          <w:tcPr/>
           <w:p>
             <w:pPr>
               <w:pStyle w:val="Compact"/>
@@ -3112,9 +3113,7 @@
       </w:tr>
       <w:tr>
         <w:tc>
-          <w:tcPr>
-            <w:tcW w:type="dxa" w:w="1701"/>
-          </w:tcPr>
+          <w:tcPr/>
           <w:p>
             <w:pPr>
               <w:pStyle w:val="Compact"/>
@@ -3125,9 +3124,7 @@
           </w:p>
         </w:tc>
         <w:tc>
-          <w:tcPr>
-            <w:tcW w:type="dxa" w:w="2835"/>
-          </w:tcPr>
+          <w:tcPr/>
           <w:p>
             <w:pPr>
               <w:pStyle w:val="Compact"/>
@@ -3140,9 +3137,7 @@
       </w:tr>
       <w:tr>
         <w:tc>
-          <w:tcPr>
-            <w:tcW w:type="dxa" w:w="1701"/>
-          </w:tcPr>
+          <w:tcPr/>
           <w:p>
             <w:pPr>
               <w:pStyle w:val="Compact"/>
@@ -3153,9 +3148,7 @@
           </w:p>
         </w:tc>
         <w:tc>
-          <w:tcPr>
-            <w:tcW w:type="dxa" w:w="2835"/>
-          </w:tcPr>
+          <w:tcPr/>
           <w:p>
             <w:pPr>
               <w:pStyle w:val="Compact"/>
@@ -3168,9 +3161,7 @@
       </w:tr>
       <w:tr>
         <w:tc>
-          <w:tcPr>
-            <w:tcW w:type="dxa" w:w="1701"/>
-          </w:tcPr>
+          <w:tcPr/>
           <w:p>
             <w:pPr>
               <w:pStyle w:val="Compact"/>
@@ -3181,9 +3172,7 @@
           </w:p>
         </w:tc>
         <w:tc>
-          <w:tcPr>
-            <w:tcW w:type="dxa" w:w="2835"/>
-          </w:tcPr>
+          <w:tcPr/>
           <w:p>
             <w:pPr>
               <w:pStyle w:val="Compact"/>
@@ -3196,9 +3185,7 @@
       </w:tr>
       <w:tr>
         <w:tc>
-          <w:tcPr>
-            <w:tcW w:type="dxa" w:w="1701"/>
-          </w:tcPr>
+          <w:tcPr/>
           <w:p>
             <w:pPr>
               <w:pStyle w:val="Compact"/>
@@ -3209,9 +3196,7 @@
           </w:p>
         </w:tc>
         <w:tc>
-          <w:tcPr>
-            <w:tcW w:type="dxa" w:w="2835"/>
-          </w:tcPr>
+          <w:tcPr/>
           <w:p>
             <w:pPr>
               <w:pStyle w:val="Compact"/>
@@ -3224,9 +3209,7 @@
       </w:tr>
       <w:tr>
         <w:tc>
-          <w:tcPr>
-            <w:tcW w:type="dxa" w:w="1701"/>
-          </w:tcPr>
+          <w:tcPr/>
           <w:p>
             <w:pPr>
               <w:pStyle w:val="Compact"/>
@@ -3237,9 +3220,7 @@
           </w:p>
         </w:tc>
         <w:tc>
-          <w:tcPr>
-            <w:tcW w:type="dxa" w:w="2835"/>
-          </w:tcPr>
+          <w:tcPr/>
           <w:p>
             <w:pPr>
               <w:pStyle w:val="Compact"/>
@@ -3252,9 +3233,7 @@
       </w:tr>
       <w:tr>
         <w:tc>
-          <w:tcPr>
-            <w:tcW w:type="dxa" w:w="1701"/>
-          </w:tcPr>
+          <w:tcPr/>
           <w:p>
             <w:pPr>
               <w:pStyle w:val="Compact"/>
@@ -3265,9 +3244,7 @@
           </w:p>
         </w:tc>
         <w:tc>
-          <w:tcPr>
-            <w:tcW w:type="dxa" w:w="2835"/>
-          </w:tcPr>
+          <w:tcPr/>
           <w:p>
             <w:pPr>
               <w:pStyle w:val="Compact"/>
@@ -3280,9 +3257,7 @@
       </w:tr>
       <w:tr>
         <w:tc>
-          <w:tcPr>
-            <w:tcW w:type="dxa" w:w="1701"/>
-          </w:tcPr>
+          <w:tcPr/>
           <w:p>
             <w:pPr>
               <w:pStyle w:val="Compact"/>
@@ -3293,9 +3268,7 @@
           </w:p>
         </w:tc>
         <w:tc>
-          <w:tcPr>
-            <w:tcW w:type="dxa" w:w="2835"/>
-          </w:tcPr>
+          <w:tcPr/>
           <w:p>
             <w:pPr>
               <w:pStyle w:val="Compact"/>
@@ -3308,9 +3281,7 @@
       </w:tr>
       <w:tr>
         <w:tc>
-          <w:tcPr>
-            <w:tcW w:type="dxa" w:w="1701"/>
-          </w:tcPr>
+          <w:tcPr/>
           <w:p>
             <w:pPr>
               <w:pStyle w:val="Compact"/>
@@ -3321,9 +3292,7 @@
           </w:p>
         </w:tc>
         <w:tc>
-          <w:tcPr>
-            <w:tcW w:type="dxa" w:w="2835"/>
-          </w:tcPr>
+          <w:tcPr/>
           <w:p>
             <w:pPr>
               <w:pStyle w:val="Compact"/>
@@ -3336,9 +3305,7 @@
       </w:tr>
       <w:tr>
         <w:tc>
-          <w:tcPr>
-            <w:tcW w:type="dxa" w:w="1701"/>
-          </w:tcPr>
+          <w:tcPr/>
           <w:p>
             <w:pPr>
               <w:pStyle w:val="Compact"/>
@@ -3349,9 +3316,7 @@
           </w:p>
         </w:tc>
         <w:tc>
-          <w:tcPr>
-            <w:tcW w:type="dxa" w:w="2835"/>
-          </w:tcPr>
+          <w:tcPr/>
           <w:p>
             <w:pPr>
               <w:pStyle w:val="Compact"/>
@@ -3364,9 +3329,7 @@
       </w:tr>
       <w:tr>
         <w:tc>
-          <w:tcPr>
-            <w:tcW w:type="dxa" w:w="1701"/>
-          </w:tcPr>
+          <w:tcPr/>
           <w:p>
             <w:pPr>
               <w:pStyle w:val="Compact"/>
@@ -3377,9 +3340,7 @@
           </w:p>
         </w:tc>
         <w:tc>
-          <w:tcPr>
-            <w:tcW w:type="dxa" w:w="2835"/>
-          </w:tcPr>
+          <w:tcPr/>
           <w:p>
             <w:pPr>
               <w:pStyle w:val="Compact"/>
@@ -3392,9 +3353,7 @@
       </w:tr>
       <w:tr>
         <w:tc>
-          <w:tcPr>
-            <w:tcW w:type="dxa" w:w="1701"/>
-          </w:tcPr>
+          <w:tcPr/>
           <w:p>
             <w:pPr>
               <w:pStyle w:val="Compact"/>
@@ -3405,9 +3364,7 @@
           </w:p>
         </w:tc>
         <w:tc>
-          <w:tcPr>
-            <w:tcW w:type="dxa" w:w="2835"/>
-          </w:tcPr>
+          <w:tcPr/>
           <w:p>
             <w:pPr>
               <w:pStyle w:val="Compact"/>
@@ -3446,7 +3403,7 @@
     </w:p>
     <w:bookmarkEnd w:id="44"/>
     <w:bookmarkEnd w:id="45"/>
-    <w:bookmarkStart w:id="57" w:name="course-schedule"/>
+    <w:bookmarkStart w:id="59" w:name="course-schedule"/>
     <w:p>
       <w:pPr>
         <w:pStyle w:val="Heading2"/>
@@ -3488,9 +3445,7 @@
           <w:tblHeader w:val="on"/>
         </w:trPr>
         <w:tc>
-          <w:tcPr>
-            <w:tcW w:type="dxa" w:w="2268"/>
-          </w:tcPr>
+          <w:tcPr/>
           <w:p>
             <w:pPr>
               <w:pStyle w:val="Compact"/>
@@ -3501,9 +3456,7 @@
           </w:p>
         </w:tc>
         <w:tc>
-          <w:tcPr>
-            <w:tcW w:type="dxa" w:w="6803"/>
-          </w:tcPr>
+          <w:tcPr/>
           <w:p>
             <w:pPr>
               <w:pStyle w:val="Compact"/>
@@ -3516,9 +3469,7 @@
       </w:tr>
       <w:tr>
         <w:tc>
-          <w:tcPr>
-            <w:tcW w:type="dxa" w:w="2268"/>
-          </w:tcPr>
+          <w:tcPr/>
           <w:p>
             <w:pPr>
               <w:pStyle w:val="Compact"/>
@@ -3529,9 +3480,7 @@
           </w:p>
         </w:tc>
         <w:tc>
-          <w:tcPr>
-            <w:tcW w:type="dxa" w:w="6803"/>
-          </w:tcPr>
+          <w:tcPr/>
           <w:p>
             <w:pPr>
               <w:pStyle w:val="Compact"/>
@@ -3544,9 +3493,7 @@
       </w:tr>
       <w:tr>
         <w:tc>
-          <w:tcPr>
-            <w:tcW w:type="dxa" w:w="2268"/>
-          </w:tcPr>
+          <w:tcPr/>
           <w:p>
             <w:pPr>
               <w:pStyle w:val="Compact"/>
@@ -3557,9 +3504,7 @@
           </w:p>
         </w:tc>
         <w:tc>
-          <w:tcPr>
-            <w:tcW w:type="dxa" w:w="6803"/>
-          </w:tcPr>
+          <w:tcPr/>
           <w:p>
             <w:pPr>
               <w:pStyle w:val="Compact"/>
@@ -3572,9 +3517,7 @@
       </w:tr>
       <w:tr>
         <w:tc>
-          <w:tcPr>
-            <w:tcW w:type="dxa" w:w="2268"/>
-          </w:tcPr>
+          <w:tcPr/>
           <w:p>
             <w:pPr>
               <w:pStyle w:val="Compact"/>
@@ -3585,9 +3528,7 @@
           </w:p>
         </w:tc>
         <w:tc>
-          <w:tcPr>
-            <w:tcW w:type="dxa" w:w="6803"/>
-          </w:tcPr>
+          <w:tcPr/>
           <w:p>
             <w:pPr>
               <w:pStyle w:val="Compact"/>
@@ -3610,9 +3551,7 @@
       </w:tr>
       <w:tr>
         <w:tc>
-          <w:tcPr>
-            <w:tcW w:type="dxa" w:w="2268"/>
-          </w:tcPr>
+          <w:tcPr/>
           <w:p>
             <w:pPr>
               <w:pStyle w:val="Compact"/>
@@ -3623,9 +3562,7 @@
           </w:p>
         </w:tc>
         <w:tc>
-          <w:tcPr>
-            <w:tcW w:type="dxa" w:w="6803"/>
-          </w:tcPr>
+          <w:tcPr/>
           <w:p>
             <w:pPr>
               <w:pStyle w:val="Compact"/>
@@ -3638,9 +3575,7 @@
       </w:tr>
       <w:tr>
         <w:tc>
-          <w:tcPr>
-            <w:tcW w:type="dxa" w:w="2268"/>
-          </w:tcPr>
+          <w:tcPr/>
           <w:p>
             <w:pPr>
               <w:pStyle w:val="Compact"/>
@@ -3651,9 +3586,7 @@
           </w:p>
         </w:tc>
         <w:tc>
-          <w:tcPr>
-            <w:tcW w:type="dxa" w:w="6803"/>
-          </w:tcPr>
+          <w:tcPr/>
           <w:p>
             <w:pPr>
               <w:pStyle w:val="Compact"/>
@@ -3666,9 +3599,7 @@
       </w:tr>
       <w:tr>
         <w:tc>
-          <w:tcPr>
-            <w:tcW w:type="dxa" w:w="2268"/>
-          </w:tcPr>
+          <w:tcPr/>
           <w:p>
             <w:pPr>
               <w:pStyle w:val="Compact"/>
@@ -3679,9 +3610,7 @@
           </w:p>
         </w:tc>
         <w:tc>
-          <w:tcPr>
-            <w:tcW w:type="dxa" w:w="6803"/>
-          </w:tcPr>
+          <w:tcPr/>
           <w:p>
             <w:pPr>
               <w:pStyle w:val="Compact"/>
@@ -3694,9 +3623,7 @@
       </w:tr>
       <w:tr>
         <w:tc>
-          <w:tcPr>
-            <w:tcW w:type="dxa" w:w="2268"/>
-          </w:tcPr>
+          <w:tcPr/>
           <w:p>
             <w:pPr>
               <w:pStyle w:val="Compact"/>
@@ -3707,9 +3634,7 @@
           </w:p>
         </w:tc>
         <w:tc>
-          <w:tcPr>
-            <w:tcW w:type="dxa" w:w="6803"/>
-          </w:tcPr>
+          <w:tcPr/>
           <w:p>
             <w:pPr>
               <w:pStyle w:val="Compact"/>
@@ -3722,9 +3647,7 @@
       </w:tr>
       <w:tr>
         <w:tc>
-          <w:tcPr>
-            <w:tcW w:type="dxa" w:w="2268"/>
-          </w:tcPr>
+          <w:tcPr/>
           <w:p>
             <w:pPr>
               <w:pStyle w:val="Compact"/>
@@ -3735,9 +3658,7 @@
           </w:p>
         </w:tc>
         <w:tc>
-          <w:tcPr>
-            <w:tcW w:type="dxa" w:w="6803"/>
-          </w:tcPr>
+          <w:tcPr/>
           <w:p>
             <w:pPr>
               <w:pStyle w:val="Compact"/>
@@ -3760,9 +3681,7 @@
       </w:tr>
       <w:tr>
         <w:tc>
-          <w:tcPr>
-            <w:tcW w:type="dxa" w:w="2268"/>
-          </w:tcPr>
+          <w:tcPr/>
           <w:p>
             <w:pPr>
               <w:pStyle w:val="Compact"/>
@@ -3773,9 +3692,7 @@
           </w:p>
         </w:tc>
         <w:tc>
-          <w:tcPr>
-            <w:tcW w:type="dxa" w:w="6803"/>
-          </w:tcPr>
+          <w:tcPr/>
           <w:p>
             <w:pPr>
               <w:pStyle w:val="Compact"/>
@@ -3788,9 +3705,7 @@
       </w:tr>
       <w:tr>
         <w:tc>
-          <w:tcPr>
-            <w:tcW w:type="dxa" w:w="2268"/>
-          </w:tcPr>
+          <w:tcPr/>
           <w:p>
             <w:pPr>
               <w:pStyle w:val="Compact"/>
@@ -3801,9 +3716,7 @@
           </w:p>
         </w:tc>
         <w:tc>
-          <w:tcPr>
-            <w:tcW w:type="dxa" w:w="6803"/>
-          </w:tcPr>
+          <w:tcPr/>
           <w:p>
             <w:pPr>
               <w:pStyle w:val="Compact"/>
@@ -3816,7 +3729,7 @@
       </w:tr>
     </w:tbl>
     <w:bookmarkEnd w:id="46"/>
-    <w:bookmarkStart w:id="56" w:name="weekly-schedule-mon---sun"/>
+    <w:bookmarkStart w:id="58" w:name="weekly-schedule-mon---sun"/>
     <w:p>
       <w:pPr>
         <w:pStyle w:val="Heading3"/>
@@ -3850,7 +3763,7 @@
         </w:trPr>
         <w:tc>
           <w:tcPr>
-            <w:tcW w:type="dxa" w:w="1701"/>
+            <w:tcW w:type="dxa" w:w="1984"/>
           </w:tcPr>
           <w:p>
             <w:pPr>
@@ -3878,7 +3791,7 @@
       <w:tr>
         <w:tc>
           <w:tcPr>
-            <w:tcW w:type="dxa" w:w="1701"/>
+            <w:tcW w:type="dxa" w:w="1984"/>
           </w:tcPr>
           <w:p>
             <w:pPr>
@@ -4135,7 +4048,7 @@
       <w:tr>
         <w:tc>
           <w:tcPr>
-            <w:tcW w:type="dxa" w:w="1701"/>
+            <w:tcW w:type="dxa" w:w="1984"/>
           </w:tcPr>
           <w:p>
             <w:pPr>
@@ -4328,7 +4241,7 @@
       <w:tr>
         <w:tc>
           <w:tcPr>
-            <w:tcW w:type="dxa" w:w="1701"/>
+            <w:tcW w:type="dxa" w:w="1984"/>
           </w:tcPr>
           <w:p>
             <w:pPr>
@@ -4362,8 +4275,21 @@
             <w:r>
               <w:t xml:space="preserve">(CA: Ch 6 / Federal: Ch 2, 3)</w:t>
               <w:br/>
-              <w:t xml:space="preserve">→ Watch Video A: [Job Descriptions &amp; Selection] [Link]</w:t>
-            </w:r>
+              <w:t xml:space="preserve">→ Watch Video A:</w:t>
+            </w:r>
+            <w:r>
+              <w:t xml:space="preserve"> </w:t>
+            </w:r>
+            <w:hyperlink r:id="rId52">
+              <w:r>
+                <w:rPr>
+                  <w:rStyle w:val="Hyperlink"/>
+                  <w:color w:val="0066CC"/>
+                  <w:u w:val="single"/>
+                </w:rPr>
+                <w:t xml:space="preserve">Job Descriptions &amp; Selection</w:t>
+              </w:r>
+            </w:hyperlink>
             <w:r>
               <w:t xml:space="preserve"> </w:t>
             </w:r>
@@ -4377,8 +4303,21 @@
             <w:r>
               <w:t xml:space="preserve"/>
               <w:br/>
-              <w:t xml:space="preserve">→ Watch Video B: [Background Checks &amp; Social Media] [Link]</w:t>
-            </w:r>
+              <w:t xml:space="preserve">→ Watch Video B:</w:t>
+            </w:r>
+            <w:r>
+              <w:t xml:space="preserve"> </w:t>
+            </w:r>
+            <w:hyperlink r:id="rId53">
+              <w:r>
+                <w:rPr>
+                  <w:rStyle w:val="Hyperlink"/>
+                  <w:color w:val="0066CC"/>
+                  <w:u w:val="single"/>
+                </w:rPr>
+                <w:t xml:space="preserve">Background Checks &amp; Social Media</w:t>
+              </w:r>
+            </w:hyperlink>
             <w:r>
               <w:t xml:space="preserve"> </w:t>
             </w:r>
@@ -4422,7 +4361,7 @@
             <w:r>
               <w:t xml:space="preserve"> </w:t>
             </w:r>
-            <w:hyperlink r:id="rId52">
+            <w:hyperlink r:id="rId54">
               <w:r>
                 <w:rPr>
                   <w:rStyle w:val="Hyperlink"/>
@@ -4440,7 +4379,7 @@
             <w:r>
               <w:t xml:space="preserve"> </w:t>
             </w:r>
-            <w:hyperlink r:id="rId52">
+            <w:hyperlink r:id="rId54">
               <w:r>
                 <w:rPr>
                   <w:rStyle w:val="Hyperlink"/>
@@ -4507,7 +4446,7 @@
       <w:tr>
         <w:tc>
           <w:tcPr>
-            <w:tcW w:type="dxa" w:w="1701"/>
+            <w:tcW w:type="dxa" w:w="1984"/>
           </w:tcPr>
           <w:p>
             <w:pPr>
@@ -4606,7 +4545,7 @@
             <w:r>
               <w:t xml:space="preserve"> </w:t>
             </w:r>
-            <w:hyperlink r:id="rId53">
+            <w:hyperlink r:id="rId55">
               <w:r>
                 <w:rPr>
                   <w:rStyle w:val="Hyperlink"/>
@@ -4702,7 +4641,7 @@
             <w:r>
               <w:t xml:space="preserve"> </w:t>
             </w:r>
-            <w:hyperlink r:id="rId54">
+            <w:hyperlink r:id="rId56">
               <w:r>
                 <w:rPr>
                   <w:rStyle w:val="Hyperlink"/>
@@ -4720,7 +4659,7 @@
             <w:r>
               <w:t xml:space="preserve"> </w:t>
             </w:r>
-            <w:hyperlink r:id="rId54">
+            <w:hyperlink r:id="rId56">
               <w:r>
                 <w:rPr>
                   <w:rStyle w:val="Hyperlink"/>
@@ -4789,7 +4728,7 @@
       <w:tr>
         <w:tc>
           <w:tcPr>
-            <w:tcW w:type="dxa" w:w="1701"/>
+            <w:tcW w:type="dxa" w:w="1984"/>
           </w:tcPr>
           <w:p>
             <w:pPr>
@@ -4888,7 +4827,7 @@
             <w:r>
               <w:t xml:space="preserve"> </w:t>
             </w:r>
-            <w:hyperlink r:id="rId53">
+            <w:hyperlink r:id="rId55">
               <w:r>
                 <w:rPr>
                   <w:rStyle w:val="Hyperlink"/>
@@ -4984,7 +4923,7 @@
             <w:r>
               <w:t xml:space="preserve"> </w:t>
             </w:r>
-            <w:hyperlink r:id="rId54">
+            <w:hyperlink r:id="rId56">
               <w:r>
                 <w:rPr>
                   <w:rStyle w:val="Hyperlink"/>
@@ -5002,7 +4941,7 @@
             <w:r>
               <w:t xml:space="preserve"> </w:t>
             </w:r>
-            <w:hyperlink r:id="rId54">
+            <w:hyperlink r:id="rId56">
               <w:r>
                 <w:rPr>
                   <w:rStyle w:val="Hyperlink"/>
@@ -5071,7 +5010,7 @@
       <w:tr>
         <w:tc>
           <w:tcPr>
-            <w:tcW w:type="dxa" w:w="1701"/>
+            <w:tcW w:type="dxa" w:w="1984"/>
           </w:tcPr>
           <w:p>
             <w:pPr>
@@ -5170,7 +5109,7 @@
             <w:r>
               <w:t xml:space="preserve"> </w:t>
             </w:r>
-            <w:hyperlink r:id="rId53">
+            <w:hyperlink r:id="rId55">
               <w:r>
                 <w:rPr>
                   <w:rStyle w:val="Hyperlink"/>
@@ -5266,7 +5205,7 @@
             <w:r>
               <w:t xml:space="preserve"> </w:t>
             </w:r>
-            <w:hyperlink r:id="rId54">
+            <w:hyperlink r:id="rId56">
               <w:r>
                 <w:rPr>
                   <w:rStyle w:val="Hyperlink"/>
@@ -5284,7 +5223,7 @@
             <w:r>
               <w:t xml:space="preserve"> </w:t>
             </w:r>
-            <w:hyperlink r:id="rId54">
+            <w:hyperlink r:id="rId56">
               <w:r>
                 <w:rPr>
                   <w:rStyle w:val="Hyperlink"/>
@@ -5353,7 +5292,7 @@
       <w:tr>
         <w:tc>
           <w:tcPr>
-            <w:tcW w:type="dxa" w:w="1701"/>
+            <w:tcW w:type="dxa" w:w="1984"/>
           </w:tcPr>
           <w:p>
             <w:pPr>
@@ -5452,7 +5391,7 @@
             <w:r>
               <w:t xml:space="preserve"> </w:t>
             </w:r>
-            <w:hyperlink r:id="rId53">
+            <w:hyperlink r:id="rId55">
               <w:r>
                 <w:rPr>
                   <w:rStyle w:val="Hyperlink"/>
@@ -5548,7 +5487,7 @@
             <w:r>
               <w:t xml:space="preserve"> </w:t>
             </w:r>
-            <w:hyperlink r:id="rId54">
+            <w:hyperlink r:id="rId56">
               <w:r>
                 <w:rPr>
                   <w:rStyle w:val="Hyperlink"/>
@@ -5566,7 +5505,7 @@
             <w:r>
               <w:t xml:space="preserve"> </w:t>
             </w:r>
-            <w:hyperlink r:id="rId54">
+            <w:hyperlink r:id="rId56">
               <w:r>
                 <w:rPr>
                   <w:rStyle w:val="Hyperlink"/>
@@ -5635,7 +5574,7 @@
       <w:tr>
         <w:tc>
           <w:tcPr>
-            <w:tcW w:type="dxa" w:w="1701"/>
+            <w:tcW w:type="dxa" w:w="1984"/>
           </w:tcPr>
           <w:p>
             <w:pPr>
@@ -5702,7 +5641,7 @@
       <w:tr>
         <w:tc>
           <w:tcPr>
-            <w:tcW w:type="dxa" w:w="1701"/>
+            <w:tcW w:type="dxa" w:w="1984"/>
           </w:tcPr>
           <w:p>
             <w:pPr>
@@ -5801,7 +5740,7 @@
             <w:r>
               <w:t xml:space="preserve"> </w:t>
             </w:r>
-            <w:hyperlink r:id="rId53">
+            <w:hyperlink r:id="rId55">
               <w:r>
                 <w:rPr>
                   <w:rStyle w:val="Hyperlink"/>
@@ -5897,7 +5836,7 @@
             <w:r>
               <w:t xml:space="preserve"> </w:t>
             </w:r>
-            <w:hyperlink r:id="rId54">
+            <w:hyperlink r:id="rId56">
               <w:r>
                 <w:rPr>
                   <w:rStyle w:val="Hyperlink"/>
@@ -5915,7 +5854,7 @@
             <w:r>
               <w:t xml:space="preserve"> </w:t>
             </w:r>
-            <w:hyperlink r:id="rId54">
+            <w:hyperlink r:id="rId56">
               <w:r>
                 <w:rPr>
                   <w:rStyle w:val="Hyperlink"/>
@@ -5984,7 +5923,7 @@
       <w:tr>
         <w:tc>
           <w:tcPr>
-            <w:tcW w:type="dxa" w:w="1701"/>
+            <w:tcW w:type="dxa" w:w="1984"/>
           </w:tcPr>
           <w:p>
             <w:pPr>
@@ -6083,7 +6022,7 @@
             <w:r>
               <w:t xml:space="preserve"> </w:t>
             </w:r>
-            <w:hyperlink r:id="rId53">
+            <w:hyperlink r:id="rId55">
               <w:r>
                 <w:rPr>
                   <w:rStyle w:val="Hyperlink"/>
@@ -6179,7 +6118,7 @@
             <w:r>
               <w:t xml:space="preserve"> </w:t>
             </w:r>
-            <w:hyperlink r:id="rId54">
+            <w:hyperlink r:id="rId56">
               <w:r>
                 <w:rPr>
                   <w:rStyle w:val="Hyperlink"/>
@@ -6197,7 +6136,7 @@
             <w:r>
               <w:t xml:space="preserve"> </w:t>
             </w:r>
-            <w:hyperlink r:id="rId54">
+            <w:hyperlink r:id="rId56">
               <w:r>
                 <w:rPr>
                   <w:rStyle w:val="Hyperlink"/>
@@ -6266,7 +6205,7 @@
       <w:tr>
         <w:tc>
           <w:tcPr>
-            <w:tcW w:type="dxa" w:w="1701"/>
+            <w:tcW w:type="dxa" w:w="1984"/>
           </w:tcPr>
           <w:p>
             <w:pPr>
@@ -6307,7 +6246,7 @@
       <w:tr>
         <w:tc>
           <w:tcPr>
-            <w:tcW w:type="dxa" w:w="1701"/>
+            <w:tcW w:type="dxa" w:w="1984"/>
           </w:tcPr>
           <w:p>
             <w:pPr>
@@ -6406,7 +6345,7 @@
             <w:r>
               <w:t xml:space="preserve"> </w:t>
             </w:r>
-            <w:hyperlink r:id="rId53">
+            <w:hyperlink r:id="rId55">
               <w:r>
                 <w:rPr>
                   <w:rStyle w:val="Hyperlink"/>
@@ -6502,7 +6441,7 @@
             <w:r>
               <w:t xml:space="preserve"> </w:t>
             </w:r>
-            <w:hyperlink r:id="rId54">
+            <w:hyperlink r:id="rId56">
               <w:r>
                 <w:rPr>
                   <w:rStyle w:val="Hyperlink"/>
@@ -6520,7 +6459,7 @@
             <w:r>
               <w:t xml:space="preserve"> </w:t>
             </w:r>
-            <w:hyperlink r:id="rId54">
+            <w:hyperlink r:id="rId56">
               <w:r>
                 <w:rPr>
                   <w:rStyle w:val="Hyperlink"/>
@@ -6589,7 +6528,7 @@
       <w:tr>
         <w:tc>
           <w:tcPr>
-            <w:tcW w:type="dxa" w:w="1701"/>
+            <w:tcW w:type="dxa" w:w="1984"/>
           </w:tcPr>
           <w:p>
             <w:pPr>
@@ -6688,7 +6627,7 @@
             <w:r>
               <w:t xml:space="preserve"> </w:t>
             </w:r>
-            <w:hyperlink r:id="rId53">
+            <w:hyperlink r:id="rId55">
               <w:r>
                 <w:rPr>
                   <w:rStyle w:val="Hyperlink"/>
@@ -6784,7 +6723,7 @@
             <w:r>
               <w:t xml:space="preserve"> </w:t>
             </w:r>
-            <w:hyperlink r:id="rId54">
+            <w:hyperlink r:id="rId56">
               <w:r>
                 <w:rPr>
                   <w:rStyle w:val="Hyperlink"/>
@@ -6802,7 +6741,7 @@
             <w:r>
               <w:t xml:space="preserve"> </w:t>
             </w:r>
-            <w:hyperlink r:id="rId54">
+            <w:hyperlink r:id="rId56">
               <w:r>
                 <w:rPr>
                   <w:rStyle w:val="Hyperlink"/>
@@ -6871,7 +6810,7 @@
       <w:tr>
         <w:tc>
           <w:tcPr>
-            <w:tcW w:type="dxa" w:w="1701"/>
+            <w:tcW w:type="dxa" w:w="1984"/>
           </w:tcPr>
           <w:p>
             <w:pPr>
@@ -6972,7 +6911,7 @@
             <w:r>
               <w:t xml:space="preserve"> </w:t>
             </w:r>
-            <w:hyperlink r:id="rId53">
+            <w:hyperlink r:id="rId55">
               <w:r>
                 <w:rPr>
                   <w:rStyle w:val="Hyperlink"/>
@@ -7068,7 +7007,7 @@
             <w:r>
               <w:t xml:space="preserve"> </w:t>
             </w:r>
-            <w:hyperlink r:id="rId54">
+            <w:hyperlink r:id="rId56">
               <w:r>
                 <w:rPr>
                   <w:rStyle w:val="Hyperlink"/>
@@ -7086,7 +7025,7 @@
             <w:r>
               <w:t xml:space="preserve"> </w:t>
             </w:r>
-            <w:hyperlink r:id="rId54">
+            <w:hyperlink r:id="rId56">
               <w:r>
                 <w:rPr>
                   <w:rStyle w:val="Hyperlink"/>
@@ -7155,7 +7094,7 @@
       <w:tr>
         <w:tc>
           <w:tcPr>
-            <w:tcW w:type="dxa" w:w="1701"/>
+            <w:tcW w:type="dxa" w:w="1984"/>
           </w:tcPr>
           <w:p>
             <w:pPr>
@@ -7254,7 +7193,7 @@
             <w:r>
               <w:t xml:space="preserve"> </w:t>
             </w:r>
-            <w:hyperlink r:id="rId53">
+            <w:hyperlink r:id="rId55">
               <w:r>
                 <w:rPr>
                   <w:rStyle w:val="Hyperlink"/>
@@ -7350,7 +7289,7 @@
             <w:r>
               <w:t xml:space="preserve"> </w:t>
             </w:r>
-            <w:hyperlink r:id="rId54">
+            <w:hyperlink r:id="rId56">
               <w:r>
                 <w:rPr>
                   <w:rStyle w:val="Hyperlink"/>
@@ -7368,7 +7307,7 @@
             <w:r>
               <w:t xml:space="preserve"> </w:t>
             </w:r>
-            <w:hyperlink r:id="rId54">
+            <w:hyperlink r:id="rId56">
               <w:r>
                 <w:rPr>
                   <w:rStyle w:val="Hyperlink"/>
@@ -7437,7 +7376,7 @@
       <w:tr>
         <w:tc>
           <w:tcPr>
-            <w:tcW w:type="dxa" w:w="1701"/>
+            <w:tcW w:type="dxa" w:w="1984"/>
           </w:tcPr>
           <w:p>
             <w:pPr>
@@ -7536,7 +7475,7 @@
             <w:r>
               <w:t xml:space="preserve"> </w:t>
             </w:r>
-            <w:hyperlink r:id="rId53">
+            <w:hyperlink r:id="rId55">
               <w:r>
                 <w:rPr>
                   <w:rStyle w:val="Hyperlink"/>
@@ -7632,7 +7571,7 @@
             <w:r>
               <w:t xml:space="preserve"> </w:t>
             </w:r>
-            <w:hyperlink r:id="rId54">
+            <w:hyperlink r:id="rId56">
               <w:r>
                 <w:rPr>
                   <w:rStyle w:val="Hyperlink"/>
@@ -7650,7 +7589,7 @@
             <w:r>
               <w:t xml:space="preserve"> </w:t>
             </w:r>
-            <w:hyperlink r:id="rId54">
+            <w:hyperlink r:id="rId56">
               <w:r>
                 <w:rPr>
                   <w:rStyle w:val="Hyperlink"/>
@@ -7719,7 +7658,7 @@
       <w:tr>
         <w:tc>
           <w:tcPr>
-            <w:tcW w:type="dxa" w:w="1701"/>
+            <w:tcW w:type="dxa" w:w="1984"/>
           </w:tcPr>
           <w:p>
             <w:pPr>
@@ -7788,7 +7727,7 @@
       <w:tr>
         <w:tc>
           <w:tcPr>
-            <w:tcW w:type="dxa" w:w="1701"/>
+            <w:tcW w:type="dxa" w:w="1984"/>
           </w:tcPr>
           <w:p>
             <w:pPr>
@@ -7815,7 +7754,7 @@
             <w:r>
               <w:t xml:space="preserve"> </w:t>
             </w:r>
-            <w:hyperlink r:id="rId55">
+            <w:hyperlink r:id="rId57">
               <w:r>
                 <w:rPr>
                   <w:rStyle w:val="Hyperlink"/>
@@ -7839,9 +7778,9 @@
         </w:pict>
       </w:r>
     </w:p>
-    <w:bookmarkEnd w:id="56"/>
-    <w:bookmarkEnd w:id="57"/>
-    <w:bookmarkStart w:id="58" w:name="X780ebe245766d34678f578442d95cd54a9f21dd"/>
+    <w:bookmarkEnd w:id="58"/>
+    <w:bookmarkEnd w:id="59"/>
+    <w:bookmarkStart w:id="60" w:name="X780ebe245766d34678f578442d95cd54a9f21dd"/>
     <w:p>
       <w:pPr>
         <w:pStyle w:val="Heading2"/>
@@ -7961,8 +7900,8 @@
         </w:pict>
       </w:r>
     </w:p>
-    <w:bookmarkEnd w:id="58"/>
-    <w:bookmarkStart w:id="64" w:name="university-policies"/>
+    <w:bookmarkEnd w:id="60"/>
+    <w:bookmarkStart w:id="66" w:name="university-policies"/>
     <w:p>
       <w:pPr>
         <w:pStyle w:val="Heading2"/>
@@ -7971,7 +7910,7 @@
         <w:t xml:space="preserve">9. University Policies</w:t>
       </w:r>
     </w:p>
-    <w:bookmarkStart w:id="59" w:name="Xb583615bf7900c58ca4ec1c55b87d89181c5454"/>
+    <w:bookmarkStart w:id="61" w:name="Xb583615bf7900c58ca4ec1c55b87d89181c5454"/>
     <w:p>
       <w:pPr>
         <w:pStyle w:val="Heading3"/>
@@ -8008,8 +7947,8 @@
         <w:t xml:space="preserve">account. It is ultimately the student’s responsibility to withdraw officially from the class. It is the responsibility of all wait-listed students (face-to-face and online) to communicate with the instructor concerning readings and assignments that must be completed in the first week of class.</w:t>
       </w:r>
     </w:p>
-    <w:bookmarkEnd w:id="59"/>
-    <w:bookmarkStart w:id="60" w:name="inclusiveness-and-safety-at-csub"/>
+    <w:bookmarkEnd w:id="61"/>
+    <w:bookmarkStart w:id="62" w:name="inclusiveness-and-safety-at-csub"/>
     <w:p>
       <w:pPr>
         <w:pStyle w:val="Heading3"/>
@@ -8098,8 +8037,8 @@
         <w:t xml:space="preserve">I fully support people of all gender expressions and gender identities and encourage students to use the name and set of pronouns which best reflect who they are. In this spirit, I welcome and expect all students to also use the correct name and pronouns of their classmates. I will do my best to respect and use the language you use to refer to yourself and will encourage other members of our classroom community to do the same. Please inform me if my documentation reflects a name or set of pronouns different from what you use, and if you have any questions or concerns, please contact me after class, by email, or during office hours.</w:t>
       </w:r>
     </w:p>
-    <w:bookmarkEnd w:id="60"/>
-    <w:bookmarkStart w:id="61" w:name="X3ca00938d41e62e7e6f8de7a6b6718fae956584"/>
+    <w:bookmarkEnd w:id="62"/>
+    <w:bookmarkStart w:id="63" w:name="X3ca00938d41e62e7e6f8de7a6b6718fae956584"/>
     <w:p>
       <w:pPr>
         <w:pStyle w:val="Heading3"/>
@@ -8252,8 +8191,8 @@
         <w:t xml:space="preserve">If you have any concerns about any student conduct during this course, please contact the course instructor.</w:t>
       </w:r>
     </w:p>
-    <w:bookmarkEnd w:id="61"/>
-    <w:bookmarkStart w:id="62" w:name="academic-integrity"/>
+    <w:bookmarkEnd w:id="63"/>
+    <w:bookmarkStart w:id="64" w:name="academic-integrity"/>
     <w:p>
       <w:pPr>
         <w:pStyle w:val="Heading3"/>
@@ -8286,8 +8225,8 @@
         <w:t xml:space="preserve">Students are expected to uphold the standards of academic integrity. Cheating in any form will not be tolerated and will result in a formal report to the University Dean of Students. You are always expected to follow the student conduct code and uphold the CSUB Guiding Principles while learning on this campus.</w:t>
       </w:r>
     </w:p>
-    <w:bookmarkEnd w:id="62"/>
-    <w:bookmarkStart w:id="63" w:name="catalog-statement"/>
+    <w:bookmarkEnd w:id="64"/>
+    <w:bookmarkStart w:id="65" w:name="catalog-statement"/>
     <w:p>
       <w:pPr>
         <w:pStyle w:val="Heading3"/>
@@ -8311,9 +8250,9 @@
         </w:pict>
       </w:r>
     </w:p>
-    <w:bookmarkEnd w:id="63"/>
-    <w:bookmarkEnd w:id="64"/>
-    <w:bookmarkStart w:id="73" w:name="related-files"/>
+    <w:bookmarkEnd w:id="65"/>
+    <w:bookmarkEnd w:id="66"/>
+    <w:bookmarkStart w:id="75" w:name="related-files"/>
     <w:p>
       <w:pPr>
         <w:pStyle w:val="Heading2"/>
@@ -8322,7 +8261,7 @@
         <w:t xml:space="preserve">Related Files</w:t>
       </w:r>
     </w:p>
-    <w:bookmarkStart w:id="65" w:name="rubrics-guidelines"/>
+    <w:bookmarkStart w:id="67" w:name="rubrics-guidelines"/>
     <w:p>
       <w:pPr>
         <w:pStyle w:val="Heading3"/>
@@ -8403,8 +8342,8 @@
         <w:t xml:space="preserve">- Guide for Week 1 Canvas profile setup</w:t>
       </w:r>
     </w:p>
-    <w:bookmarkEnd w:id="65"/>
-    <w:bookmarkStart w:id="66" w:name="team-meeting-agendas"/>
+    <w:bookmarkEnd w:id="67"/>
+    <w:bookmarkStart w:id="68" w:name="team-meeting-agendas"/>
     <w:p>
       <w:pPr>
         <w:pStyle w:val="Heading3"/>
@@ -8444,7 +8383,7 @@
           <w:numId w:val="1016"/>
         </w:numPr>
       </w:pPr>
-      <w:hyperlink r:id="rId52">
+      <w:hyperlink r:id="rId54">
         <w:r>
           <w:rPr>
             <w:rStyle w:val="Hyperlink"/>
@@ -8468,7 +8407,7 @@
           <w:numId w:val="1016"/>
         </w:numPr>
       </w:pPr>
-      <w:hyperlink r:id="rId54">
+      <w:hyperlink r:id="rId56">
         <w:r>
           <w:rPr>
             <w:rStyle w:val="Hyperlink"/>
@@ -8485,8 +8424,8 @@
         <w:t xml:space="preserve">- Regular meetings template (Week 4-15)</w:t>
       </w:r>
     </w:p>
-    <w:bookmarkEnd w:id="66"/>
-    <w:bookmarkStart w:id="69" w:name="schedules-rosters"/>
+    <w:bookmarkEnd w:id="68"/>
+    <w:bookmarkStart w:id="71" w:name="schedules-rosters"/>
     <w:p>
       <w:pPr>
         <w:pStyle w:val="Heading3"/>
@@ -8502,7 +8441,7 @@
           <w:numId w:val="1017"/>
         </w:numPr>
       </w:pPr>
-      <w:hyperlink r:id="rId67">
+      <w:hyperlink r:id="rId69">
         <w:r>
           <w:rPr>
             <w:rStyle w:val="Hyperlink"/>
@@ -8526,7 +8465,7 @@
           <w:numId w:val="1017"/>
         </w:numPr>
       </w:pPr>
-      <w:hyperlink r:id="rId68">
+      <w:hyperlink r:id="rId70">
         <w:r>
           <w:rPr>
             <w:rStyle w:val="Hyperlink"/>
@@ -8543,8 +8482,8 @@
         <w:t xml:space="preserve">- Class roster and team assignments</w:t>
       </w:r>
     </w:p>
-    <w:bookmarkEnd w:id="69"/>
-    <w:bookmarkStart w:id="72" w:name="external-links"/>
+    <w:bookmarkEnd w:id="71"/>
+    <w:bookmarkStart w:id="74" w:name="external-links"/>
     <w:p>
       <w:pPr>
         <w:pStyle w:val="Heading3"/>
@@ -8560,7 +8499,7 @@
           <w:numId w:val="1018"/>
         </w:numPr>
       </w:pPr>
-      <w:hyperlink r:id="rId70">
+      <w:hyperlink r:id="rId72">
         <w:r>
           <w:rPr>
             <w:rStyle w:val="Hyperlink"/>
@@ -8632,7 +8571,7 @@
           <w:numId w:val="1018"/>
         </w:numPr>
       </w:pPr>
-      <w:hyperlink r:id="rId71">
+      <w:hyperlink r:id="rId73">
         <w:r>
           <w:rPr>
             <w:rStyle w:val="Hyperlink"/>
@@ -8649,9 +8588,9 @@
         <w:t xml:space="preserve">- Online versions of course documents</w:t>
       </w:r>
     </w:p>
-    <w:bookmarkEnd w:id="72"/>
-    <w:bookmarkEnd w:id="73"/>
     <w:bookmarkEnd w:id="74"/>
+    <w:bookmarkEnd w:id="75"/>
+    <w:bookmarkEnd w:id="76"/>
     <w:sectPr>
       <w:footnotePr>
         <w:numRestart w:val="eachSect"/>

</xml_diff>

<commit_message>
Update team presentation assignments
- Assigned teams to modules based on preferences
- Week 4: Team 10, Week 5: Team 8, Week 6: Team 3, Week 7: Team 1
- Week 9: Team 6, Week 10: Team 5, Week 11: Team 11, Week 12: Team 4
- Week 13: Team 9, Week 14: Team 7, Week 15: Team 2

Co-Authored-By: Claude Opus 4.5 <noreply@anthropic.com>
</commit_message>
<xml_diff>
--- a/Syllabus.docx
+++ b/Syllabus.docx
@@ -382,14 +382,13 @@
           <w:numId w:val="1003"/>
         </w:numPr>
       </w:pPr>
-      <w:hyperlink w:anchor="X89300134d2a97687abb24fb3e5abb3c859f7183">
+      <w:hyperlink w:anchor="course-description">
         <w:r>
           <w:rPr>
-            <w:rStyle w:val="Hyperlink"/>
             <w:color w:val="0066CC"/>
             <w:u w:val="single"/>
           </w:rPr>
-          <w:t xml:space="preserve">Course Description</w:t>
+          <w:t>Course Description</w:t>
         </w:r>
       </w:hyperlink>
     </w:p>
@@ -401,14 +400,13 @@
           <w:numId w:val="1003"/>
         </w:numPr>
       </w:pPr>
-      <w:hyperlink w:anchor="Xeea131237ecafd475bcbd73ec55fbd4dcd351fb">
+      <w:hyperlink w:anchor="bsba-program-learning-objectives">
         <w:r>
           <w:rPr>
-            <w:rStyle w:val="Hyperlink"/>
             <w:color w:val="0066CC"/>
             <w:u w:val="single"/>
           </w:rPr>
-          <w:t xml:space="preserve">BSBA Program Learning Objectives</w:t>
+          <w:t>BSBA Program Learning Objectives</w:t>
         </w:r>
       </w:hyperlink>
     </w:p>
@@ -420,14 +418,13 @@
           <w:numId w:val="1003"/>
         </w:numPr>
       </w:pPr>
-      <w:hyperlink w:anchor="Xc55ea8e59d0c09f5b79385d0cedb8ea84b3a586">
+      <w:hyperlink w:anchor="course-learning-objectives">
         <w:r>
           <w:rPr>
-            <w:rStyle w:val="Hyperlink"/>
             <w:color w:val="0066CC"/>
             <w:u w:val="single"/>
           </w:rPr>
-          <w:t xml:space="preserve">Course Learning Objectives</w:t>
+          <w:t>Course Learning Objectives</w:t>
         </w:r>
       </w:hyperlink>
     </w:p>
@@ -439,14 +436,13 @@
           <w:numId w:val="1003"/>
         </w:numPr>
       </w:pPr>
-      <w:hyperlink w:anchor="X4783bbe8d244e5f9c1fb645a1525b1bb25049ee">
+      <w:hyperlink w:anchor="required-text-and-materials">
         <w:r>
           <w:rPr>
-            <w:rStyle w:val="Hyperlink"/>
             <w:color w:val="0066CC"/>
             <w:u w:val="single"/>
           </w:rPr>
-          <w:t xml:space="preserve">Required Text and Materials</w:t>
+          <w:t>Required Text and Materials</w:t>
         </w:r>
       </w:hyperlink>
     </w:p>
@@ -458,14 +454,13 @@
           <w:numId w:val="1003"/>
         </w:numPr>
       </w:pPr>
-      <w:hyperlink w:anchor="X174af032b0e36789b2a6f91441d34c737fd6c35">
+      <w:hyperlink w:anchor="instructional-strategies-classroom-policies">
         <w:r>
           <w:rPr>
-            <w:rStyle w:val="Hyperlink"/>
             <w:color w:val="0066CC"/>
             <w:u w:val="single"/>
           </w:rPr>
-          <w:t xml:space="preserve">Instructional Strategies &amp; Classroom Policies</w:t>
+          <w:t>Instructional Strategies &amp; Classroom Policies</w:t>
         </w:r>
       </w:hyperlink>
     </w:p>
@@ -477,14 +472,13 @@
           <w:numId w:val="1003"/>
         </w:numPr>
       </w:pPr>
-      <w:hyperlink w:anchor="X01c0c33dec08a8c69736e619b23d7f3adb4bbbf">
+      <w:hyperlink w:anchor="course-assessment">
         <w:r>
           <w:rPr>
-            <w:rStyle w:val="Hyperlink"/>
             <w:color w:val="0066CC"/>
             <w:u w:val="single"/>
           </w:rPr>
-          <w:t xml:space="preserve">Course Assessment</w:t>
+          <w:t>Course Assessment</w:t>
         </w:r>
       </w:hyperlink>
     </w:p>
@@ -496,14 +490,13 @@
           <w:numId w:val="1003"/>
         </w:numPr>
       </w:pPr>
-      <w:hyperlink w:anchor="Xd852cfa1ecb044f87a5ae10fe1a2dcfac56ec50">
+      <w:hyperlink w:anchor="course-schedule">
         <w:r>
           <w:rPr>
-            <w:rStyle w:val="Hyperlink"/>
             <w:color w:val="0066CC"/>
             <w:u w:val="single"/>
           </w:rPr>
-          <w:t xml:space="preserve">Course Schedule</w:t>
+          <w:t>Course Schedule</w:t>
         </w:r>
       </w:hyperlink>
     </w:p>
@@ -515,14 +508,13 @@
           <w:numId w:val="1003"/>
         </w:numPr>
       </w:pPr>
-      <w:hyperlink w:anchor="X2700823f9ca414b462c5711e193f58855968ba1">
+      <w:hyperlink w:anchor="csub-student-chapter-shrm">
         <w:r>
           <w:rPr>
-            <w:rStyle w:val="Hyperlink"/>
             <w:color w:val="0066CC"/>
             <w:u w:val="single"/>
           </w:rPr>
-          <w:t xml:space="preserve">CSUB Student Chapter – SHRM</w:t>
+          <w:t>CSUB Student Chapter – SHRM</w:t>
         </w:r>
       </w:hyperlink>
     </w:p>
@@ -534,14 +526,13 @@
           <w:numId w:val="1003"/>
         </w:numPr>
       </w:pPr>
-      <w:hyperlink w:anchor="X78a69c6a8c665d7b8b81eb1515bb64eb63519ee">
+      <w:hyperlink w:anchor="university-policies">
         <w:r>
           <w:rPr>
-            <w:rStyle w:val="Hyperlink"/>
             <w:color w:val="0066CC"/>
             <w:u w:val="single"/>
           </w:rPr>
-          <w:t xml:space="preserve">University Policies</w:t>
+          <w:t>University Policies</w:t>
         </w:r>
       </w:hyperlink>
     </w:p>
@@ -761,7 +752,7 @@
         </w:trPr>
         <w:tc>
           <w:tcPr>
-            <w:tcW w:type="dxa" w:w="2551"/>
+            <w:tcW w:type="dxa" w:w="2268"/>
           </w:tcPr>
           <w:p>
             <w:pPr>
@@ -774,7 +765,7 @@
         </w:tc>
         <w:tc>
           <w:tcPr>
-            <w:tcW w:type="dxa" w:w="4819"/>
+            <w:tcW w:type="dxa" w:w="5102"/>
           </w:tcPr>
           <w:p>
             <w:pPr>
@@ -787,7 +778,7 @@
         </w:tc>
         <w:tc>
           <w:tcPr>
-            <w:tcW w:type="dxa" w:w="1701"/>
+            <w:tcW w:type="dxa" w:w="1134"/>
           </w:tcPr>
           <w:p>
             <w:pPr>
@@ -802,7 +793,7 @@
       <w:tr>
         <w:tc>
           <w:tcPr>
-            <w:tcW w:type="dxa" w:w="2551"/>
+            <w:tcW w:type="dxa" w:w="2268"/>
           </w:tcPr>
           <w:p>
             <w:pPr>
@@ -819,7 +810,7 @@
         </w:tc>
         <w:tc>
           <w:tcPr>
-            <w:tcW w:type="dxa" w:w="4819"/>
+            <w:tcW w:type="dxa" w:w="5102"/>
           </w:tcPr>
           <w:p>
             <w:pPr>
@@ -832,7 +823,7 @@
         </w:tc>
         <w:tc>
           <w:tcPr>
-            <w:tcW w:type="dxa" w:w="1701"/>
+            <w:tcW w:type="dxa" w:w="1134"/>
           </w:tcPr>
           <w:p>
             <w:pPr>
@@ -847,7 +838,7 @@
       <w:tr>
         <w:tc>
           <w:tcPr>
-            <w:tcW w:type="dxa" w:w="2551"/>
+            <w:tcW w:type="dxa" w:w="2268"/>
           </w:tcPr>
           <w:p>
             <w:pPr>
@@ -864,7 +855,7 @@
         </w:tc>
         <w:tc>
           <w:tcPr>
-            <w:tcW w:type="dxa" w:w="4819"/>
+            <w:tcW w:type="dxa" w:w="5102"/>
           </w:tcPr>
           <w:p>
             <w:pPr>
@@ -877,7 +868,7 @@
         </w:tc>
         <w:tc>
           <w:tcPr>
-            <w:tcW w:type="dxa" w:w="1701"/>
+            <w:tcW w:type="dxa" w:w="1134"/>
           </w:tcPr>
           <w:p>
             <w:pPr>
@@ -892,7 +883,7 @@
       <w:tr>
         <w:tc>
           <w:tcPr>
-            <w:tcW w:type="dxa" w:w="2551"/>
+            <w:tcW w:type="dxa" w:w="2268"/>
           </w:tcPr>
           <w:p>
             <w:pPr>
@@ -909,7 +900,7 @@
         </w:tc>
         <w:tc>
           <w:tcPr>
-            <w:tcW w:type="dxa" w:w="4819"/>
+            <w:tcW w:type="dxa" w:w="5102"/>
           </w:tcPr>
           <w:p>
             <w:pPr>
@@ -922,7 +913,7 @@
         </w:tc>
         <w:tc>
           <w:tcPr>
-            <w:tcW w:type="dxa" w:w="1701"/>
+            <w:tcW w:type="dxa" w:w="1134"/>
           </w:tcPr>
           <w:p>
             <w:pPr>
@@ -937,7 +928,7 @@
       <w:tr>
         <w:tc>
           <w:tcPr>
-            <w:tcW w:type="dxa" w:w="2551"/>
+            <w:tcW w:type="dxa" w:w="2268"/>
           </w:tcPr>
           <w:p>
             <w:pPr>
@@ -954,7 +945,7 @@
         </w:tc>
         <w:tc>
           <w:tcPr>
-            <w:tcW w:type="dxa" w:w="4819"/>
+            <w:tcW w:type="dxa" w:w="5102"/>
           </w:tcPr>
           <w:p>
             <w:pPr>
@@ -967,7 +958,7 @@
         </w:tc>
         <w:tc>
           <w:tcPr>
-            <w:tcW w:type="dxa" w:w="1701"/>
+            <w:tcW w:type="dxa" w:w="1134"/>
           </w:tcPr>
           <w:p>
             <w:pPr>
@@ -982,17 +973,17 @@
       <w:tr>
         <w:tc>
           <w:tcPr>
-            <w:tcW w:type="dxa" w:w="2551"/>
-          </w:tcPr>
-          <w:p>
-            <w:pPr>
-              <w:pStyle w:val="Compact"/>
-            </w:pPr>
-          </w:p>
-        </w:tc>
-        <w:tc>
-          <w:tcPr>
-            <w:tcW w:type="dxa" w:w="4819"/>
+            <w:tcW w:type="dxa" w:w="2268"/>
+          </w:tcPr>
+          <w:p>
+            <w:pPr>
+              <w:pStyle w:val="Compact"/>
+            </w:pPr>
+          </w:p>
+        </w:tc>
+        <w:tc>
+          <w:tcPr>
+            <w:tcW w:type="dxa" w:w="5102"/>
           </w:tcPr>
           <w:p>
             <w:pPr>
@@ -1005,7 +996,7 @@
         </w:tc>
         <w:tc>
           <w:tcPr>
-            <w:tcW w:type="dxa" w:w="1701"/>
+            <w:tcW w:type="dxa" w:w="1134"/>
           </w:tcPr>
           <w:p>
             <w:pPr>
@@ -1020,17 +1011,17 @@
       <w:tr>
         <w:tc>
           <w:tcPr>
-            <w:tcW w:type="dxa" w:w="2551"/>
-          </w:tcPr>
-          <w:p>
-            <w:pPr>
-              <w:pStyle w:val="Compact"/>
-            </w:pPr>
-          </w:p>
-        </w:tc>
-        <w:tc>
-          <w:tcPr>
-            <w:tcW w:type="dxa" w:w="4819"/>
+            <w:tcW w:type="dxa" w:w="2268"/>
+          </w:tcPr>
+          <w:p>
+            <w:pPr>
+              <w:pStyle w:val="Compact"/>
+            </w:pPr>
+          </w:p>
+        </w:tc>
+        <w:tc>
+          <w:tcPr>
+            <w:tcW w:type="dxa" w:w="5102"/>
           </w:tcPr>
           <w:p>
             <w:pPr>
@@ -1043,7 +1034,7 @@
         </w:tc>
         <w:tc>
           <w:tcPr>
-            <w:tcW w:type="dxa" w:w="1701"/>
+            <w:tcW w:type="dxa" w:w="1134"/>
           </w:tcPr>
           <w:p>
             <w:pPr>
@@ -1058,7 +1049,7 @@
       <w:tr>
         <w:tc>
           <w:tcPr>
-            <w:tcW w:type="dxa" w:w="2551"/>
+            <w:tcW w:type="dxa" w:w="2268"/>
           </w:tcPr>
           <w:p>
             <w:pPr>
@@ -1075,7 +1066,7 @@
         </w:tc>
         <w:tc>
           <w:tcPr>
-            <w:tcW w:type="dxa" w:w="4819"/>
+            <w:tcW w:type="dxa" w:w="5102"/>
           </w:tcPr>
           <w:p>
             <w:pPr>
@@ -1088,7 +1079,7 @@
         </w:tc>
         <w:tc>
           <w:tcPr>
-            <w:tcW w:type="dxa" w:w="1701"/>
+            <w:tcW w:type="dxa" w:w="1134"/>
           </w:tcPr>
           <w:p>
             <w:pPr>
@@ -1103,7 +1094,7 @@
       <w:tr>
         <w:tc>
           <w:tcPr>
-            <w:tcW w:type="dxa" w:w="2551"/>
+            <w:tcW w:type="dxa" w:w="2268"/>
           </w:tcPr>
           <w:p>
             <w:pPr>
@@ -1120,7 +1111,7 @@
         </w:tc>
         <w:tc>
           <w:tcPr>
-            <w:tcW w:type="dxa" w:w="4819"/>
+            <w:tcW w:type="dxa" w:w="5102"/>
           </w:tcPr>
           <w:p>
             <w:pPr>
@@ -1133,7 +1124,7 @@
         </w:tc>
         <w:tc>
           <w:tcPr>
-            <w:tcW w:type="dxa" w:w="1701"/>
+            <w:tcW w:type="dxa" w:w="1134"/>
           </w:tcPr>
           <w:p>
             <w:pPr>
@@ -1148,17 +1139,17 @@
       <w:tr>
         <w:tc>
           <w:tcPr>
-            <w:tcW w:type="dxa" w:w="2551"/>
-          </w:tcPr>
-          <w:p>
-            <w:pPr>
-              <w:pStyle w:val="Compact"/>
-            </w:pPr>
-          </w:p>
-        </w:tc>
-        <w:tc>
-          <w:tcPr>
-            <w:tcW w:type="dxa" w:w="4819"/>
+            <w:tcW w:type="dxa" w:w="2268"/>
+          </w:tcPr>
+          <w:p>
+            <w:pPr>
+              <w:pStyle w:val="Compact"/>
+            </w:pPr>
+          </w:p>
+        </w:tc>
+        <w:tc>
+          <w:tcPr>
+            <w:tcW w:type="dxa" w:w="5102"/>
           </w:tcPr>
           <w:p>
             <w:pPr>
@@ -1171,7 +1162,7 @@
         </w:tc>
         <w:tc>
           <w:tcPr>
-            <w:tcW w:type="dxa" w:w="1701"/>
+            <w:tcW w:type="dxa" w:w="1134"/>
           </w:tcPr>
           <w:p>
             <w:pPr>
@@ -1186,17 +1177,17 @@
       <w:tr>
         <w:tc>
           <w:tcPr>
-            <w:tcW w:type="dxa" w:w="2551"/>
-          </w:tcPr>
-          <w:p>
-            <w:pPr>
-              <w:pStyle w:val="Compact"/>
-            </w:pPr>
-          </w:p>
-        </w:tc>
-        <w:tc>
-          <w:tcPr>
-            <w:tcW w:type="dxa" w:w="4819"/>
+            <w:tcW w:type="dxa" w:w="2268"/>
+          </w:tcPr>
+          <w:p>
+            <w:pPr>
+              <w:pStyle w:val="Compact"/>
+            </w:pPr>
+          </w:p>
+        </w:tc>
+        <w:tc>
+          <w:tcPr>
+            <w:tcW w:type="dxa" w:w="5102"/>
           </w:tcPr>
           <w:p>
             <w:pPr>
@@ -1209,7 +1200,7 @@
         </w:tc>
         <w:tc>
           <w:tcPr>
-            <w:tcW w:type="dxa" w:w="1701"/>
+            <w:tcW w:type="dxa" w:w="1134"/>
           </w:tcPr>
           <w:p>
             <w:pPr>
@@ -1224,17 +1215,17 @@
       <w:tr>
         <w:tc>
           <w:tcPr>
-            <w:tcW w:type="dxa" w:w="2551"/>
-          </w:tcPr>
-          <w:p>
-            <w:pPr>
-              <w:pStyle w:val="Compact"/>
-            </w:pPr>
-          </w:p>
-        </w:tc>
-        <w:tc>
-          <w:tcPr>
-            <w:tcW w:type="dxa" w:w="4819"/>
+            <w:tcW w:type="dxa" w:w="2268"/>
+          </w:tcPr>
+          <w:p>
+            <w:pPr>
+              <w:pStyle w:val="Compact"/>
+            </w:pPr>
+          </w:p>
+        </w:tc>
+        <w:tc>
+          <w:tcPr>
+            <w:tcW w:type="dxa" w:w="5102"/>
           </w:tcPr>
           <w:p>
             <w:pPr>
@@ -1247,7 +1238,7 @@
         </w:tc>
         <w:tc>
           <w:tcPr>
-            <w:tcW w:type="dxa" w:w="1701"/>
+            <w:tcW w:type="dxa" w:w="1134"/>
           </w:tcPr>
           <w:p>
             <w:pPr>
@@ -1262,7 +1253,7 @@
       <w:tr>
         <w:tc>
           <w:tcPr>
-            <w:tcW w:type="dxa" w:w="2551"/>
+            <w:tcW w:type="dxa" w:w="2268"/>
           </w:tcPr>
           <w:p>
             <w:pPr>
@@ -1279,7 +1270,7 @@
         </w:tc>
         <w:tc>
           <w:tcPr>
-            <w:tcW w:type="dxa" w:w="4819"/>
+            <w:tcW w:type="dxa" w:w="5102"/>
           </w:tcPr>
           <w:p>
             <w:pPr>
@@ -1292,7 +1283,7 @@
         </w:tc>
         <w:tc>
           <w:tcPr>
-            <w:tcW w:type="dxa" w:w="1701"/>
+            <w:tcW w:type="dxa" w:w="1134"/>
           </w:tcPr>
           <w:p>
             <w:pPr>
@@ -2090,7 +2081,7 @@
         </w:trPr>
         <w:tc>
           <w:tcPr>
-            <w:tcW w:type="dxa" w:w="5669"/>
+            <w:tcW w:type="dxa" w:w="5102"/>
           </w:tcPr>
           <w:p>
             <w:pPr>
@@ -2103,7 +2094,7 @@
         </w:tc>
         <w:tc>
           <w:tcPr>
-            <w:tcW w:type="dxa" w:w="2551"/>
+            <w:tcW w:type="dxa" w:w="2835"/>
           </w:tcPr>
           <w:p>
             <w:pPr>
@@ -2131,7 +2122,7 @@
       <w:tr>
         <w:tc>
           <w:tcPr>
-            <w:tcW w:type="dxa" w:w="5669"/>
+            <w:tcW w:type="dxa" w:w="5102"/>
           </w:tcPr>
           <w:p>
             <w:pPr>
@@ -2152,7 +2143,7 @@
         </w:tc>
         <w:tc>
           <w:tcPr>
-            <w:tcW w:type="dxa" w:w="2551"/>
+            <w:tcW w:type="dxa" w:w="2835"/>
           </w:tcPr>
           <w:p>
             <w:pPr>
@@ -2184,7 +2175,7 @@
       <w:tr>
         <w:tc>
           <w:tcPr>
-            <w:tcW w:type="dxa" w:w="5669"/>
+            <w:tcW w:type="dxa" w:w="5102"/>
           </w:tcPr>
           <w:p>
             <w:pPr>
@@ -2199,7 +2190,7 @@
         </w:tc>
         <w:tc>
           <w:tcPr>
-            <w:tcW w:type="dxa" w:w="2551"/>
+            <w:tcW w:type="dxa" w:w="2835"/>
           </w:tcPr>
           <w:p>
             <w:pPr>
@@ -2237,7 +2228,7 @@
       <w:tr>
         <w:tc>
           <w:tcPr>
-            <w:tcW w:type="dxa" w:w="5669"/>
+            <w:tcW w:type="dxa" w:w="5102"/>
           </w:tcPr>
           <w:p>
             <w:pPr>
@@ -2272,7 +2263,7 @@
         </w:tc>
         <w:tc>
           <w:tcPr>
-            <w:tcW w:type="dxa" w:w="2551"/>
+            <w:tcW w:type="dxa" w:w="2835"/>
           </w:tcPr>
           <w:p>
             <w:pPr>
@@ -2310,7 +2301,7 @@
       <w:tr>
         <w:tc>
           <w:tcPr>
-            <w:tcW w:type="dxa" w:w="5669"/>
+            <w:tcW w:type="dxa" w:w="5102"/>
           </w:tcPr>
           <w:p>
             <w:pPr>
@@ -2345,7 +2336,7 @@
         </w:tc>
         <w:tc>
           <w:tcPr>
-            <w:tcW w:type="dxa" w:w="2551"/>
+            <w:tcW w:type="dxa" w:w="2835"/>
           </w:tcPr>
           <w:p>
             <w:pPr>
@@ -2383,7 +2374,7 @@
       <w:tr>
         <w:tc>
           <w:tcPr>
-            <w:tcW w:type="dxa" w:w="5669"/>
+            <w:tcW w:type="dxa" w:w="5102"/>
           </w:tcPr>
           <w:p>
             <w:pPr>
@@ -2396,7 +2387,7 @@
         </w:tc>
         <w:tc>
           <w:tcPr>
-            <w:tcW w:type="dxa" w:w="2551"/>
+            <w:tcW w:type="dxa" w:w="2835"/>
           </w:tcPr>
           <w:p>
             <w:pPr>
@@ -2424,7 +2415,7 @@
       <w:tr>
         <w:tc>
           <w:tcPr>
-            <w:tcW w:type="dxa" w:w="5669"/>
+            <w:tcW w:type="dxa" w:w="5102"/>
           </w:tcPr>
           <w:p>
             <w:pPr>
@@ -2437,7 +2428,7 @@
         </w:tc>
         <w:tc>
           <w:tcPr>
-            <w:tcW w:type="dxa" w:w="2551"/>
+            <w:tcW w:type="dxa" w:w="2835"/>
           </w:tcPr>
           <w:p>
             <w:pPr>
@@ -2465,7 +2456,7 @@
       <w:tr>
         <w:tc>
           <w:tcPr>
-            <w:tcW w:type="dxa" w:w="5669"/>
+            <w:tcW w:type="dxa" w:w="5102"/>
           </w:tcPr>
           <w:p>
             <w:pPr>
@@ -2478,7 +2469,7 @@
         </w:tc>
         <w:tc>
           <w:tcPr>
-            <w:tcW w:type="dxa" w:w="2551"/>
+            <w:tcW w:type="dxa" w:w="2835"/>
           </w:tcPr>
           <w:p>
             <w:pPr>
@@ -2506,7 +2497,7 @@
       <w:tr>
         <w:tc>
           <w:tcPr>
-            <w:tcW w:type="dxa" w:w="5669"/>
+            <w:tcW w:type="dxa" w:w="5102"/>
           </w:tcPr>
           <w:p>
             <w:pPr>
@@ -2523,7 +2514,7 @@
         </w:tc>
         <w:tc>
           <w:tcPr>
-            <w:tcW w:type="dxa" w:w="2551"/>
+            <w:tcW w:type="dxa" w:w="2835"/>
           </w:tcPr>
           <w:p>
             <w:pPr>
@@ -3065,7 +3056,9 @@
           <w:tblHeader w:val="on"/>
         </w:trPr>
         <w:tc>
-          <w:tcPr/>
+          <w:tcPr>
+            <w:tcW w:type="dxa" w:w="1701"/>
+          </w:tcPr>
           <w:p>
             <w:pPr>
               <w:pStyle w:val="Compact"/>
@@ -3076,7 +3069,9 @@
           </w:p>
         </w:tc>
         <w:tc>
-          <w:tcPr/>
+          <w:tcPr>
+            <w:tcW w:type="dxa" w:w="2835"/>
+          </w:tcPr>
           <w:p>
             <w:pPr>
               <w:pStyle w:val="Compact"/>
@@ -3089,7 +3084,9 @@
       </w:tr>
       <w:tr>
         <w:tc>
-          <w:tcPr/>
+          <w:tcPr>
+            <w:tcW w:type="dxa" w:w="1701"/>
+          </w:tcPr>
           <w:p>
             <w:pPr>
               <w:pStyle w:val="Compact"/>
@@ -3100,7 +3097,9 @@
           </w:p>
         </w:tc>
         <w:tc>
-          <w:tcPr/>
+          <w:tcPr>
+            <w:tcW w:type="dxa" w:w="2835"/>
+          </w:tcPr>
           <w:p>
             <w:pPr>
               <w:pStyle w:val="Compact"/>
@@ -3113,7 +3112,9 @@
       </w:tr>
       <w:tr>
         <w:tc>
-          <w:tcPr/>
+          <w:tcPr>
+            <w:tcW w:type="dxa" w:w="1701"/>
+          </w:tcPr>
           <w:p>
             <w:pPr>
               <w:pStyle w:val="Compact"/>
@@ -3124,7 +3125,9 @@
           </w:p>
         </w:tc>
         <w:tc>
-          <w:tcPr/>
+          <w:tcPr>
+            <w:tcW w:type="dxa" w:w="2835"/>
+          </w:tcPr>
           <w:p>
             <w:pPr>
               <w:pStyle w:val="Compact"/>
@@ -3137,7 +3140,9 @@
       </w:tr>
       <w:tr>
         <w:tc>
-          <w:tcPr/>
+          <w:tcPr>
+            <w:tcW w:type="dxa" w:w="1701"/>
+          </w:tcPr>
           <w:p>
             <w:pPr>
               <w:pStyle w:val="Compact"/>
@@ -3148,7 +3153,9 @@
           </w:p>
         </w:tc>
         <w:tc>
-          <w:tcPr/>
+          <w:tcPr>
+            <w:tcW w:type="dxa" w:w="2835"/>
+          </w:tcPr>
           <w:p>
             <w:pPr>
               <w:pStyle w:val="Compact"/>
@@ -3161,7 +3168,9 @@
       </w:tr>
       <w:tr>
         <w:tc>
-          <w:tcPr/>
+          <w:tcPr>
+            <w:tcW w:type="dxa" w:w="1701"/>
+          </w:tcPr>
           <w:p>
             <w:pPr>
               <w:pStyle w:val="Compact"/>
@@ -3172,7 +3181,9 @@
           </w:p>
         </w:tc>
         <w:tc>
-          <w:tcPr/>
+          <w:tcPr>
+            <w:tcW w:type="dxa" w:w="2835"/>
+          </w:tcPr>
           <w:p>
             <w:pPr>
               <w:pStyle w:val="Compact"/>
@@ -3185,7 +3196,9 @@
       </w:tr>
       <w:tr>
         <w:tc>
-          <w:tcPr/>
+          <w:tcPr>
+            <w:tcW w:type="dxa" w:w="1701"/>
+          </w:tcPr>
           <w:p>
             <w:pPr>
               <w:pStyle w:val="Compact"/>
@@ -3196,7 +3209,9 @@
           </w:p>
         </w:tc>
         <w:tc>
-          <w:tcPr/>
+          <w:tcPr>
+            <w:tcW w:type="dxa" w:w="2835"/>
+          </w:tcPr>
           <w:p>
             <w:pPr>
               <w:pStyle w:val="Compact"/>
@@ -3209,7 +3224,9 @@
       </w:tr>
       <w:tr>
         <w:tc>
-          <w:tcPr/>
+          <w:tcPr>
+            <w:tcW w:type="dxa" w:w="1701"/>
+          </w:tcPr>
           <w:p>
             <w:pPr>
               <w:pStyle w:val="Compact"/>
@@ -3220,7 +3237,9 @@
           </w:p>
         </w:tc>
         <w:tc>
-          <w:tcPr/>
+          <w:tcPr>
+            <w:tcW w:type="dxa" w:w="2835"/>
+          </w:tcPr>
           <w:p>
             <w:pPr>
               <w:pStyle w:val="Compact"/>
@@ -3233,7 +3252,9 @@
       </w:tr>
       <w:tr>
         <w:tc>
-          <w:tcPr/>
+          <w:tcPr>
+            <w:tcW w:type="dxa" w:w="1701"/>
+          </w:tcPr>
           <w:p>
             <w:pPr>
               <w:pStyle w:val="Compact"/>
@@ -3244,7 +3265,9 @@
           </w:p>
         </w:tc>
         <w:tc>
-          <w:tcPr/>
+          <w:tcPr>
+            <w:tcW w:type="dxa" w:w="2835"/>
+          </w:tcPr>
           <w:p>
             <w:pPr>
               <w:pStyle w:val="Compact"/>
@@ -3257,7 +3280,9 @@
       </w:tr>
       <w:tr>
         <w:tc>
-          <w:tcPr/>
+          <w:tcPr>
+            <w:tcW w:type="dxa" w:w="1701"/>
+          </w:tcPr>
           <w:p>
             <w:pPr>
               <w:pStyle w:val="Compact"/>
@@ -3268,7 +3293,9 @@
           </w:p>
         </w:tc>
         <w:tc>
-          <w:tcPr/>
+          <w:tcPr>
+            <w:tcW w:type="dxa" w:w="2835"/>
+          </w:tcPr>
           <w:p>
             <w:pPr>
               <w:pStyle w:val="Compact"/>
@@ -3281,7 +3308,9 @@
       </w:tr>
       <w:tr>
         <w:tc>
-          <w:tcPr/>
+          <w:tcPr>
+            <w:tcW w:type="dxa" w:w="1701"/>
+          </w:tcPr>
           <w:p>
             <w:pPr>
               <w:pStyle w:val="Compact"/>
@@ -3292,7 +3321,9 @@
           </w:p>
         </w:tc>
         <w:tc>
-          <w:tcPr/>
+          <w:tcPr>
+            <w:tcW w:type="dxa" w:w="2835"/>
+          </w:tcPr>
           <w:p>
             <w:pPr>
               <w:pStyle w:val="Compact"/>
@@ -3305,7 +3336,9 @@
       </w:tr>
       <w:tr>
         <w:tc>
-          <w:tcPr/>
+          <w:tcPr>
+            <w:tcW w:type="dxa" w:w="1701"/>
+          </w:tcPr>
           <w:p>
             <w:pPr>
               <w:pStyle w:val="Compact"/>
@@ -3316,7 +3349,9 @@
           </w:p>
         </w:tc>
         <w:tc>
-          <w:tcPr/>
+          <w:tcPr>
+            <w:tcW w:type="dxa" w:w="2835"/>
+          </w:tcPr>
           <w:p>
             <w:pPr>
               <w:pStyle w:val="Compact"/>
@@ -3329,7 +3364,9 @@
       </w:tr>
       <w:tr>
         <w:tc>
-          <w:tcPr/>
+          <w:tcPr>
+            <w:tcW w:type="dxa" w:w="1701"/>
+          </w:tcPr>
           <w:p>
             <w:pPr>
               <w:pStyle w:val="Compact"/>
@@ -3340,7 +3377,9 @@
           </w:p>
         </w:tc>
         <w:tc>
-          <w:tcPr/>
+          <w:tcPr>
+            <w:tcW w:type="dxa" w:w="2835"/>
+          </w:tcPr>
           <w:p>
             <w:pPr>
               <w:pStyle w:val="Compact"/>
@@ -3353,7 +3392,9 @@
       </w:tr>
       <w:tr>
         <w:tc>
-          <w:tcPr/>
+          <w:tcPr>
+            <w:tcW w:type="dxa" w:w="1701"/>
+          </w:tcPr>
           <w:p>
             <w:pPr>
               <w:pStyle w:val="Compact"/>
@@ -3364,7 +3405,9 @@
           </w:p>
         </w:tc>
         <w:tc>
-          <w:tcPr/>
+          <w:tcPr>
+            <w:tcW w:type="dxa" w:w="2835"/>
+          </w:tcPr>
           <w:p>
             <w:pPr>
               <w:pStyle w:val="Compact"/>
@@ -3445,7 +3488,9 @@
           <w:tblHeader w:val="on"/>
         </w:trPr>
         <w:tc>
-          <w:tcPr/>
+          <w:tcPr>
+            <w:tcW w:type="dxa" w:w="2268"/>
+          </w:tcPr>
           <w:p>
             <w:pPr>
               <w:pStyle w:val="Compact"/>
@@ -3456,7 +3501,9 @@
           </w:p>
         </w:tc>
         <w:tc>
-          <w:tcPr/>
+          <w:tcPr>
+            <w:tcW w:type="dxa" w:w="6803"/>
+          </w:tcPr>
           <w:p>
             <w:pPr>
               <w:pStyle w:val="Compact"/>
@@ -3469,7 +3516,9 @@
       </w:tr>
       <w:tr>
         <w:tc>
-          <w:tcPr/>
+          <w:tcPr>
+            <w:tcW w:type="dxa" w:w="2268"/>
+          </w:tcPr>
           <w:p>
             <w:pPr>
               <w:pStyle w:val="Compact"/>
@@ -3480,7 +3529,9 @@
           </w:p>
         </w:tc>
         <w:tc>
-          <w:tcPr/>
+          <w:tcPr>
+            <w:tcW w:type="dxa" w:w="6803"/>
+          </w:tcPr>
           <w:p>
             <w:pPr>
               <w:pStyle w:val="Compact"/>
@@ -3493,7 +3544,9 @@
       </w:tr>
       <w:tr>
         <w:tc>
-          <w:tcPr/>
+          <w:tcPr>
+            <w:tcW w:type="dxa" w:w="2268"/>
+          </w:tcPr>
           <w:p>
             <w:pPr>
               <w:pStyle w:val="Compact"/>
@@ -3504,7 +3557,9 @@
           </w:p>
         </w:tc>
         <w:tc>
-          <w:tcPr/>
+          <w:tcPr>
+            <w:tcW w:type="dxa" w:w="6803"/>
+          </w:tcPr>
           <w:p>
             <w:pPr>
               <w:pStyle w:val="Compact"/>
@@ -3517,7 +3572,9 @@
       </w:tr>
       <w:tr>
         <w:tc>
-          <w:tcPr/>
+          <w:tcPr>
+            <w:tcW w:type="dxa" w:w="2268"/>
+          </w:tcPr>
           <w:p>
             <w:pPr>
               <w:pStyle w:val="Compact"/>
@@ -3528,7 +3585,9 @@
           </w:p>
         </w:tc>
         <w:tc>
-          <w:tcPr/>
+          <w:tcPr>
+            <w:tcW w:type="dxa" w:w="6803"/>
+          </w:tcPr>
           <w:p>
             <w:pPr>
               <w:pStyle w:val="Compact"/>
@@ -3551,7 +3610,9 @@
       </w:tr>
       <w:tr>
         <w:tc>
-          <w:tcPr/>
+          <w:tcPr>
+            <w:tcW w:type="dxa" w:w="2268"/>
+          </w:tcPr>
           <w:p>
             <w:pPr>
               <w:pStyle w:val="Compact"/>
@@ -3562,7 +3623,9 @@
           </w:p>
         </w:tc>
         <w:tc>
-          <w:tcPr/>
+          <w:tcPr>
+            <w:tcW w:type="dxa" w:w="6803"/>
+          </w:tcPr>
           <w:p>
             <w:pPr>
               <w:pStyle w:val="Compact"/>
@@ -3575,7 +3638,9 @@
       </w:tr>
       <w:tr>
         <w:tc>
-          <w:tcPr/>
+          <w:tcPr>
+            <w:tcW w:type="dxa" w:w="2268"/>
+          </w:tcPr>
           <w:p>
             <w:pPr>
               <w:pStyle w:val="Compact"/>
@@ -3586,7 +3651,9 @@
           </w:p>
         </w:tc>
         <w:tc>
-          <w:tcPr/>
+          <w:tcPr>
+            <w:tcW w:type="dxa" w:w="6803"/>
+          </w:tcPr>
           <w:p>
             <w:pPr>
               <w:pStyle w:val="Compact"/>
@@ -3599,7 +3666,9 @@
       </w:tr>
       <w:tr>
         <w:tc>
-          <w:tcPr/>
+          <w:tcPr>
+            <w:tcW w:type="dxa" w:w="2268"/>
+          </w:tcPr>
           <w:p>
             <w:pPr>
               <w:pStyle w:val="Compact"/>
@@ -3610,7 +3679,9 @@
           </w:p>
         </w:tc>
         <w:tc>
-          <w:tcPr/>
+          <w:tcPr>
+            <w:tcW w:type="dxa" w:w="6803"/>
+          </w:tcPr>
           <w:p>
             <w:pPr>
               <w:pStyle w:val="Compact"/>
@@ -3623,7 +3694,9 @@
       </w:tr>
       <w:tr>
         <w:tc>
-          <w:tcPr/>
+          <w:tcPr>
+            <w:tcW w:type="dxa" w:w="2268"/>
+          </w:tcPr>
           <w:p>
             <w:pPr>
               <w:pStyle w:val="Compact"/>
@@ -3634,7 +3707,9 @@
           </w:p>
         </w:tc>
         <w:tc>
-          <w:tcPr/>
+          <w:tcPr>
+            <w:tcW w:type="dxa" w:w="6803"/>
+          </w:tcPr>
           <w:p>
             <w:pPr>
               <w:pStyle w:val="Compact"/>
@@ -3647,7 +3722,9 @@
       </w:tr>
       <w:tr>
         <w:tc>
-          <w:tcPr/>
+          <w:tcPr>
+            <w:tcW w:type="dxa" w:w="2268"/>
+          </w:tcPr>
           <w:p>
             <w:pPr>
               <w:pStyle w:val="Compact"/>
@@ -3658,7 +3735,9 @@
           </w:p>
         </w:tc>
         <w:tc>
-          <w:tcPr/>
+          <w:tcPr>
+            <w:tcW w:type="dxa" w:w="6803"/>
+          </w:tcPr>
           <w:p>
             <w:pPr>
               <w:pStyle w:val="Compact"/>
@@ -3681,7 +3760,9 @@
       </w:tr>
       <w:tr>
         <w:tc>
-          <w:tcPr/>
+          <w:tcPr>
+            <w:tcW w:type="dxa" w:w="2268"/>
+          </w:tcPr>
           <w:p>
             <w:pPr>
               <w:pStyle w:val="Compact"/>
@@ -3692,7 +3773,9 @@
           </w:p>
         </w:tc>
         <w:tc>
-          <w:tcPr/>
+          <w:tcPr>
+            <w:tcW w:type="dxa" w:w="6803"/>
+          </w:tcPr>
           <w:p>
             <w:pPr>
               <w:pStyle w:val="Compact"/>
@@ -3705,7 +3788,9 @@
       </w:tr>
       <w:tr>
         <w:tc>
-          <w:tcPr/>
+          <w:tcPr>
+            <w:tcW w:type="dxa" w:w="2268"/>
+          </w:tcPr>
           <w:p>
             <w:pPr>
               <w:pStyle w:val="Compact"/>
@@ -3716,7 +3801,9 @@
           </w:p>
         </w:tc>
         <w:tc>
-          <w:tcPr/>
+          <w:tcPr>
+            <w:tcW w:type="dxa" w:w="6803"/>
+          </w:tcPr>
           <w:p>
             <w:pPr>
               <w:pStyle w:val="Compact"/>
@@ -3763,7 +3850,7 @@
         </w:trPr>
         <w:tc>
           <w:tcPr>
-            <w:tcW w:type="dxa" w:w="1984"/>
+            <w:tcW w:type="dxa" w:w="1701"/>
           </w:tcPr>
           <w:p>
             <w:pPr>
@@ -3791,7 +3878,7 @@
       <w:tr>
         <w:tc>
           <w:tcPr>
-            <w:tcW w:type="dxa" w:w="1984"/>
+            <w:tcW w:type="dxa" w:w="1701"/>
           </w:tcPr>
           <w:p>
             <w:pPr>
@@ -4048,7 +4135,7 @@
       <w:tr>
         <w:tc>
           <w:tcPr>
-            <w:tcW w:type="dxa" w:w="1984"/>
+            <w:tcW w:type="dxa" w:w="1701"/>
           </w:tcPr>
           <w:p>
             <w:pPr>
@@ -4241,7 +4328,7 @@
       <w:tr>
         <w:tc>
           <w:tcPr>
-            <w:tcW w:type="dxa" w:w="1984"/>
+            <w:tcW w:type="dxa" w:w="1701"/>
           </w:tcPr>
           <w:p>
             <w:pPr>
@@ -4446,7 +4533,7 @@
       <w:tr>
         <w:tc>
           <w:tcPr>
-            <w:tcW w:type="dxa" w:w="1984"/>
+            <w:tcW w:type="dxa" w:w="1701"/>
           </w:tcPr>
           <w:p>
             <w:pPr>
@@ -4538,7 +4625,7 @@
               <w:t xml:space="preserve"> </w:t>
             </w:r>
             <w:r>
-              <w:t xml:space="preserve">(Team TBD) [Video, Slide]</w:t>
+              <w:t xml:space="preserve">(Team 10) [Video, Slide]</w:t>
               <w:br/>
               <w:t xml:space="preserve">→ Case from</w:t>
             </w:r>
@@ -4728,7 +4815,7 @@
       <w:tr>
         <w:tc>
           <w:tcPr>
-            <w:tcW w:type="dxa" w:w="1984"/>
+            <w:tcW w:type="dxa" w:w="1701"/>
           </w:tcPr>
           <w:p>
             <w:pPr>
@@ -4820,7 +4907,7 @@
               <w:t xml:space="preserve"> </w:t>
             </w:r>
             <w:r>
-              <w:t xml:space="preserve">(Team TBD) [Video, Slide]</w:t>
+              <w:t xml:space="preserve">(Team 8) [Video, Slide]</w:t>
               <w:br/>
               <w:t xml:space="preserve">→ Case from</w:t>
             </w:r>
@@ -5010,7 +5097,7 @@
       <w:tr>
         <w:tc>
           <w:tcPr>
-            <w:tcW w:type="dxa" w:w="1984"/>
+            <w:tcW w:type="dxa" w:w="1701"/>
           </w:tcPr>
           <w:p>
             <w:pPr>
@@ -5102,7 +5189,7 @@
               <w:t xml:space="preserve"> </w:t>
             </w:r>
             <w:r>
-              <w:t xml:space="preserve">(Team TBD) [Video, Slide]</w:t>
+              <w:t xml:space="preserve">(Team 3) [Video, Slide]</w:t>
               <w:br/>
               <w:t xml:space="preserve">→ Case from</w:t>
             </w:r>
@@ -5292,7 +5379,7 @@
       <w:tr>
         <w:tc>
           <w:tcPr>
-            <w:tcW w:type="dxa" w:w="1984"/>
+            <w:tcW w:type="dxa" w:w="1701"/>
           </w:tcPr>
           <w:p>
             <w:pPr>
@@ -5384,7 +5471,7 @@
               <w:t xml:space="preserve"> </w:t>
             </w:r>
             <w:r>
-              <w:t xml:space="preserve">(Team TBD) [Video, Slide]</w:t>
+              <w:t xml:space="preserve">(Team 1) [Video, Slide]</w:t>
               <w:br/>
               <w:t xml:space="preserve">→ Case from</w:t>
             </w:r>
@@ -5574,7 +5661,7 @@
       <w:tr>
         <w:tc>
           <w:tcPr>
-            <w:tcW w:type="dxa" w:w="1984"/>
+            <w:tcW w:type="dxa" w:w="1701"/>
           </w:tcPr>
           <w:p>
             <w:pPr>
@@ -5641,7 +5728,7 @@
       <w:tr>
         <w:tc>
           <w:tcPr>
-            <w:tcW w:type="dxa" w:w="1984"/>
+            <w:tcW w:type="dxa" w:w="1701"/>
           </w:tcPr>
           <w:p>
             <w:pPr>
@@ -5733,7 +5820,7 @@
               <w:t xml:space="preserve"> </w:t>
             </w:r>
             <w:r>
-              <w:t xml:space="preserve">(Team TBD) [Video, Slide]</w:t>
+              <w:t xml:space="preserve">(Team 6) [Video, Slide]</w:t>
               <w:br/>
               <w:t xml:space="preserve">→ Case from</w:t>
             </w:r>
@@ -5923,7 +6010,7 @@
       <w:tr>
         <w:tc>
           <w:tcPr>
-            <w:tcW w:type="dxa" w:w="1984"/>
+            <w:tcW w:type="dxa" w:w="1701"/>
           </w:tcPr>
           <w:p>
             <w:pPr>
@@ -6015,7 +6102,7 @@
               <w:t xml:space="preserve"> </w:t>
             </w:r>
             <w:r>
-              <w:t xml:space="preserve">(Team TBD) [Video, Slide]</w:t>
+              <w:t xml:space="preserve">(Team 5) [Video, Slide]</w:t>
               <w:br/>
               <w:t xml:space="preserve">→ Case from</w:t>
             </w:r>
@@ -6205,7 +6292,7 @@
       <w:tr>
         <w:tc>
           <w:tcPr>
-            <w:tcW w:type="dxa" w:w="1984"/>
+            <w:tcW w:type="dxa" w:w="1701"/>
           </w:tcPr>
           <w:p>
             <w:pPr>
@@ -6246,7 +6333,7 @@
       <w:tr>
         <w:tc>
           <w:tcPr>
-            <w:tcW w:type="dxa" w:w="1984"/>
+            <w:tcW w:type="dxa" w:w="1701"/>
           </w:tcPr>
           <w:p>
             <w:pPr>
@@ -6338,7 +6425,7 @@
               <w:t xml:space="preserve"> </w:t>
             </w:r>
             <w:r>
-              <w:t xml:space="preserve">(Team TBD) [Video, Slide]</w:t>
+              <w:t xml:space="preserve">(Team 11) [Video, Slide]</w:t>
               <w:br/>
               <w:t xml:space="preserve">→ Case from</w:t>
             </w:r>
@@ -6528,7 +6615,7 @@
       <w:tr>
         <w:tc>
           <w:tcPr>
-            <w:tcW w:type="dxa" w:w="1984"/>
+            <w:tcW w:type="dxa" w:w="1701"/>
           </w:tcPr>
           <w:p>
             <w:pPr>
@@ -6620,7 +6707,7 @@
               <w:t xml:space="preserve"> </w:t>
             </w:r>
             <w:r>
-              <w:t xml:space="preserve">(Team TBD) [Video, Slide]</w:t>
+              <w:t xml:space="preserve">(Team 4) [Video, Slide]</w:t>
               <w:br/>
               <w:t xml:space="preserve">→ Case from</w:t>
             </w:r>
@@ -6810,7 +6897,7 @@
       <w:tr>
         <w:tc>
           <w:tcPr>
-            <w:tcW w:type="dxa" w:w="1984"/>
+            <w:tcW w:type="dxa" w:w="1701"/>
           </w:tcPr>
           <w:p>
             <w:pPr>
@@ -6904,7 +6991,7 @@
               <w:t xml:space="preserve"> </w:t>
             </w:r>
             <w:r>
-              <w:t xml:space="preserve">(Team TBD) [Video, Slide]</w:t>
+              <w:t xml:space="preserve">(Team 9) [Video, Slide]</w:t>
               <w:br/>
               <w:t xml:space="preserve">→ Case from</w:t>
             </w:r>
@@ -7094,7 +7181,7 @@
       <w:tr>
         <w:tc>
           <w:tcPr>
-            <w:tcW w:type="dxa" w:w="1984"/>
+            <w:tcW w:type="dxa" w:w="1701"/>
           </w:tcPr>
           <w:p>
             <w:pPr>
@@ -7186,7 +7273,7 @@
               <w:t xml:space="preserve"> </w:t>
             </w:r>
             <w:r>
-              <w:t xml:space="preserve">(Team TBD) [Video, Slide]</w:t>
+              <w:t xml:space="preserve">(Team 7) [Video, Slide]</w:t>
               <w:br/>
               <w:t xml:space="preserve">→ Case from</w:t>
             </w:r>
@@ -7376,7 +7463,7 @@
       <w:tr>
         <w:tc>
           <w:tcPr>
-            <w:tcW w:type="dxa" w:w="1984"/>
+            <w:tcW w:type="dxa" w:w="1701"/>
           </w:tcPr>
           <w:p>
             <w:pPr>
@@ -7468,7 +7555,7 @@
               <w:t xml:space="preserve"> </w:t>
             </w:r>
             <w:r>
-              <w:t xml:space="preserve">(Team TBD) [Video, Slide]</w:t>
+              <w:t xml:space="preserve">(Team 2) [Video, Slide]</w:t>
               <w:br/>
               <w:t xml:space="preserve">→ Case from</w:t>
             </w:r>
@@ -7658,7 +7745,7 @@
       <w:tr>
         <w:tc>
           <w:tcPr>
-            <w:tcW w:type="dxa" w:w="1984"/>
+            <w:tcW w:type="dxa" w:w="1701"/>
           </w:tcPr>
           <w:p>
             <w:pPr>
@@ -7727,7 +7814,7 @@
       <w:tr>
         <w:tc>
           <w:tcPr>
-            <w:tcW w:type="dxa" w:w="1984"/>
+            <w:tcW w:type="dxa" w:w="1701"/>
           </w:tcPr>
           <w:p>
             <w:pPr>

</xml_diff>

<commit_message>
Add peer review evaluation link to Team Presentation sections
Co-Authored-By: Claude Opus 4.5 <noreply@anthropic.com>
</commit_message>
<xml_diff>
--- a/Syllabus.docx
+++ b/Syllabus.docx
@@ -4698,8 +4698,21 @@
             <w:r>
               <w:t xml:space="preserve"/>
               <w:br/>
-              <w:t xml:space="preserve">③ Peer review evaluation [Link]</w:t>
-            </w:r>
+              <w:t xml:space="preserve">③</w:t>
+            </w:r>
+            <w:r>
+              <w:t xml:space="preserve"> </w:t>
+            </w:r>
+            <w:hyperlink r:id="rId51">
+              <w:r>
+                <w:rPr>
+                  <w:rStyle w:val="Hyperlink"/>
+                  <w:color w:val="0066CC"/>
+                  <w:u w:val="single"/>
+                </w:rPr>
+                <w:t xml:space="preserve">Peer review evaluation</w:t>
+              </w:r>
+            </w:hyperlink>
             <w:r>
               <w:t xml:space="preserve"> </w:t>
             </w:r>
@@ -4980,8 +4993,21 @@
             <w:r>
               <w:t xml:space="preserve"/>
               <w:br/>
-              <w:t xml:space="preserve">③ Peer review evaluation [Link]</w:t>
-            </w:r>
+              <w:t xml:space="preserve">③</w:t>
+            </w:r>
+            <w:r>
+              <w:t xml:space="preserve"> </w:t>
+            </w:r>
+            <w:hyperlink r:id="rId51">
+              <w:r>
+                <w:rPr>
+                  <w:rStyle w:val="Hyperlink"/>
+                  <w:color w:val="0066CC"/>
+                  <w:u w:val="single"/>
+                </w:rPr>
+                <w:t xml:space="preserve">Peer review evaluation</w:t>
+              </w:r>
+            </w:hyperlink>
             <w:r>
               <w:t xml:space="preserve"> </w:t>
             </w:r>
@@ -5262,8 +5288,21 @@
             <w:r>
               <w:t xml:space="preserve"/>
               <w:br/>
-              <w:t xml:space="preserve">③ Peer review evaluation [Link]</w:t>
-            </w:r>
+              <w:t xml:space="preserve">③</w:t>
+            </w:r>
+            <w:r>
+              <w:t xml:space="preserve"> </w:t>
+            </w:r>
+            <w:hyperlink r:id="rId51">
+              <w:r>
+                <w:rPr>
+                  <w:rStyle w:val="Hyperlink"/>
+                  <w:color w:val="0066CC"/>
+                  <w:u w:val="single"/>
+                </w:rPr>
+                <w:t xml:space="preserve">Peer review evaluation</w:t>
+              </w:r>
+            </w:hyperlink>
             <w:r>
               <w:t xml:space="preserve"> </w:t>
             </w:r>
@@ -5544,8 +5583,21 @@
             <w:r>
               <w:t xml:space="preserve"/>
               <w:br/>
-              <w:t xml:space="preserve">③ Peer review evaluation [Link]</w:t>
-            </w:r>
+              <w:t xml:space="preserve">③</w:t>
+            </w:r>
+            <w:r>
+              <w:t xml:space="preserve"> </w:t>
+            </w:r>
+            <w:hyperlink r:id="rId51">
+              <w:r>
+                <w:rPr>
+                  <w:rStyle w:val="Hyperlink"/>
+                  <w:color w:val="0066CC"/>
+                  <w:u w:val="single"/>
+                </w:rPr>
+                <w:t xml:space="preserve">Peer review evaluation</w:t>
+              </w:r>
+            </w:hyperlink>
             <w:r>
               <w:t xml:space="preserve"> </w:t>
             </w:r>
@@ -5893,8 +5945,21 @@
             <w:r>
               <w:t xml:space="preserve"/>
               <w:br/>
-              <w:t xml:space="preserve">③ Peer review evaluation [Link]</w:t>
-            </w:r>
+              <w:t xml:space="preserve">③</w:t>
+            </w:r>
+            <w:r>
+              <w:t xml:space="preserve"> </w:t>
+            </w:r>
+            <w:hyperlink r:id="rId51">
+              <w:r>
+                <w:rPr>
+                  <w:rStyle w:val="Hyperlink"/>
+                  <w:color w:val="0066CC"/>
+                  <w:u w:val="single"/>
+                </w:rPr>
+                <w:t xml:space="preserve">Peer review evaluation</w:t>
+              </w:r>
+            </w:hyperlink>
             <w:r>
               <w:t xml:space="preserve"> </w:t>
             </w:r>
@@ -6175,8 +6240,21 @@
             <w:r>
               <w:t xml:space="preserve"/>
               <w:br/>
-              <w:t xml:space="preserve">③ Peer review evaluation [Link]</w:t>
-            </w:r>
+              <w:t xml:space="preserve">③</w:t>
+            </w:r>
+            <w:r>
+              <w:t xml:space="preserve"> </w:t>
+            </w:r>
+            <w:hyperlink r:id="rId51">
+              <w:r>
+                <w:rPr>
+                  <w:rStyle w:val="Hyperlink"/>
+                  <w:color w:val="0066CC"/>
+                  <w:u w:val="single"/>
+                </w:rPr>
+                <w:t xml:space="preserve">Peer review evaluation</w:t>
+              </w:r>
+            </w:hyperlink>
             <w:r>
               <w:t xml:space="preserve"> </w:t>
             </w:r>
@@ -6498,8 +6576,21 @@
             <w:r>
               <w:t xml:space="preserve"/>
               <w:br/>
-              <w:t xml:space="preserve">③ Peer review evaluation [Link]</w:t>
-            </w:r>
+              <w:t xml:space="preserve">③</w:t>
+            </w:r>
+            <w:r>
+              <w:t xml:space="preserve"> </w:t>
+            </w:r>
+            <w:hyperlink r:id="rId51">
+              <w:r>
+                <w:rPr>
+                  <w:rStyle w:val="Hyperlink"/>
+                  <w:color w:val="0066CC"/>
+                  <w:u w:val="single"/>
+                </w:rPr>
+                <w:t xml:space="preserve">Peer review evaluation</w:t>
+              </w:r>
+            </w:hyperlink>
             <w:r>
               <w:t xml:space="preserve"> </w:t>
             </w:r>
@@ -6780,8 +6871,21 @@
             <w:r>
               <w:t xml:space="preserve"/>
               <w:br/>
-              <w:t xml:space="preserve">③ Peer review evaluation [Link]</w:t>
-            </w:r>
+              <w:t xml:space="preserve">③</w:t>
+            </w:r>
+            <w:r>
+              <w:t xml:space="preserve"> </w:t>
+            </w:r>
+            <w:hyperlink r:id="rId51">
+              <w:r>
+                <w:rPr>
+                  <w:rStyle w:val="Hyperlink"/>
+                  <w:color w:val="0066CC"/>
+                  <w:u w:val="single"/>
+                </w:rPr>
+                <w:t xml:space="preserve">Peer review evaluation</w:t>
+              </w:r>
+            </w:hyperlink>
             <w:r>
               <w:t xml:space="preserve"> </w:t>
             </w:r>
@@ -7064,8 +7168,21 @@
             <w:r>
               <w:t xml:space="preserve"/>
               <w:br/>
-              <w:t xml:space="preserve">③ Peer review evaluation [Link]</w:t>
-            </w:r>
+              <w:t xml:space="preserve">③</w:t>
+            </w:r>
+            <w:r>
+              <w:t xml:space="preserve"> </w:t>
+            </w:r>
+            <w:hyperlink r:id="rId51">
+              <w:r>
+                <w:rPr>
+                  <w:rStyle w:val="Hyperlink"/>
+                  <w:color w:val="0066CC"/>
+                  <w:u w:val="single"/>
+                </w:rPr>
+                <w:t xml:space="preserve">Peer review evaluation</w:t>
+              </w:r>
+            </w:hyperlink>
             <w:r>
               <w:t xml:space="preserve"> </w:t>
             </w:r>
@@ -7346,8 +7463,21 @@
             <w:r>
               <w:t xml:space="preserve"/>
               <w:br/>
-              <w:t xml:space="preserve">③ Peer review evaluation [Link]</w:t>
-            </w:r>
+              <w:t xml:space="preserve">③</w:t>
+            </w:r>
+            <w:r>
+              <w:t xml:space="preserve"> </w:t>
+            </w:r>
+            <w:hyperlink r:id="rId51">
+              <w:r>
+                <w:rPr>
+                  <w:rStyle w:val="Hyperlink"/>
+                  <w:color w:val="0066CC"/>
+                  <w:u w:val="single"/>
+                </w:rPr>
+                <w:t xml:space="preserve">Peer review evaluation</w:t>
+              </w:r>
+            </w:hyperlink>
             <w:r>
               <w:t xml:space="preserve"> </w:t>
             </w:r>
@@ -7628,8 +7758,21 @@
             <w:r>
               <w:t xml:space="preserve"/>
               <w:br/>
-              <w:t xml:space="preserve">③ Peer review evaluation [Link]</w:t>
-            </w:r>
+              <w:t xml:space="preserve">③</w:t>
+            </w:r>
+            <w:r>
+              <w:t xml:space="preserve"> </w:t>
+            </w:r>
+            <w:hyperlink r:id="rId51">
+              <w:r>
+                <w:rPr>
+                  <w:rStyle w:val="Hyperlink"/>
+                  <w:color w:val="0066CC"/>
+                  <w:u w:val="single"/>
+                </w:rPr>
+                <w:t xml:space="preserve">Peer review evaluation</w:t>
+              </w:r>
+            </w:hyperlink>
             <w:r>
               <w:t xml:space="preserve"> </w:t>
             </w:r>

</xml_diff>